<commit_message>
Modifiquei o doc em modo revendo
</commit_message>
<xml_diff>
--- a/projeto.docx
+++ b/projeto.docx
@@ -15,23 +15,7 @@
           <w:b/>
           <w:bCs/>
         </w:rPr>
-        <w:t>A</w:t>
-      </w:r>
-      <w:r>
-        <w:rPr>
-          <w:rFonts w:ascii="Times New Roman" w:hAnsi="Times New Roman" w:cs="Times New Roman"/>
-          <w:b/>
-          <w:bCs/>
-        </w:rPr>
-        <w:t xml:space="preserve">cidente por acidente de serpentes </w:t>
-      </w:r>
-      <w:r>
-        <w:rPr>
-          <w:rFonts w:ascii="Times New Roman" w:hAnsi="Times New Roman" w:cs="Times New Roman"/>
-          <w:b/>
-          <w:bCs/>
-        </w:rPr>
-        <w:t>- Notificações registradas no Sistema de Informação de Agravos de Notificação - Brasil</w:t>
+        <w:t>Acidente por acidente de serpentes - Notificações registradas no Sistema de Informação de Agravos de Notificação - Brasil</w:t>
       </w:r>
       <w:r>
         <w:rPr>
@@ -57,30 +41,8 @@
         <w:rPr>
           <w:rFonts w:ascii="Times New Roman" w:hAnsi="Times New Roman" w:cs="Times New Roman"/>
         </w:rPr>
-        <w:t xml:space="preserve">Camila </w:t>
-      </w:r>
-      <w:proofErr w:type="spellStart"/>
-      <w:r>
-        <w:rPr>
-          <w:rFonts w:ascii="Times New Roman" w:hAnsi="Times New Roman" w:cs="Times New Roman"/>
-        </w:rPr>
-        <w:t>Shyu</w:t>
-      </w:r>
-      <w:proofErr w:type="spellEnd"/>
-      <w:r>
-        <w:rPr>
-          <w:rFonts w:ascii="Times New Roman" w:hAnsi="Times New Roman" w:cs="Times New Roman"/>
-        </w:rPr>
-        <w:t xml:space="preserve"> </w:t>
-      </w:r>
-      <w:proofErr w:type="spellStart"/>
-      <w:r>
-        <w:rPr>
-          <w:rFonts w:ascii="Times New Roman" w:hAnsi="Times New Roman" w:cs="Times New Roman"/>
-        </w:rPr>
-        <w:t>Fiorindo</w:t>
-      </w:r>
-      <w:proofErr w:type="spellEnd"/>
+        <w:t>Camila Shyu Fiorindo</w:t>
+      </w:r>
       <w:r>
         <w:rPr>
           <w:rFonts w:ascii="Times New Roman" w:hAnsi="Times New Roman" w:cs="Times New Roman"/>
@@ -94,253 +56,20 @@
         <w:ind w:firstLine="709"/>
         <w:jc w:val="both"/>
         <w:rPr>
+          <w:ins w:id="0" w:author="Camila Shyu Fiorindo" w:date="2025-11-07T13:15:00Z" w16du:dateUtc="2025-11-07T16:15:00Z"/>
           <w:rFonts w:ascii="Times New Roman" w:hAnsi="Times New Roman" w:cs="Times New Roman"/>
           <w:bCs/>
         </w:rPr>
       </w:pPr>
-      <w:r>
-        <w:rPr>
-          <w:rFonts w:ascii="Times New Roman" w:hAnsi="Times New Roman" w:cs="Times New Roman"/>
-          <w:bCs/>
-        </w:rPr>
-        <w:t xml:space="preserve">O envenenamento ofídico é um problema de saúde pública especialmente em áreas tropicais e subtropicais no mundo, sendo na região amazônica a maior incidência de casos no Brasil. Serpentes do gênero </w:t>
-      </w:r>
-      <w:proofErr w:type="spellStart"/>
-      <w:r>
-        <w:rPr>
-          <w:rFonts w:ascii="Times New Roman" w:hAnsi="Times New Roman" w:cs="Times New Roman"/>
-          <w:bCs/>
-          <w:i/>
-          <w:iCs/>
-        </w:rPr>
-        <w:t>Bothrops</w:t>
-      </w:r>
-      <w:proofErr w:type="spellEnd"/>
-      <w:r>
-        <w:rPr>
-          <w:rFonts w:ascii="Times New Roman" w:hAnsi="Times New Roman" w:cs="Times New Roman"/>
-          <w:bCs/>
-        </w:rPr>
-        <w:t xml:space="preserve"> (comumente conhecidas como jararacas) são os principais agentes de importância médica devido ao alto número de acidentes e suas complicações nos paciente</w:t>
-      </w:r>
-      <w:r>
-        <w:rPr>
-          <w:rFonts w:ascii="Times New Roman" w:hAnsi="Times New Roman" w:cs="Times New Roman"/>
-          <w:bCs/>
-        </w:rPr>
-        <w:t>s</w:t>
-      </w:r>
-      <w:r>
-        <w:rPr>
-          <w:rFonts w:ascii="Times New Roman" w:hAnsi="Times New Roman" w:cs="Times New Roman"/>
-          <w:bCs/>
-        </w:rPr>
-        <w:t xml:space="preserve">. As espécies desse gênero pertencem à família </w:t>
-      </w:r>
-      <w:proofErr w:type="spellStart"/>
-      <w:r>
-        <w:rPr>
-          <w:rFonts w:ascii="Times New Roman" w:hAnsi="Times New Roman" w:cs="Times New Roman"/>
-          <w:bCs/>
-        </w:rPr>
-        <w:t>Viperidae</w:t>
-      </w:r>
-      <w:proofErr w:type="spellEnd"/>
-      <w:r>
-        <w:rPr>
-          <w:rFonts w:ascii="Times New Roman" w:hAnsi="Times New Roman" w:cs="Times New Roman"/>
-          <w:bCs/>
-        </w:rPr>
-        <w:t xml:space="preserve"> são distribuídas em todo país, incluindo a </w:t>
-      </w:r>
-      <w:proofErr w:type="spellStart"/>
-      <w:r>
-        <w:rPr>
-          <w:rFonts w:ascii="Times New Roman" w:hAnsi="Times New Roman" w:cs="Times New Roman"/>
-          <w:bCs/>
-          <w:i/>
-          <w:iCs/>
-        </w:rPr>
-        <w:t>Bothrops</w:t>
-      </w:r>
-      <w:proofErr w:type="spellEnd"/>
-      <w:r>
-        <w:rPr>
-          <w:rFonts w:ascii="Times New Roman" w:hAnsi="Times New Roman" w:cs="Times New Roman"/>
-          <w:bCs/>
-          <w:i/>
-          <w:iCs/>
-        </w:rPr>
-        <w:t xml:space="preserve"> jararaca</w:t>
-      </w:r>
-      <w:r>
-        <w:rPr>
-          <w:rFonts w:ascii="Times New Roman" w:hAnsi="Times New Roman" w:cs="Times New Roman"/>
-          <w:bCs/>
-        </w:rPr>
-        <w:t xml:space="preserve">, </w:t>
-      </w:r>
-      <w:proofErr w:type="spellStart"/>
-      <w:r>
-        <w:rPr>
-          <w:rFonts w:ascii="Times New Roman" w:hAnsi="Times New Roman" w:cs="Times New Roman"/>
-          <w:bCs/>
-          <w:i/>
-          <w:iCs/>
-        </w:rPr>
-        <w:t>Bothrops</w:t>
-      </w:r>
-      <w:proofErr w:type="spellEnd"/>
-      <w:r>
-        <w:rPr>
-          <w:rFonts w:ascii="Times New Roman" w:hAnsi="Times New Roman" w:cs="Times New Roman"/>
-          <w:bCs/>
-          <w:i/>
-          <w:iCs/>
-        </w:rPr>
-        <w:t xml:space="preserve"> </w:t>
-      </w:r>
-      <w:proofErr w:type="spellStart"/>
-      <w:r>
-        <w:rPr>
-          <w:rFonts w:ascii="Times New Roman" w:hAnsi="Times New Roman" w:cs="Times New Roman"/>
-          <w:bCs/>
-          <w:i/>
-          <w:iCs/>
-        </w:rPr>
-        <w:t>asper</w:t>
-      </w:r>
-      <w:proofErr w:type="spellEnd"/>
-      <w:r>
-        <w:rPr>
-          <w:rFonts w:ascii="Times New Roman" w:hAnsi="Times New Roman" w:cs="Times New Roman"/>
-          <w:bCs/>
-          <w:i/>
-          <w:iCs/>
-        </w:rPr>
-        <w:t xml:space="preserve">, </w:t>
-      </w:r>
-      <w:proofErr w:type="spellStart"/>
-      <w:r>
-        <w:rPr>
-          <w:rFonts w:ascii="Times New Roman" w:hAnsi="Times New Roman" w:cs="Times New Roman"/>
-          <w:bCs/>
-          <w:i/>
-          <w:iCs/>
-        </w:rPr>
-        <w:t>Bothrops</w:t>
-      </w:r>
-      <w:proofErr w:type="spellEnd"/>
-      <w:r>
-        <w:rPr>
-          <w:rFonts w:ascii="Times New Roman" w:hAnsi="Times New Roman" w:cs="Times New Roman"/>
-          <w:bCs/>
-          <w:i/>
-          <w:iCs/>
-        </w:rPr>
-        <w:t xml:space="preserve"> </w:t>
-      </w:r>
-      <w:proofErr w:type="spellStart"/>
-      <w:r>
-        <w:rPr>
-          <w:rFonts w:ascii="Times New Roman" w:hAnsi="Times New Roman" w:cs="Times New Roman"/>
-          <w:bCs/>
-          <w:i/>
-          <w:iCs/>
-        </w:rPr>
-        <w:t>atrox</w:t>
-      </w:r>
-      <w:proofErr w:type="spellEnd"/>
-      <w:r>
-        <w:rPr>
-          <w:rFonts w:ascii="Times New Roman" w:hAnsi="Times New Roman" w:cs="Times New Roman"/>
-          <w:bCs/>
-        </w:rPr>
-        <w:t xml:space="preserve">, e </w:t>
-      </w:r>
-      <w:proofErr w:type="spellStart"/>
-      <w:r>
-        <w:rPr>
-          <w:rFonts w:ascii="Times New Roman" w:hAnsi="Times New Roman" w:cs="Times New Roman"/>
-          <w:bCs/>
-          <w:i/>
-          <w:iCs/>
-        </w:rPr>
-        <w:t>Bothrops</w:t>
-      </w:r>
-      <w:proofErr w:type="spellEnd"/>
-      <w:r>
-        <w:rPr>
-          <w:rFonts w:ascii="Times New Roman" w:hAnsi="Times New Roman" w:cs="Times New Roman"/>
-          <w:bCs/>
-          <w:i/>
-          <w:iCs/>
-        </w:rPr>
-        <w:t xml:space="preserve"> </w:t>
-      </w:r>
-      <w:proofErr w:type="spellStart"/>
-      <w:r>
-        <w:rPr>
-          <w:rFonts w:ascii="Times New Roman" w:hAnsi="Times New Roman" w:cs="Times New Roman"/>
-          <w:bCs/>
-          <w:i/>
-          <w:iCs/>
-        </w:rPr>
-        <w:t>insularis</w:t>
-      </w:r>
-      <w:proofErr w:type="spellEnd"/>
-      <w:r>
-        <w:rPr>
-          <w:rFonts w:ascii="Times New Roman" w:hAnsi="Times New Roman" w:cs="Times New Roman"/>
-          <w:bCs/>
-        </w:rPr>
-        <w:t xml:space="preserve">, sendo a espécie </w:t>
-      </w:r>
-      <w:proofErr w:type="spellStart"/>
-      <w:r>
-        <w:rPr>
-          <w:rFonts w:ascii="Times New Roman" w:hAnsi="Times New Roman" w:cs="Times New Roman"/>
-          <w:bCs/>
-          <w:i/>
-          <w:iCs/>
-        </w:rPr>
-        <w:t>Bothrops</w:t>
-      </w:r>
-      <w:proofErr w:type="spellEnd"/>
-      <w:r>
-        <w:rPr>
-          <w:rFonts w:ascii="Times New Roman" w:hAnsi="Times New Roman" w:cs="Times New Roman"/>
-          <w:bCs/>
-          <w:i/>
-          <w:iCs/>
-        </w:rPr>
-        <w:t xml:space="preserve"> </w:t>
-      </w:r>
-      <w:proofErr w:type="spellStart"/>
-      <w:r>
-        <w:rPr>
-          <w:rFonts w:ascii="Times New Roman" w:hAnsi="Times New Roman" w:cs="Times New Roman"/>
-          <w:bCs/>
-          <w:i/>
-          <w:iCs/>
-        </w:rPr>
-        <w:t>atrox</w:t>
-      </w:r>
-      <w:proofErr w:type="spellEnd"/>
-      <w:r>
-        <w:rPr>
-          <w:rFonts w:ascii="Times New Roman" w:hAnsi="Times New Roman" w:cs="Times New Roman"/>
-          <w:bCs/>
-        </w:rPr>
-        <w:t xml:space="preserve"> a mais prevalente na região Amazônia brasileira. </w:t>
-      </w:r>
-      <w:r>
-        <w:rPr>
-          <w:rFonts w:ascii="Times New Roman" w:hAnsi="Times New Roman" w:cs="Times New Roman"/>
-          <w:bCs/>
-        </w:rPr>
-        <w:t xml:space="preserve">Trabalhar com os dados é fundamental para compreender de forma detalhada os mecanismos envolvidos no envenenamento ofídico e suas consequências para o organismo. </w:t>
-      </w:r>
+      <w:ins w:id="1" w:author="Camila Shyu Fiorindo" w:date="2025-11-07T13:15:00Z">
+        <w:r>
+          <w:rPr>
+            <w:rFonts w:ascii="Times New Roman" w:hAnsi="Times New Roman" w:cs="Times New Roman"/>
+            <w:bCs/>
+          </w:rPr>
+          <w:t>Os acidentes por animais peçonhentos (AAP) representam um agravo significativo à saúde pública no Brasil, resultantes de envenenamentos causados por uma fauna diversificada que inclui escorpiões, aranhas, lagartas, abelhas e, principalmente, serpentes. Para a obtenção de dados referentes a esses tipos de acidente, o Sistema de Informação de Agravos de Notificação (SINAN) constitui a principal ferramenta do Ministério da Saúde (MS), sendo atualizado recorrentemente com informações cruciais para a vigilância epidemiológica em todo o território nacional (MS, 2023a).</w:t>
+        </w:r>
+      </w:ins>
     </w:p>
     <w:p>
       <w:pPr>
@@ -348,15 +77,485 @@
         <w:ind w:firstLine="709"/>
         <w:jc w:val="both"/>
         <w:rPr>
+          <w:ins w:id="2" w:author="Camila Shyu Fiorindo" w:date="2025-11-07T13:35:00Z" w16du:dateUtc="2025-11-07T16:35:00Z"/>
           <w:rFonts w:ascii="Times New Roman" w:hAnsi="Times New Roman" w:cs="Times New Roman"/>
           <w:bCs/>
         </w:rPr>
       </w:pPr>
-      <w:r>
-        <w:rPr>
-          <w:rFonts w:ascii="Times New Roman" w:hAnsi="Times New Roman" w:cs="Times New Roman"/>
-          <w:bCs/>
-        </w:rPr>
+      <w:ins w:id="3" w:author="Camila Shyu Fiorindo" w:date="2025-11-07T13:11:00Z" w16du:dateUtc="2025-11-07T16:11:00Z">
+        <w:r>
+          <w:rPr>
+            <w:rFonts w:ascii="Times New Roman" w:hAnsi="Times New Roman" w:cs="Times New Roman"/>
+            <w:bCs/>
+          </w:rPr>
+          <w:t xml:space="preserve">Dentre as diferentes classes de AAP, </w:t>
+        </w:r>
+      </w:ins>
+      <w:del w:id="4" w:author="Camila Shyu Fiorindo" w:date="2025-11-07T13:11:00Z" w16du:dateUtc="2025-11-07T16:11:00Z">
+        <w:r>
+          <w:rPr>
+            <w:rFonts w:ascii="Times New Roman" w:hAnsi="Times New Roman" w:cs="Times New Roman"/>
+            <w:bCs/>
+          </w:rPr>
+          <w:delText>O</w:delText>
+        </w:r>
+      </w:del>
+      <w:ins w:id="5" w:author="Camila Shyu Fiorindo" w:date="2025-11-07T13:11:00Z" w16du:dateUtc="2025-11-07T16:11:00Z">
+        <w:r>
+          <w:rPr>
+            <w:rFonts w:ascii="Times New Roman" w:hAnsi="Times New Roman" w:cs="Times New Roman"/>
+            <w:bCs/>
+          </w:rPr>
+          <w:t>o</w:t>
+        </w:r>
+      </w:ins>
+      <w:r>
+        <w:rPr>
+          <w:rFonts w:ascii="Times New Roman" w:hAnsi="Times New Roman" w:cs="Times New Roman"/>
+          <w:bCs/>
+        </w:rPr>
+        <w:t xml:space="preserve"> envenenamento ofídico </w:t>
+      </w:r>
+      <w:ins w:id="6" w:author="Camila Shyu Fiorindo" w:date="2025-11-07T13:12:00Z" w16du:dateUtc="2025-11-07T16:12:00Z">
+        <w:r>
+          <w:rPr>
+            <w:rFonts w:ascii="Times New Roman" w:hAnsi="Times New Roman" w:cs="Times New Roman"/>
+            <w:bCs/>
+          </w:rPr>
+          <w:t xml:space="preserve">se destaca por sua gravidade, </w:t>
+        </w:r>
+      </w:ins>
+      <w:del w:id="7" w:author="Camila Shyu Fiorindo" w:date="2025-11-07T13:12:00Z" w16du:dateUtc="2025-11-07T16:12:00Z">
+        <w:r>
+          <w:rPr>
+            <w:rFonts w:ascii="Times New Roman" w:hAnsi="Times New Roman" w:cs="Times New Roman"/>
+            <w:bCs/>
+          </w:rPr>
+          <w:delText xml:space="preserve">é </w:delText>
+        </w:r>
+      </w:del>
+      <w:del w:id="8" w:author="Camila Shyu Fiorindo" w:date="2025-11-07T13:27:00Z" w16du:dateUtc="2025-11-07T16:27:00Z">
+        <w:r>
+          <w:rPr>
+            <w:rFonts w:ascii="Times New Roman" w:hAnsi="Times New Roman" w:cs="Times New Roman"/>
+            <w:bCs/>
+          </w:rPr>
+          <w:delText xml:space="preserve">um problema de saúde pública </w:delText>
+        </w:r>
+      </w:del>
+      <w:r>
+        <w:rPr>
+          <w:rFonts w:ascii="Times New Roman" w:hAnsi="Times New Roman" w:cs="Times New Roman"/>
+          <w:bCs/>
+        </w:rPr>
+        <w:t>especialmente em áreas tropicais e subtropicais no mundo, sendo na região amazônica a maior incidência de casos no Brasil</w:t>
+      </w:r>
+      <w:ins w:id="9" w:author="Camila Shyu Fiorindo" w:date="2025-11-07T13:12:00Z" w16du:dateUtc="2025-11-07T16:12:00Z">
+        <w:r>
+          <w:rPr>
+            <w:rFonts w:ascii="Times New Roman" w:hAnsi="Times New Roman" w:cs="Times New Roman"/>
+            <w:bCs/>
+          </w:rPr>
+          <w:t xml:space="preserve"> (REF)</w:t>
+        </w:r>
+      </w:ins>
+      <w:r>
+        <w:rPr>
+          <w:rFonts w:ascii="Times New Roman" w:hAnsi="Times New Roman" w:cs="Times New Roman"/>
+          <w:bCs/>
+        </w:rPr>
+        <w:t>.</w:t>
+      </w:r>
+      <w:ins w:id="10" w:author="Camila Shyu Fiorindo" w:date="2025-11-07T13:27:00Z" w16du:dateUtc="2025-11-07T16:27:00Z">
+        <w:r>
+          <w:rPr>
+            <w:rFonts w:ascii="Times New Roman" w:hAnsi="Times New Roman" w:cs="Times New Roman"/>
+            <w:bCs/>
+          </w:rPr>
+          <w:t xml:space="preserve"> Embora, em números</w:t>
+        </w:r>
+      </w:ins>
+      <w:ins w:id="11" w:author="Camila Shyu Fiorindo" w:date="2025-11-07T13:33:00Z" w16du:dateUtc="2025-11-07T16:33:00Z">
+        <w:r>
+          <w:rPr>
+            <w:rFonts w:ascii="Times New Roman" w:hAnsi="Times New Roman" w:cs="Times New Roman"/>
+            <w:bCs/>
+          </w:rPr>
+          <w:t xml:space="preserve"> absolutos, possa ser superado por outros acidentes, como o </w:t>
+        </w:r>
+      </w:ins>
+      <w:ins w:id="12" w:author="Camila Shyu Fiorindo" w:date="2025-11-07T13:34:00Z" w16du:dateUtc="2025-11-07T16:34:00Z">
+        <w:r>
+          <w:rPr>
+            <w:rFonts w:ascii="Times New Roman" w:hAnsi="Times New Roman" w:cs="Times New Roman"/>
+            <w:bCs/>
+          </w:rPr>
+          <w:t>escorpionismo</w:t>
+        </w:r>
+      </w:ins>
+      <w:ins w:id="13" w:author="Camila Shyu Fiorindo" w:date="2025-11-07T13:33:00Z" w16du:dateUtc="2025-11-07T16:33:00Z">
+        <w:r>
+          <w:rPr>
+            <w:rFonts w:ascii="Times New Roman" w:hAnsi="Times New Roman" w:cs="Times New Roman"/>
+            <w:bCs/>
+          </w:rPr>
+          <w:t xml:space="preserve">, </w:t>
+        </w:r>
+      </w:ins>
+      <w:ins w:id="14" w:author="Camila Shyu Fiorindo" w:date="2025-11-07T13:34:00Z" w16du:dateUtc="2025-11-07T16:34:00Z">
+        <w:r>
+          <w:rPr>
+            <w:rFonts w:ascii="Times New Roman" w:hAnsi="Times New Roman" w:cs="Times New Roman"/>
+            <w:bCs/>
+          </w:rPr>
+          <w:t>o envenenamento ofídico apresenta, historicamente, as maiores taxas de letalidade e o maior potencial para causar sequelas graves, como necrose local, ampu</w:t>
+        </w:r>
+      </w:ins>
+      <w:ins w:id="15" w:author="Camila Shyu Fiorindo" w:date="2025-11-07T13:35:00Z" w16du:dateUtc="2025-11-07T16:35:00Z">
+        <w:r>
+          <w:rPr>
+            <w:rFonts w:ascii="Times New Roman" w:hAnsi="Times New Roman" w:cs="Times New Roman"/>
+            <w:bCs/>
+          </w:rPr>
+          <w:t xml:space="preserve">tações e incapacidade funcionais permanentes. Devido a esse impacto severo na saúde e na capacidade produtiva das vítimas, o </w:t>
+        </w:r>
+      </w:ins>
+      <w:ins w:id="16" w:author="Camila Shyu Fiorindo" w:date="2025-11-07T13:36:00Z" w16du:dateUtc="2025-11-07T16:36:00Z">
+        <w:r>
+          <w:rPr>
+            <w:rFonts w:ascii="Times New Roman" w:hAnsi="Times New Roman" w:cs="Times New Roman"/>
+            <w:bCs/>
+          </w:rPr>
+          <w:t xml:space="preserve">envenenamento ofídico é classificado pela Organização Mundial da Saúde (OMS) como uma Doença Tropical Negligenciada (OMS, 2021). Afetando predominantemente as </w:t>
+        </w:r>
+      </w:ins>
+      <w:ins w:id="17" w:author="Camila Shyu Fiorindo" w:date="2025-11-07T13:37:00Z" w16du:dateUtc="2025-11-07T16:37:00Z">
+        <w:r>
+          <w:rPr>
+            <w:rFonts w:ascii="Times New Roman" w:hAnsi="Times New Roman" w:cs="Times New Roman"/>
+            <w:bCs/>
+          </w:rPr>
+          <w:t xml:space="preserve">populações de áreas rurais tropicais e subtropicais da América Latina. </w:t>
+        </w:r>
+      </w:ins>
+      <w:ins w:id="18" w:author="Camila Shyu Fiorindo" w:date="2025-11-07T13:38:00Z" w16du:dateUtc="2025-11-07T16:38:00Z">
+        <w:r>
+          <w:rPr>
+            <w:rFonts w:ascii="Times New Roman" w:hAnsi="Times New Roman" w:cs="Times New Roman"/>
+            <w:bCs/>
+          </w:rPr>
+          <w:t xml:space="preserve">Em território nacional, os acidentes ofídicos são causados principalmente por quatro gêneros </w:t>
+        </w:r>
+      </w:ins>
+      <w:ins w:id="19" w:author="Camila Shyu Fiorindo" w:date="2025-11-07T13:39:00Z" w16du:dateUtc="2025-11-07T16:39:00Z">
+        <w:r>
+          <w:rPr>
+            <w:rFonts w:ascii="Times New Roman" w:hAnsi="Times New Roman" w:cs="Times New Roman"/>
+            <w:bCs/>
+          </w:rPr>
+          <w:t xml:space="preserve">de serpentes de importância médica. A </w:t>
+        </w:r>
+        <w:r>
+          <w:rPr>
+            <w:rFonts w:ascii="Times New Roman" w:hAnsi="Times New Roman" w:cs="Times New Roman"/>
+            <w:bCs/>
+            <w:i/>
+            <w:iCs/>
+          </w:rPr>
+          <w:t>B</w:t>
+        </w:r>
+      </w:ins>
+      <w:ins w:id="20" w:author="Camila Shyu Fiorindo" w:date="2025-11-07T13:39:00Z">
+        <w:r>
+          <w:rPr>
+            <w:rFonts w:ascii="Times New Roman" w:hAnsi="Times New Roman" w:cs="Times New Roman"/>
+            <w:bCs/>
+            <w:i/>
+            <w:iCs/>
+          </w:rPr>
+          <w:t>othrops</w:t>
+        </w:r>
+        <w:r>
+          <w:rPr>
+            <w:rFonts w:ascii="Times New Roman" w:hAnsi="Times New Roman" w:cs="Times New Roman"/>
+            <w:bCs/>
+          </w:rPr>
+          <w:t xml:space="preserve"> (jararacas, jararacuçus, urutus, caiçacas), </w:t>
+        </w:r>
+        <w:r>
+          <w:rPr>
+            <w:rFonts w:ascii="Times New Roman" w:hAnsi="Times New Roman" w:cs="Times New Roman"/>
+            <w:bCs/>
+            <w:i/>
+            <w:iCs/>
+          </w:rPr>
+          <w:t>Crotalus</w:t>
+        </w:r>
+        <w:r>
+          <w:rPr>
+            <w:rFonts w:ascii="Times New Roman" w:hAnsi="Times New Roman" w:cs="Times New Roman"/>
+            <w:bCs/>
+          </w:rPr>
+          <w:t xml:space="preserve"> (cascavel), </w:t>
+        </w:r>
+        <w:r>
+          <w:rPr>
+            <w:rFonts w:ascii="Times New Roman" w:hAnsi="Times New Roman" w:cs="Times New Roman"/>
+            <w:bCs/>
+            <w:i/>
+            <w:iCs/>
+          </w:rPr>
+          <w:t>Lachesis</w:t>
+        </w:r>
+        <w:r>
+          <w:rPr>
+            <w:rFonts w:ascii="Times New Roman" w:hAnsi="Times New Roman" w:cs="Times New Roman"/>
+            <w:bCs/>
+          </w:rPr>
+          <w:t xml:space="preserve"> (surucucu-pico-de-jaca) e </w:t>
+        </w:r>
+        <w:r>
+          <w:rPr>
+            <w:rFonts w:ascii="Times New Roman" w:hAnsi="Times New Roman" w:cs="Times New Roman"/>
+            <w:bCs/>
+            <w:i/>
+            <w:iCs/>
+          </w:rPr>
+          <w:t>Micurus</w:t>
+        </w:r>
+        <w:r>
+          <w:rPr>
+            <w:rFonts w:ascii="Times New Roman" w:hAnsi="Times New Roman" w:cs="Times New Roman"/>
+            <w:bCs/>
+          </w:rPr>
+          <w:t xml:space="preserve"> (coral-verdadeira) (MS, 2024)</w:t>
+        </w:r>
+      </w:ins>
+      <w:ins w:id="21" w:author="Camila Shyu Fiorindo" w:date="2025-11-07T13:39:00Z" w16du:dateUtc="2025-11-07T16:39:00Z">
+        <w:r>
+          <w:rPr>
+            <w:rFonts w:ascii="Times New Roman" w:hAnsi="Times New Roman" w:cs="Times New Roman"/>
+            <w:bCs/>
+          </w:rPr>
+          <w:t>.</w:t>
+        </w:r>
+      </w:ins>
+    </w:p>
+    <w:p>
+      <w:pPr>
+        <w:spacing w:line="360" w:lineRule="auto"/>
+        <w:ind w:firstLine="709"/>
+        <w:jc w:val="both"/>
+        <w:rPr>
+          <w:rFonts w:ascii="Times New Roman" w:hAnsi="Times New Roman" w:cs="Times New Roman"/>
+          <w:bCs/>
+        </w:rPr>
+      </w:pPr>
+      <w:r>
+        <w:rPr>
+          <w:rFonts w:ascii="Times New Roman" w:hAnsi="Times New Roman" w:cs="Times New Roman"/>
+          <w:bCs/>
+        </w:rPr>
+        <w:t xml:space="preserve"> </w:t>
+      </w:r>
+      <w:ins w:id="22" w:author="Camila Shyu Fiorindo" w:date="2025-11-07T13:39:00Z" w16du:dateUtc="2025-11-07T16:39:00Z">
+        <w:r>
+          <w:rPr>
+            <w:rFonts w:ascii="Times New Roman" w:hAnsi="Times New Roman" w:cs="Times New Roman"/>
+            <w:bCs/>
+          </w:rPr>
+          <w:t xml:space="preserve">Sendo as </w:t>
+        </w:r>
+      </w:ins>
+      <w:commentRangeStart w:id="23"/>
+      <w:del w:id="24" w:author="Camila Shyu Fiorindo" w:date="2025-11-07T13:39:00Z" w16du:dateUtc="2025-11-07T16:39:00Z">
+        <w:r>
+          <w:rPr>
+            <w:rFonts w:ascii="Times New Roman" w:hAnsi="Times New Roman" w:cs="Times New Roman"/>
+            <w:bCs/>
+          </w:rPr>
+          <w:delText>S</w:delText>
+        </w:r>
+      </w:del>
+      <w:ins w:id="25" w:author="Camila Shyu Fiorindo" w:date="2025-11-07T13:40:00Z" w16du:dateUtc="2025-11-07T16:40:00Z">
+        <w:r>
+          <w:rPr>
+            <w:rFonts w:ascii="Times New Roman" w:hAnsi="Times New Roman" w:cs="Times New Roman"/>
+            <w:bCs/>
+          </w:rPr>
+          <w:t>s</w:t>
+        </w:r>
+      </w:ins>
+      <w:r>
+        <w:rPr>
+          <w:rFonts w:ascii="Times New Roman" w:hAnsi="Times New Roman" w:cs="Times New Roman"/>
+          <w:bCs/>
+        </w:rPr>
+        <w:t xml:space="preserve">erpentes do gênero </w:t>
+      </w:r>
+      <w:r>
+        <w:rPr>
+          <w:rFonts w:ascii="Times New Roman" w:hAnsi="Times New Roman" w:cs="Times New Roman"/>
+          <w:bCs/>
+          <w:i/>
+          <w:iCs/>
+        </w:rPr>
+        <w:t>Bothrops</w:t>
+      </w:r>
+      <w:r>
+        <w:rPr>
+          <w:rFonts w:ascii="Times New Roman" w:hAnsi="Times New Roman" w:cs="Times New Roman"/>
+          <w:bCs/>
+        </w:rPr>
+        <w:t xml:space="preserve"> </w:t>
+      </w:r>
+      <w:del w:id="26" w:author="Camila Shyu Fiorindo" w:date="2025-11-07T13:51:00Z" w16du:dateUtc="2025-11-07T16:51:00Z">
+        <w:r>
+          <w:rPr>
+            <w:rFonts w:ascii="Times New Roman" w:hAnsi="Times New Roman" w:cs="Times New Roman"/>
+            <w:bCs/>
+          </w:rPr>
+          <w:delText xml:space="preserve">(comumente conhecidas como jararacas) </w:delText>
+        </w:r>
+      </w:del>
+      <w:del w:id="27" w:author="Camila Shyu Fiorindo" w:date="2025-11-07T13:40:00Z" w16du:dateUtc="2025-11-07T16:40:00Z">
+        <w:r>
+          <w:rPr>
+            <w:rFonts w:ascii="Times New Roman" w:hAnsi="Times New Roman" w:cs="Times New Roman"/>
+            <w:bCs/>
+          </w:rPr>
+          <w:delText xml:space="preserve">são </w:delText>
+        </w:r>
+      </w:del>
+      <w:r>
+        <w:rPr>
+          <w:rFonts w:ascii="Times New Roman" w:hAnsi="Times New Roman" w:cs="Times New Roman"/>
+          <w:bCs/>
+        </w:rPr>
+        <w:t>os principais agentes de importância médica devido ao alto número de acidentes e suas complicações nos pacientes</w:t>
+      </w:r>
+      <w:ins w:id="28" w:author="Camila Shyu Fiorindo" w:date="2025-11-07T13:52:00Z" w16du:dateUtc="2025-11-07T16:52:00Z">
+        <w:r>
+          <w:rPr>
+            <w:rFonts w:ascii="Times New Roman" w:hAnsi="Times New Roman" w:cs="Times New Roman"/>
+            <w:bCs/>
+          </w:rPr>
+          <w:t xml:space="preserve"> (REF)</w:t>
+        </w:r>
+      </w:ins>
+      <w:r>
+        <w:rPr>
+          <w:rFonts w:ascii="Times New Roman" w:hAnsi="Times New Roman" w:cs="Times New Roman"/>
+          <w:bCs/>
+        </w:rPr>
+        <w:t xml:space="preserve">. As espécies desse gênero pertencem à família Viperidae são distribuídas em todo país, incluindo a </w:t>
+      </w:r>
+      <w:r>
+        <w:rPr>
+          <w:rFonts w:ascii="Times New Roman" w:hAnsi="Times New Roman" w:cs="Times New Roman"/>
+          <w:bCs/>
+          <w:i/>
+          <w:iCs/>
+        </w:rPr>
+        <w:t>Bothrops jararaca</w:t>
+      </w:r>
+      <w:r>
+        <w:rPr>
+          <w:rFonts w:ascii="Times New Roman" w:hAnsi="Times New Roman" w:cs="Times New Roman"/>
+          <w:bCs/>
+        </w:rPr>
+        <w:t xml:space="preserve">, </w:t>
+      </w:r>
+      <w:r>
+        <w:rPr>
+          <w:rFonts w:ascii="Times New Roman" w:hAnsi="Times New Roman" w:cs="Times New Roman"/>
+          <w:bCs/>
+          <w:i/>
+          <w:iCs/>
+        </w:rPr>
+        <w:t>Bothrops asper, Bothrops atrox</w:t>
+      </w:r>
+      <w:r>
+        <w:rPr>
+          <w:rFonts w:ascii="Times New Roman" w:hAnsi="Times New Roman" w:cs="Times New Roman"/>
+          <w:bCs/>
+        </w:rPr>
+        <w:t xml:space="preserve">, e </w:t>
+      </w:r>
+      <w:r>
+        <w:rPr>
+          <w:rFonts w:ascii="Times New Roman" w:hAnsi="Times New Roman" w:cs="Times New Roman"/>
+          <w:bCs/>
+          <w:i/>
+          <w:iCs/>
+        </w:rPr>
+        <w:t>Bothrops insularis</w:t>
+      </w:r>
+      <w:r>
+        <w:rPr>
+          <w:rFonts w:ascii="Times New Roman" w:hAnsi="Times New Roman" w:cs="Times New Roman"/>
+          <w:bCs/>
+        </w:rPr>
+        <w:t xml:space="preserve">, sendo a espécie </w:t>
+      </w:r>
+      <w:r>
+        <w:rPr>
+          <w:rFonts w:ascii="Times New Roman" w:hAnsi="Times New Roman" w:cs="Times New Roman"/>
+          <w:bCs/>
+          <w:i/>
+          <w:iCs/>
+        </w:rPr>
+        <w:t>Bothrops atrox</w:t>
+      </w:r>
+      <w:r>
+        <w:rPr>
+          <w:rFonts w:ascii="Times New Roman" w:hAnsi="Times New Roman" w:cs="Times New Roman"/>
+          <w:bCs/>
+        </w:rPr>
+        <w:t xml:space="preserve"> </w:t>
+      </w:r>
+      <w:commentRangeEnd w:id="23"/>
+      <w:r>
+        <w:rPr>
+          <w:rStyle w:val="Refdecomentrio"/>
+          <w:rFonts w:ascii="Times New Roman" w:hAnsi="Times New Roman" w:cs="Times New Roman"/>
+          <w:bCs/>
+          <w:sz w:val="24"/>
+          <w:szCs w:val="24"/>
+        </w:rPr>
+        <w:commentReference w:id="23"/>
+      </w:r>
+      <w:r>
+        <w:rPr>
+          <w:rFonts w:ascii="Times New Roman" w:hAnsi="Times New Roman" w:cs="Times New Roman"/>
+          <w:bCs/>
+        </w:rPr>
+        <w:t xml:space="preserve">a mais prevalente na região Amazônia brasileira. </w:t>
+      </w:r>
+      <w:r>
+        <w:rPr>
+          <w:rFonts w:ascii="Times New Roman" w:hAnsi="Times New Roman" w:cs="Times New Roman"/>
+          <w:bCs/>
+        </w:rPr>
+        <w:t xml:space="preserve">Trabalhar com os dados é fundamental para compreender de forma detalhada os mecanismos envolvidos no envenenamento ofídico e suas consequências para o organismo. </w:t>
+      </w:r>
+    </w:p>
+    <w:p>
+      <w:pPr>
+        <w:spacing w:line="360" w:lineRule="auto"/>
+        <w:ind w:firstLine="709"/>
+        <w:jc w:val="both"/>
+        <w:rPr>
+          <w:rFonts w:ascii="Times New Roman" w:hAnsi="Times New Roman" w:cs="Times New Roman"/>
+          <w:bCs/>
+        </w:rPr>
+      </w:pPr>
+      <w:r>
+        <w:rPr>
+          <w:rFonts w:ascii="Times New Roman" w:hAnsi="Times New Roman" w:cs="Times New Roman"/>
+          <w:bCs/>
+        </w:rPr>
+        <w:lastRenderedPageBreak/>
         <w:t xml:space="preserve">A análise de dados </w:t>
       </w:r>
       <w:r>
@@ -466,6 +665,61 @@
     </w:sectPr>
   </w:body>
 </w:document>
+</file>
+
+<file path=word/comments.xml><?xml version="1.0" encoding="utf-8"?>
+<w:comments xmlns:wpc="http://schemas.microsoft.com/office/word/2010/wordprocessingCanvas" xmlns:cx="http://schemas.microsoft.com/office/drawing/2014/chartex" xmlns:cx1="http://schemas.microsoft.com/office/drawing/2015/9/8/chartex" xmlns:cx2="http://schemas.microsoft.com/office/drawing/2015/10/21/chartex" xmlns:cx3="http://schemas.microsoft.com/office/drawing/2016/5/9/chartex" xmlns:cx4="http://schemas.microsoft.com/office/drawing/2016/5/10/chartex" xmlns:cx5="http://schemas.microsoft.com/office/drawing/2016/5/11/chartex" xmlns:cx6="http://schemas.microsoft.com/office/drawing/2016/5/12/chartex" xmlns:cx7="http://schemas.microsoft.com/office/drawing/2016/5/13/chartex" xmlns:cx8="http://schemas.microsoft.com/office/drawing/2016/5/14/chartex" xmlns:mc="http://schemas.openxmlformats.org/markup-compatibility/2006" xmlns:aink="http://schemas.microsoft.com/office/drawing/2016/ink" xmlns:am3d="http://schemas.microsoft.com/office/drawing/2017/model3d" xmlns:o="urn:schemas-microsoft-com:office:office" xmlns:oel="http://schemas.microsoft.com/office/2019/extlst" xmlns:r="http://schemas.openxmlformats.org/officeDocument/2006/relationships" xmlns:m="http://schemas.openxmlformats.org/officeDocument/2006/math" xmlns:v="urn:schemas-microsoft-com:vml" xmlns:wp14="http://schemas.microsoft.com/office/word/2010/wordprocessingDrawing" xmlns:wp="http://schemas.openxmlformats.org/drawingml/2006/wordprocessingDrawing" xmlns:w10="urn:schemas-microsoft-com:office:word" xmlns:w="http://schemas.openxmlformats.org/wordprocessingml/2006/main" xmlns:w14="http://schemas.microsoft.com/office/word/2010/wordml" xmlns:w15="http://schemas.microsoft.com/office/word/2012/wordml" xmlns:w16cex="http://schemas.microsoft.com/office/word/2018/wordml/cex" xmlns:w16cid="http://schemas.microsoft.com/office/word/2016/wordml/cid" xmlns:w16="http://schemas.microsoft.com/office/word/2018/wordml" xmlns:w16du="http://schemas.microsoft.com/office/word/2023/wordml/word16du" xmlns:w16sdtdh="http://schemas.microsoft.com/office/word/2020/wordml/sdtdatahash" xmlns:w16sdtfl="http://schemas.microsoft.com/office/word/2024/wordml/sdtformatlock" xmlns:w16se="http://schemas.microsoft.com/office/word/2015/wordml/symex" xmlns:wpg="http://schemas.microsoft.com/office/word/2010/wordprocessingGroup" xmlns:wpi="http://schemas.microsoft.com/office/word/2010/wordprocessingInk" xmlns:wne="http://schemas.microsoft.com/office/word/2006/wordml" xmlns:wps="http://schemas.microsoft.com/office/word/2010/wordprocessingShape" mc:Ignorable="w14 w15 w16se w16cid w16 w16cex w16sdtdh w16sdtfl w16du wp14">
+  <w:comment w:id="23" w:author="Camila Shyu Fiorindo" w:date="2025-11-07T09:57:00Z" w:initials="CS">
+    <w:p>
+      <w:pPr>
+        <w:pStyle w:val="Textodecomentrio"/>
+      </w:pPr>
+      <w:r>
+        <w:rPr>
+          <w:rStyle w:val="Refdecomentrio"/>
+        </w:rPr>
+        <w:annotationRef/>
+      </w:r>
+      <w:r>
+        <w:t>Gostei muito de todo o texto. Vou deixar apenas algumas sugestões em modo "revendo".</w:t>
+      </w:r>
+    </w:p>
+    <w:p>
+      <w:pPr>
+        <w:pStyle w:val="Textodecomentrio"/>
+      </w:pPr>
+      <w:r>
+        <w:t>Quanto ao geral, acho legal colocarmos algo sobre as outras espécies como a cascavel, que por mais que tenham menos incidentes são bem comuns também. Irei colocar a baixo um texto sobre.</w:t>
+      </w:r>
+    </w:p>
+  </w:comment>
+</w:comments>
+</file>
+
+<file path=word/commentsExtended.xml><?xml version="1.0" encoding="utf-8"?>
+<w15:commentsEx xmlns:wpc="http://schemas.microsoft.com/office/word/2010/wordprocessingCanvas" xmlns:cx="http://schemas.microsoft.com/office/drawing/2014/chartex" xmlns:cx1="http://schemas.microsoft.com/office/drawing/2015/9/8/chartex" xmlns:cx2="http://schemas.microsoft.com/office/drawing/2015/10/21/chartex" xmlns:cx3="http://schemas.microsoft.com/office/drawing/2016/5/9/chartex" xmlns:cx4="http://schemas.microsoft.com/office/drawing/2016/5/10/chartex" xmlns:cx5="http://schemas.microsoft.com/office/drawing/2016/5/11/chartex" xmlns:cx6="http://schemas.microsoft.com/office/drawing/2016/5/12/chartex" xmlns:cx7="http://schemas.microsoft.com/office/drawing/2016/5/13/chartex" xmlns:cx8="http://schemas.microsoft.com/office/drawing/2016/5/14/chartex" xmlns:mc="http://schemas.openxmlformats.org/markup-compatibility/2006" xmlns:aink="http://schemas.microsoft.com/office/drawing/2016/ink" xmlns:am3d="http://schemas.microsoft.com/office/drawing/2017/model3d" xmlns:o="urn:schemas-microsoft-com:office:office" xmlns:oel="http://schemas.microsoft.com/office/2019/extlst" xmlns:r="http://schemas.openxmlformats.org/officeDocument/2006/relationships" xmlns:m="http://schemas.openxmlformats.org/officeDocument/2006/math" xmlns:v="urn:schemas-microsoft-com:vml" xmlns:wp14="http://schemas.microsoft.com/office/word/2010/wordprocessingDrawing" xmlns:wp="http://schemas.openxmlformats.org/drawingml/2006/wordprocessingDrawing" xmlns:w10="urn:schemas-microsoft-com:office:word" xmlns:w="http://schemas.openxmlformats.org/wordprocessingml/2006/main" xmlns:w14="http://schemas.microsoft.com/office/word/2010/wordml" xmlns:w15="http://schemas.microsoft.com/office/word/2012/wordml" xmlns:w16cex="http://schemas.microsoft.com/office/word/2018/wordml/cex" xmlns:w16cid="http://schemas.microsoft.com/office/word/2016/wordml/cid" xmlns:w16="http://schemas.microsoft.com/office/word/2018/wordml" xmlns:w16du="http://schemas.microsoft.com/office/word/2023/wordml/word16du" xmlns:w16sdtdh="http://schemas.microsoft.com/office/word/2020/wordml/sdtdatahash" xmlns:w16sdtfl="http://schemas.microsoft.com/office/word/2024/wordml/sdtformatlock" xmlns:w16se="http://schemas.microsoft.com/office/word/2015/wordml/symex" xmlns:wpg="http://schemas.microsoft.com/office/word/2010/wordprocessingGroup" xmlns:wpi="http://schemas.microsoft.com/office/word/2010/wordprocessingInk" xmlns:wne="http://schemas.microsoft.com/office/word/2006/wordml" xmlns:wps="http://schemas.microsoft.com/office/word/2010/wordprocessingShape" mc:Ignorable="w14 w15 w16se w16cid w16 w16cex w16sdtdh w16sdtfl w16du wp14">
+  <w15:commentEx w15:paraId="47D3E14F" w15:done="0"/>
+</w15:commentsEx>
+</file>
+
+<file path=word/commentsExtensible.xml><?xml version="1.0" encoding="utf-8"?>
+<w16cex:commentsExtensible xmlns:wpc="http://schemas.microsoft.com/office/word/2010/wordprocessingCanvas" xmlns:cx="http://schemas.microsoft.com/office/drawing/2014/chartex" xmlns:cx1="http://schemas.microsoft.com/office/drawing/2015/9/8/chartex" xmlns:cx2="http://schemas.microsoft.com/office/drawing/2015/10/21/chartex" xmlns:cx3="http://schemas.microsoft.com/office/drawing/2016/5/9/chartex" xmlns:cx4="http://schemas.microsoft.com/office/drawing/2016/5/10/chartex" xmlns:cx5="http://schemas.microsoft.com/office/drawing/2016/5/11/chartex" xmlns:cx6="http://schemas.microsoft.com/office/drawing/2016/5/12/chartex" xmlns:cx7="http://schemas.microsoft.com/office/drawing/2016/5/13/chartex" xmlns:cx8="http://schemas.microsoft.com/office/drawing/2016/5/14/chartex" xmlns:cr="http://schemas.microsoft.com/office/comments/2020/reactions" xmlns:mc="http://schemas.openxmlformats.org/markup-compatibility/2006" xmlns:aink="http://schemas.microsoft.com/office/drawing/2016/ink" xmlns:am3d="http://schemas.microsoft.com/office/drawing/2017/model3d" xmlns:o="urn:schemas-microsoft-com:office:office" xmlns:oel="http://schemas.microsoft.com/office/2019/extlst" xmlns:r="http://schemas.openxmlformats.org/officeDocument/2006/relationships" xmlns:m="http://schemas.openxmlformats.org/officeDocument/2006/math" xmlns:v="urn:schemas-microsoft-com:vml" xmlns:wp14="http://schemas.microsoft.com/office/word/2010/wordprocessingDrawing" xmlns:wp="http://schemas.openxmlformats.org/drawingml/2006/wordprocessingDrawing" xmlns:w10="urn:schemas-microsoft-com:office:word" xmlns:w="http://schemas.openxmlformats.org/wordprocessingml/2006/main" xmlns:w14="http://schemas.microsoft.com/office/word/2010/wordml" xmlns:w15="http://schemas.microsoft.com/office/word/2012/wordml" xmlns:w16cex="http://schemas.microsoft.com/office/word/2018/wordml/cex" xmlns:w16cid="http://schemas.microsoft.com/office/word/2016/wordml/cid" xmlns:w16="http://schemas.microsoft.com/office/word/2018/wordml" xmlns:w16du="http://schemas.microsoft.com/office/word/2023/wordml/word16du" xmlns:w16sdtdh="http://schemas.microsoft.com/office/word/2020/wordml/sdtdatahash" xmlns:w16sdtfl="http://schemas.microsoft.com/office/word/2024/wordml/sdtformatlock" xmlns:w16se="http://schemas.microsoft.com/office/word/2015/wordml/symex" xmlns:wpg="http://schemas.microsoft.com/office/word/2010/wordprocessingGroup" xmlns:wpi="http://schemas.microsoft.com/office/word/2010/wordprocessingInk" xmlns:wne="http://schemas.microsoft.com/office/word/2006/wordml" xmlns:wps="http://schemas.microsoft.com/office/word/2010/wordprocessingShape" mc:Ignorable="w14 w15 w16se w16cid w16 w16cex w16sdtdh w16sdtfl cr w16du wp14">
+  <w16cex:commentExtensible w16cex:durableId="07B812D5" w16cex:dateUtc="2025-11-07T12:57:00Z"/>
+</w16cex:commentsExtensible>
+</file>
+
+<file path=word/commentsIds.xml><?xml version="1.0" encoding="utf-8"?>
+<w16cid:commentsIds xmlns:wpc="http://schemas.microsoft.com/office/word/2010/wordprocessingCanvas" xmlns:cx="http://schemas.microsoft.com/office/drawing/2014/chartex" xmlns:cx1="http://schemas.microsoft.com/office/drawing/2015/9/8/chartex" xmlns:cx2="http://schemas.microsoft.com/office/drawing/2015/10/21/chartex" xmlns:cx3="http://schemas.microsoft.com/office/drawing/2016/5/9/chartex" xmlns:cx4="http://schemas.microsoft.com/office/drawing/2016/5/10/chartex" xmlns:cx5="http://schemas.microsoft.com/office/drawing/2016/5/11/chartex" xmlns:cx6="http://schemas.microsoft.com/office/drawing/2016/5/12/chartex" xmlns:cx7="http://schemas.microsoft.com/office/drawing/2016/5/13/chartex" xmlns:cx8="http://schemas.microsoft.com/office/drawing/2016/5/14/chartex" xmlns:mc="http://schemas.openxmlformats.org/markup-compatibility/2006" xmlns:aink="http://schemas.microsoft.com/office/drawing/2016/ink" xmlns:am3d="http://schemas.microsoft.com/office/drawing/2017/model3d" xmlns:o="urn:schemas-microsoft-com:office:office" xmlns:oel="http://schemas.microsoft.com/office/2019/extlst" xmlns:r="http://schemas.openxmlformats.org/officeDocument/2006/relationships" xmlns:m="http://schemas.openxmlformats.org/officeDocument/2006/math" xmlns:v="urn:schemas-microsoft-com:vml" xmlns:wp14="http://schemas.microsoft.com/office/word/2010/wordprocessingDrawing" xmlns:wp="http://schemas.openxmlformats.org/drawingml/2006/wordprocessingDrawing" xmlns:w10="urn:schemas-microsoft-com:office:word" xmlns:w="http://schemas.openxmlformats.org/wordprocessingml/2006/main" xmlns:w14="http://schemas.microsoft.com/office/word/2010/wordml" xmlns:w15="http://schemas.microsoft.com/office/word/2012/wordml" xmlns:w16cex="http://schemas.microsoft.com/office/word/2018/wordml/cex" xmlns:w16cid="http://schemas.microsoft.com/office/word/2016/wordml/cid" xmlns:w16="http://schemas.microsoft.com/office/word/2018/wordml" xmlns:w16du="http://schemas.microsoft.com/office/word/2023/wordml/word16du" xmlns:w16sdtdh="http://schemas.microsoft.com/office/word/2020/wordml/sdtdatahash" xmlns:w16sdtfl="http://schemas.microsoft.com/office/word/2024/wordml/sdtformatlock" xmlns:w16se="http://schemas.microsoft.com/office/word/2015/wordml/symex" xmlns:wpg="http://schemas.microsoft.com/office/word/2010/wordprocessingGroup" xmlns:wpi="http://schemas.microsoft.com/office/word/2010/wordprocessingInk" xmlns:wne="http://schemas.microsoft.com/office/word/2006/wordml" xmlns:wps="http://schemas.microsoft.com/office/word/2010/wordprocessingShape" mc:Ignorable="w14 w15 w16se w16cid w16 w16cex w16sdtdh w16sdtfl w16du wp14">
+  <w16cid:commentId w16cid:paraId="47D3E14F" w16cid:durableId="07B812D5"/>
+</w16cid:commentsIds>
+</file>
+
+<file path=word/people.xml><?xml version="1.0" encoding="utf-8"?>
+<w15:people xmlns:wpc="http://schemas.microsoft.com/office/word/2010/wordprocessingCanvas" xmlns:cx="http://schemas.microsoft.com/office/drawing/2014/chartex" xmlns:cx1="http://schemas.microsoft.com/office/drawing/2015/9/8/chartex" xmlns:cx2="http://schemas.microsoft.com/office/drawing/2015/10/21/chartex" xmlns:cx3="http://schemas.microsoft.com/office/drawing/2016/5/9/chartex" xmlns:cx4="http://schemas.microsoft.com/office/drawing/2016/5/10/chartex" xmlns:cx5="http://schemas.microsoft.com/office/drawing/2016/5/11/chartex" xmlns:cx6="http://schemas.microsoft.com/office/drawing/2016/5/12/chartex" xmlns:cx7="http://schemas.microsoft.com/office/drawing/2016/5/13/chartex" xmlns:cx8="http://schemas.microsoft.com/office/drawing/2016/5/14/chartex" xmlns:mc="http://schemas.openxmlformats.org/markup-compatibility/2006" xmlns:aink="http://schemas.microsoft.com/office/drawing/2016/ink" xmlns:am3d="http://schemas.microsoft.com/office/drawing/2017/model3d" xmlns:o="urn:schemas-microsoft-com:office:office" xmlns:oel="http://schemas.microsoft.com/office/2019/extlst" xmlns:r="http://schemas.openxmlformats.org/officeDocument/2006/relationships" xmlns:m="http://schemas.openxmlformats.org/officeDocument/2006/math" xmlns:v="urn:schemas-microsoft-com:vml" xmlns:wp14="http://schemas.microsoft.com/office/word/2010/wordprocessingDrawing" xmlns:wp="http://schemas.openxmlformats.org/drawingml/2006/wordprocessingDrawing" xmlns:w10="urn:schemas-microsoft-com:office:word" xmlns:w="http://schemas.openxmlformats.org/wordprocessingml/2006/main" xmlns:w14="http://schemas.microsoft.com/office/word/2010/wordml" xmlns:w15="http://schemas.microsoft.com/office/word/2012/wordml" xmlns:w16cex="http://schemas.microsoft.com/office/word/2018/wordml/cex" xmlns:w16cid="http://schemas.microsoft.com/office/word/2016/wordml/cid" xmlns:w16="http://schemas.microsoft.com/office/word/2018/wordml" xmlns:w16du="http://schemas.microsoft.com/office/word/2023/wordml/word16du" xmlns:w16sdtdh="http://schemas.microsoft.com/office/word/2020/wordml/sdtdatahash" xmlns:w16sdtfl="http://schemas.microsoft.com/office/word/2024/wordml/sdtformatlock" xmlns:w16se="http://schemas.microsoft.com/office/word/2015/wordml/symex" xmlns:wpg="http://schemas.microsoft.com/office/word/2010/wordprocessingGroup" xmlns:wpi="http://schemas.microsoft.com/office/word/2010/wordprocessingInk" xmlns:wne="http://schemas.microsoft.com/office/word/2006/wordml" xmlns:wps="http://schemas.microsoft.com/office/word/2010/wordprocessingShape" mc:Ignorable="w14 w15 w16se w16cid w16 w16cex w16sdtdh w16sdtfl w16du wp14">
+  <w15:person w15:author="Camila Shyu Fiorindo">
+    <w15:presenceInfo w15:providerId="AD" w15:userId="S::camila.shyu@unesp.br::73e23c95-b7ee-4959-81fc-c8002772ee68"/>
+  </w15:person>
+</w15:people>
 </file>
 
 <file path=word/styles.xml><?xml version="1.0" encoding="utf-8"?>
@@ -1384,6 +1638,82 @@
       <w:spacing w:val="5"/>
     </w:rPr>
   </w:style>
+  <w:style w:type="paragraph" w:styleId="Reviso">
+    <w:name w:val="Revision"/>
+    <w:hidden/>
+    <w:uiPriority w:val="99"/>
+    <w:semiHidden/>
+    <w:rsid w:val="00376E05"/>
+    <w:pPr>
+      <w:spacing w:after="0" w:line="240" w:lineRule="auto"/>
+    </w:pPr>
+  </w:style>
+  <w:style w:type="character" w:styleId="Refdecomentrio">
+    <w:name w:val="annotation reference"/>
+    <w:basedOn w:val="Fontepargpadro"/>
+    <w:uiPriority w:val="99"/>
+    <w:semiHidden/>
+    <w:unhideWhenUsed/>
+    <w:rsid w:val="00376E05"/>
+    <w:rPr>
+      <w:sz w:val="16"/>
+      <w:szCs w:val="16"/>
+    </w:rPr>
+  </w:style>
+  <w:style w:type="paragraph" w:styleId="Textodecomentrio">
+    <w:name w:val="annotation text"/>
+    <w:basedOn w:val="Normal"/>
+    <w:link w:val="TextodecomentrioChar"/>
+    <w:uiPriority w:val="99"/>
+    <w:unhideWhenUsed/>
+    <w:rsid w:val="00376E05"/>
+    <w:pPr>
+      <w:spacing w:line="240" w:lineRule="auto"/>
+    </w:pPr>
+    <w:rPr>
+      <w:sz w:val="20"/>
+      <w:szCs w:val="20"/>
+    </w:rPr>
+  </w:style>
+  <w:style w:type="character" w:customStyle="1" w:styleId="TextodecomentrioChar">
+    <w:name w:val="Texto de comentário Char"/>
+    <w:basedOn w:val="Fontepargpadro"/>
+    <w:link w:val="Textodecomentrio"/>
+    <w:uiPriority w:val="99"/>
+    <w:rsid w:val="00376E05"/>
+    <w:rPr>
+      <w:sz w:val="20"/>
+      <w:szCs w:val="20"/>
+    </w:rPr>
+  </w:style>
+  <w:style w:type="paragraph" w:styleId="Assuntodocomentrio">
+    <w:name w:val="annotation subject"/>
+    <w:basedOn w:val="Textodecomentrio"/>
+    <w:next w:val="Textodecomentrio"/>
+    <w:link w:val="AssuntodocomentrioChar"/>
+    <w:uiPriority w:val="99"/>
+    <w:semiHidden/>
+    <w:unhideWhenUsed/>
+    <w:rsid w:val="00376E05"/>
+    <w:rPr>
+      <w:b/>
+      <w:bCs/>
+    </w:rPr>
+  </w:style>
+  <w:style w:type="character" w:customStyle="1" w:styleId="AssuntodocomentrioChar">
+    <w:name w:val="Assunto do comentário Char"/>
+    <w:basedOn w:val="TextodecomentrioChar"/>
+    <w:link w:val="Assuntodocomentrio"/>
+    <w:uiPriority w:val="99"/>
+    <w:semiHidden/>
+    <w:rsid w:val="00376E05"/>
+    <w:rPr>
+      <w:b/>
+      <w:bCs/>
+      <w:sz w:val="20"/>
+      <w:szCs w:val="20"/>
+    </w:rPr>
+  </w:style>
 </w:styles>
 </file>
 

</xml_diff>

<commit_message>
Modifiquei o texto, adicionei referências e comentários
</commit_message>
<xml_diff>
--- a/projeto.docx
+++ b/projeto.docx
@@ -6,6 +6,7 @@
       <w:pPr>
         <w:jc w:val="center"/>
         <w:rPr>
+          <w:del w:id="0" w:author="Raícia Caroline de Souza Julião" w:date="2025-11-10T15:30:00Z" w16du:dateUtc="2025-11-10T19:30:00Z"/>
           <w:rFonts w:ascii="Times New Roman" w:hAnsi="Times New Roman" w:cs="Times New Roman"/>
         </w:rPr>
       </w:pPr>
@@ -15,8 +16,46 @@
           <w:b/>
           <w:bCs/>
         </w:rPr>
-        <w:t>Acidente por acidente de serpentes - Notificações registradas no Sistema de Informação de Agravos de Notificação - Brasil</w:t>
-      </w:r>
+        <w:t xml:space="preserve">Acidente por </w:t>
+      </w:r>
+      <w:ins w:id="1" w:author="Raícia Caroline de Souza Julião" w:date="2025-11-10T12:31:00Z" w16du:dateUtc="2025-11-10T16:31:00Z">
+        <w:r>
+          <w:rPr>
+            <w:rFonts w:ascii="Times New Roman" w:hAnsi="Times New Roman" w:cs="Times New Roman"/>
+            <w:b/>
+            <w:bCs/>
+          </w:rPr>
+          <w:t>animais peçonhentos</w:t>
+        </w:r>
+      </w:ins>
+      <w:r>
+        <w:rPr>
+          <w:rFonts w:ascii="Times New Roman" w:hAnsi="Times New Roman" w:cs="Times New Roman"/>
+          <w:b/>
+          <w:bCs/>
+        </w:rPr>
+        <w:t xml:space="preserve"> - Notificações registradas no Sistema de Informação de Agravos de Notificação - Brasi</w:t>
+      </w:r>
+      <w:ins w:id="2" w:author="Raícia Caroline de Souza Julião" w:date="2025-11-10T15:15:00Z" w16du:dateUtc="2025-11-10T19:15:00Z">
+        <w:r>
+          <w:rPr>
+            <w:rFonts w:ascii="Times New Roman" w:hAnsi="Times New Roman" w:cs="Times New Roman"/>
+            <w:b/>
+            <w:bCs/>
+          </w:rPr>
+          <w:t>l</w:t>
+        </w:r>
+      </w:ins>
+      <w:del w:id="3" w:author="Raícia Caroline de Souza Julião" w:date="2025-11-10T15:15:00Z" w16du:dateUtc="2025-11-10T19:15:00Z">
+        <w:r>
+          <w:rPr>
+            <w:rFonts w:ascii="Times New Roman" w:hAnsi="Times New Roman" w:cs="Times New Roman"/>
+            <w:b/>
+            <w:bCs/>
+          </w:rPr>
+          <w:delText>l</w:delText>
+        </w:r>
+      </w:del>
       <w:r>
         <w:rPr>
           <w:rFonts w:ascii="Times New Roman" w:hAnsi="Times New Roman" w:cs="Times New Roman"/>
@@ -28,9 +67,31 @@
     <w:p>
       <w:pPr>
         <w:rPr>
+          <w:ins w:id="4" w:author="Raícia Caroline de Souza Julião" w:date="2025-11-10T15:30:00Z" w16du:dateUtc="2025-11-10T19:30:00Z"/>
           <w:rFonts w:ascii="Times New Roman" w:hAnsi="Times New Roman" w:cs="Times New Roman"/>
         </w:rPr>
       </w:pPr>
+      <w:ins w:id="5" w:author="Raícia Caroline de Souza Julião" w:date="2025-11-10T15:30:00Z" w16du:dateUtc="2025-11-10T19:30:00Z">
+        <w:r>
+          <w:rPr>
+            <w:rFonts w:ascii="Times New Roman" w:hAnsi="Times New Roman" w:cs="Times New Roman"/>
+          </w:rPr>
+          <w:t xml:space="preserve">Link do repositório: </w:t>
+        </w:r>
+        <w:r>
+          <w:rPr>
+            <w:rFonts w:ascii="Times New Roman" w:hAnsi="Times New Roman" w:cs="Times New Roman"/>
+          </w:rPr>
+          <w:t>https://github.com/raiciajuliao/Projeto-Base-de-Dados-.git</w:t>
+        </w:r>
+      </w:ins>
+    </w:p>
+    <w:p>
+      <w:pPr>
+        <w:rPr>
+          <w:rFonts w:ascii="Times New Roman" w:hAnsi="Times New Roman" w:cs="Times New Roman"/>
+        </w:rPr>
+      </w:pPr>
       <w:r>
         <w:rPr>
           <w:rFonts w:ascii="Times New Roman" w:hAnsi="Times New Roman" w:cs="Times New Roman"/>
@@ -41,11 +102,560 @@
         <w:rPr>
           <w:rFonts w:ascii="Times New Roman" w:hAnsi="Times New Roman" w:cs="Times New Roman"/>
         </w:rPr>
-        <w:t>Camila Shyu Fiorindo</w:t>
-      </w:r>
-      <w:r>
-        <w:rPr>
-          <w:rFonts w:ascii="Times New Roman" w:hAnsi="Times New Roman" w:cs="Times New Roman"/>
+        <w:t xml:space="preserve">Camila </w:t>
+      </w:r>
+      <w:proofErr w:type="spellStart"/>
+      <w:r>
+        <w:rPr>
+          <w:rFonts w:ascii="Times New Roman" w:hAnsi="Times New Roman" w:cs="Times New Roman"/>
+        </w:rPr>
+        <w:t>Shyu</w:t>
+      </w:r>
+      <w:proofErr w:type="spellEnd"/>
+      <w:r>
+        <w:rPr>
+          <w:rFonts w:ascii="Times New Roman" w:hAnsi="Times New Roman" w:cs="Times New Roman"/>
+        </w:rPr>
+        <w:t xml:space="preserve"> </w:t>
+      </w:r>
+      <w:proofErr w:type="spellStart"/>
+      <w:r>
+        <w:rPr>
+          <w:rFonts w:ascii="Times New Roman" w:hAnsi="Times New Roman" w:cs="Times New Roman"/>
+        </w:rPr>
+        <w:t>Fiorindo</w:t>
+      </w:r>
+      <w:proofErr w:type="spellEnd"/>
+      <w:r>
+        <w:rPr>
+          <w:rFonts w:ascii="Times New Roman" w:hAnsi="Times New Roman" w:cs="Times New Roman"/>
+        </w:rPr>
+        <w:t>.</w:t>
+      </w:r>
+    </w:p>
+    <w:p>
+      <w:pPr>
+        <w:spacing w:after="0" w:line="360" w:lineRule="auto"/>
+        <w:ind w:firstLine="709"/>
+        <w:jc w:val="both"/>
+        <w:rPr>
+          <w:ins w:id="6" w:author="Raícia Caroline de Souza Julião" w:date="2025-11-10T12:45:00Z" w16du:dateUtc="2025-11-10T16:45:00Z"/>
+          <w:rFonts w:ascii="Times New Roman" w:hAnsi="Times New Roman" w:cs="Times New Roman"/>
+          <w:bCs/>
+        </w:rPr>
+      </w:pPr>
+      <w:r>
+        <w:rPr>
+          <w:rFonts w:ascii="Times New Roman" w:hAnsi="Times New Roman" w:cs="Times New Roman"/>
+          <w:bCs/>
+        </w:rPr>
+        <w:t>Os acidentes por animais peçonhentos (AAP) representam um agravo significativo à saúde pública no Brasil, resultantes de envenenamentos causados por uma fauna diversificada que inclui escorpiões, aranhas, lagartas, abelhas e, principalmente, serpentes. Para a obtenção de dados referentes a esses tipos de acidente, o Sistema de Informação de Agravos de Notificação (SINAN) constitui a principal ferramenta do Ministério da Saúde (MS), sendo atualizado recorrentemente com informações cruciais para a vigilância epidemiológica em todo o território nacional (MS, 2023a).</w:t>
+      </w:r>
+    </w:p>
+    <w:p>
+      <w:pPr>
+        <w:spacing w:after="0" w:line="360" w:lineRule="auto"/>
+        <w:ind w:firstLine="709"/>
+        <w:jc w:val="both"/>
+        <w:rPr>
+          <w:del w:id="7" w:author="Raícia Caroline de Souza Julião" w:date="2025-11-10T12:48:00Z" w16du:dateUtc="2025-11-10T16:48:00Z"/>
+          <w:rFonts w:ascii="Times New Roman" w:hAnsi="Times New Roman" w:cs="Times New Roman"/>
+          <w:bCs/>
+        </w:rPr>
+        <w:pPrChange w:id="8" w:author="Raícia Caroline de Souza Julião" w:date="2025-11-10T12:49:00Z" w16du:dateUtc="2025-11-10T16:49:00Z">
+          <w:pPr>
+            <w:spacing w:line="360" w:lineRule="auto"/>
+            <w:ind w:firstLine="709"/>
+            <w:jc w:val="both"/>
+          </w:pPr>
+        </w:pPrChange>
+      </w:pPr>
+      <w:ins w:id="9" w:author="Raícia Caroline de Souza Julião" w:date="2025-11-10T12:45:00Z" w16du:dateUtc="2025-11-10T16:45:00Z">
+        <w:r>
+          <w:rPr>
+            <w:rFonts w:ascii="Times New Roman" w:hAnsi="Times New Roman" w:cs="Times New Roman"/>
+            <w:bCs/>
+          </w:rPr>
+          <w:t>O a</w:t>
+        </w:r>
+        <w:r>
+          <w:rPr>
+            <w:rFonts w:ascii="Times New Roman" w:hAnsi="Times New Roman" w:cs="Times New Roman"/>
+            <w:bCs/>
+          </w:rPr>
+          <w:t xml:space="preserve">cidente </w:t>
+        </w:r>
+        <w:proofErr w:type="spellStart"/>
+        <w:r>
+          <w:rPr>
+            <w:rFonts w:ascii="Times New Roman" w:hAnsi="Times New Roman" w:cs="Times New Roman"/>
+            <w:bCs/>
+          </w:rPr>
+          <w:t>loxoscélico</w:t>
+        </w:r>
+        <w:proofErr w:type="spellEnd"/>
+        <w:r>
+          <w:rPr>
+            <w:rFonts w:ascii="Times New Roman" w:hAnsi="Times New Roman" w:cs="Times New Roman"/>
+            <w:bCs/>
+          </w:rPr>
+          <w:t xml:space="preserve"> é</w:t>
+        </w:r>
+        <w:r>
+          <w:rPr>
+            <w:rFonts w:ascii="Times New Roman" w:hAnsi="Times New Roman" w:cs="Times New Roman"/>
+            <w:bCs/>
+          </w:rPr>
+          <w:t xml:space="preserve"> causado pelas aranhas do gênero </w:t>
+        </w:r>
+        <w:proofErr w:type="spellStart"/>
+        <w:r>
+          <w:rPr>
+            <w:rFonts w:ascii="Times New Roman" w:hAnsi="Times New Roman" w:cs="Times New Roman"/>
+            <w:bCs/>
+          </w:rPr>
+          <w:t>Loxosceles</w:t>
+        </w:r>
+        <w:proofErr w:type="spellEnd"/>
+        <w:r>
+          <w:rPr>
+            <w:rFonts w:ascii="Times New Roman" w:hAnsi="Times New Roman" w:cs="Times New Roman"/>
+            <w:bCs/>
+          </w:rPr>
+          <w:t xml:space="preserve"> (aranha-marrom). </w:t>
+        </w:r>
+        <w:r>
+          <w:rPr>
+            <w:rFonts w:ascii="Times New Roman" w:hAnsi="Times New Roman" w:cs="Times New Roman"/>
+            <w:bCs/>
+          </w:rPr>
+          <w:t>Sendo e</w:t>
+        </w:r>
+      </w:ins>
+      <w:ins w:id="10" w:author="Raícia Caroline de Souza Julião" w:date="2025-11-10T12:46:00Z" w16du:dateUtc="2025-11-10T16:46:00Z">
+        <w:r>
+          <w:rPr>
+            <w:rFonts w:ascii="Times New Roman" w:hAnsi="Times New Roman" w:cs="Times New Roman"/>
+            <w:bCs/>
+          </w:rPr>
+          <w:t>ssas as aranhas responsáveis pelo maior número de acidentes.</w:t>
+        </w:r>
+      </w:ins>
+      <w:ins w:id="11" w:author="Raícia Caroline de Souza Julião" w:date="2025-11-10T12:49:00Z" w16du:dateUtc="2025-11-10T16:49:00Z">
+        <w:r>
+          <w:rPr>
+            <w:rFonts w:ascii="Times New Roman" w:hAnsi="Times New Roman" w:cs="Times New Roman"/>
+            <w:bCs/>
+          </w:rPr>
+          <w:t xml:space="preserve"> </w:t>
+        </w:r>
+      </w:ins>
+      <w:ins w:id="12" w:author="Raícia Caroline de Souza Julião" w:date="2025-11-10T12:50:00Z">
+        <w:r>
+          <w:rPr>
+            <w:rFonts w:ascii="Times New Roman" w:hAnsi="Times New Roman" w:cs="Times New Roman"/>
+            <w:bCs/>
+          </w:rPr>
+          <w:t xml:space="preserve">Outro tipo é o acidente </w:t>
+        </w:r>
+        <w:proofErr w:type="spellStart"/>
+        <w:r>
+          <w:rPr>
+            <w:rFonts w:ascii="Times New Roman" w:hAnsi="Times New Roman" w:cs="Times New Roman"/>
+            <w:bCs/>
+          </w:rPr>
+          <w:t>fonêutrico</w:t>
+        </w:r>
+        <w:proofErr w:type="spellEnd"/>
+        <w:r>
+          <w:rPr>
+            <w:rFonts w:ascii="Times New Roman" w:hAnsi="Times New Roman" w:cs="Times New Roman"/>
+            <w:bCs/>
+          </w:rPr>
+          <w:t xml:space="preserve">, provocado por aranhas do gênero </w:t>
+        </w:r>
+        <w:proofErr w:type="spellStart"/>
+        <w:r>
+          <w:rPr>
+            <w:rFonts w:ascii="Times New Roman" w:hAnsi="Times New Roman" w:cs="Times New Roman"/>
+            <w:bCs/>
+            <w:i/>
+            <w:iCs/>
+          </w:rPr>
+          <w:t>Phoneutria</w:t>
+        </w:r>
+        <w:proofErr w:type="spellEnd"/>
+        <w:r>
+          <w:rPr>
+            <w:rFonts w:ascii="Times New Roman" w:hAnsi="Times New Roman" w:cs="Times New Roman"/>
+            <w:bCs/>
+          </w:rPr>
+          <w:t xml:space="preserve"> (armadeiras ou macacas), que são agressivas, adotam postura de defesa e podem saltar até 40 centímetros, com corpo de até 4 centímetros e envergadura de 15 centímetros. Já o acidente </w:t>
+        </w:r>
+        <w:proofErr w:type="spellStart"/>
+        <w:r>
+          <w:rPr>
+            <w:rFonts w:ascii="Times New Roman" w:hAnsi="Times New Roman" w:cs="Times New Roman"/>
+            <w:bCs/>
+          </w:rPr>
+          <w:t>latrodéctico</w:t>
+        </w:r>
+        <w:proofErr w:type="spellEnd"/>
+        <w:r>
+          <w:rPr>
+            <w:rFonts w:ascii="Times New Roman" w:hAnsi="Times New Roman" w:cs="Times New Roman"/>
+            <w:bCs/>
+          </w:rPr>
+          <w:t xml:space="preserve"> é causado pela viúva-negra (</w:t>
+        </w:r>
+        <w:proofErr w:type="spellStart"/>
+        <w:r>
+          <w:rPr>
+            <w:rFonts w:ascii="Times New Roman" w:hAnsi="Times New Roman" w:cs="Times New Roman"/>
+            <w:bCs/>
+            <w:i/>
+            <w:iCs/>
+          </w:rPr>
+          <w:t>Latrodectus</w:t>
+        </w:r>
+        <w:proofErr w:type="spellEnd"/>
+        <w:r>
+          <w:rPr>
+            <w:rFonts w:ascii="Times New Roman" w:hAnsi="Times New Roman" w:cs="Times New Roman"/>
+            <w:bCs/>
+          </w:rPr>
+          <w:t>), aranha pouco agressiva, de hábitos noturnos e gregários, cuja fêmea mede cerca de 2 centímetros e o macho entre 2 e 3 milímetros.</w:t>
+        </w:r>
+      </w:ins>
+      <w:ins w:id="13" w:author="Raícia Caroline de Souza Julião" w:date="2025-11-10T12:50:00Z" w16du:dateUtc="2025-11-10T16:50:00Z">
+        <w:r>
+          <w:rPr>
+            <w:rFonts w:ascii="Times New Roman" w:hAnsi="Times New Roman" w:cs="Times New Roman"/>
+            <w:bCs/>
+          </w:rPr>
+          <w:t xml:space="preserve"> </w:t>
+        </w:r>
+      </w:ins>
+      <w:ins w:id="14" w:author="Raícia Caroline de Souza Julião" w:date="2025-11-10T12:48:00Z">
+        <w:r>
+          <w:rPr>
+            <w:rFonts w:ascii="Times New Roman" w:hAnsi="Times New Roman" w:cs="Times New Roman"/>
+            <w:bCs/>
+          </w:rPr>
+          <w:t xml:space="preserve">Além das aranhas, os escorpiões também representam importante risco à saúde pública no Brasil, especialmente as espécies do gênero </w:t>
+        </w:r>
+        <w:proofErr w:type="spellStart"/>
+        <w:r>
+          <w:rPr>
+            <w:rFonts w:ascii="Times New Roman" w:hAnsi="Times New Roman" w:cs="Times New Roman"/>
+            <w:bCs/>
+            <w:i/>
+            <w:iCs/>
+          </w:rPr>
+          <w:t>Tityus</w:t>
+        </w:r>
+        <w:proofErr w:type="spellEnd"/>
+        <w:r>
+          <w:rPr>
+            <w:rFonts w:ascii="Times New Roman" w:hAnsi="Times New Roman" w:cs="Times New Roman"/>
+            <w:bCs/>
+          </w:rPr>
+          <w:t>. Entre el</w:t>
+        </w:r>
+      </w:ins>
+      <w:ins w:id="15" w:author="Raícia Caroline de Souza Julião" w:date="2025-11-10T12:50:00Z" w16du:dateUtc="2025-11-10T16:50:00Z">
+        <w:r>
+          <w:rPr>
+            <w:rFonts w:ascii="Times New Roman" w:hAnsi="Times New Roman" w:cs="Times New Roman"/>
+            <w:bCs/>
+          </w:rPr>
+          <w:t>e</w:t>
+        </w:r>
+      </w:ins>
+      <w:ins w:id="16" w:author="Raícia Caroline de Souza Julião" w:date="2025-11-10T12:48:00Z">
+        <w:r>
+          <w:rPr>
+            <w:rFonts w:ascii="Times New Roman" w:hAnsi="Times New Roman" w:cs="Times New Roman"/>
+            <w:bCs/>
+          </w:rPr>
+          <w:t xml:space="preserve">s, destacam-se o </w:t>
+        </w:r>
+        <w:proofErr w:type="spellStart"/>
+        <w:r>
+          <w:rPr>
+            <w:rFonts w:ascii="Times New Roman" w:hAnsi="Times New Roman" w:cs="Times New Roman"/>
+            <w:bCs/>
+            <w:i/>
+            <w:iCs/>
+          </w:rPr>
+          <w:t>Tityus</w:t>
+        </w:r>
+        <w:proofErr w:type="spellEnd"/>
+        <w:r>
+          <w:rPr>
+            <w:rFonts w:ascii="Times New Roman" w:hAnsi="Times New Roman" w:cs="Times New Roman"/>
+            <w:bCs/>
+            <w:i/>
+            <w:iCs/>
+          </w:rPr>
+          <w:t xml:space="preserve"> serrulatus</w:t>
+        </w:r>
+        <w:r>
+          <w:rPr>
+            <w:rFonts w:ascii="Times New Roman" w:hAnsi="Times New Roman" w:cs="Times New Roman"/>
+            <w:bCs/>
+          </w:rPr>
+          <w:t xml:space="preserve"> (escorpião-amarelo), principal responsável por acidentes nas regiões Sudeste, Nordeste e Centro-Oeste, e o </w:t>
+        </w:r>
+        <w:proofErr w:type="spellStart"/>
+        <w:r>
+          <w:rPr>
+            <w:rFonts w:ascii="Times New Roman" w:hAnsi="Times New Roman" w:cs="Times New Roman"/>
+            <w:bCs/>
+            <w:i/>
+            <w:iCs/>
+          </w:rPr>
+          <w:t>Tityus</w:t>
+        </w:r>
+        <w:proofErr w:type="spellEnd"/>
+        <w:r>
+          <w:rPr>
+            <w:rFonts w:ascii="Times New Roman" w:hAnsi="Times New Roman" w:cs="Times New Roman"/>
+            <w:bCs/>
+            <w:i/>
+            <w:iCs/>
+          </w:rPr>
+          <w:t xml:space="preserve"> </w:t>
+        </w:r>
+        <w:proofErr w:type="spellStart"/>
+        <w:r>
+          <w:rPr>
+            <w:rFonts w:ascii="Times New Roman" w:hAnsi="Times New Roman" w:cs="Times New Roman"/>
+            <w:bCs/>
+            <w:i/>
+            <w:iCs/>
+          </w:rPr>
+          <w:t>bahiensis</w:t>
+        </w:r>
+        <w:proofErr w:type="spellEnd"/>
+        <w:r>
+          <w:rPr>
+            <w:rFonts w:ascii="Times New Roman" w:hAnsi="Times New Roman" w:cs="Times New Roman"/>
+            <w:bCs/>
+          </w:rPr>
+          <w:t xml:space="preserve"> (escorpião-marrom), encontrado nas regiões Centro-Oeste, Sudeste e Sul do país</w:t>
+        </w:r>
+      </w:ins>
+      <w:ins w:id="17" w:author="Raícia Caroline de Souza Julião" w:date="2025-11-10T12:51:00Z" w16du:dateUtc="2025-11-10T16:51:00Z">
+        <w:r>
+          <w:rPr>
+            <w:rFonts w:ascii="Times New Roman" w:hAnsi="Times New Roman" w:cs="Times New Roman"/>
+            <w:bCs/>
+          </w:rPr>
+          <w:t xml:space="preserve"> (MS, 2024).</w:t>
+        </w:r>
+      </w:ins>
+    </w:p>
+    <w:p>
+      <w:pPr>
+        <w:spacing w:after="0" w:line="360" w:lineRule="auto"/>
+        <w:ind w:firstLine="709"/>
+        <w:jc w:val="both"/>
+        <w:rPr>
+          <w:rFonts w:ascii="Times New Roman" w:hAnsi="Times New Roman" w:cs="Times New Roman"/>
+          <w:bCs/>
+        </w:rPr>
+        <w:pPrChange w:id="18" w:author="Raícia Caroline de Souza Julião" w:date="2025-11-10T12:32:00Z" w16du:dateUtc="2025-11-10T16:32:00Z">
+          <w:pPr>
+            <w:spacing w:line="360" w:lineRule="auto"/>
+            <w:ind w:firstLine="709"/>
+            <w:jc w:val="both"/>
+          </w:pPr>
+        </w:pPrChange>
+      </w:pPr>
+      <w:r>
+        <w:rPr>
+          <w:rFonts w:ascii="Times New Roman" w:hAnsi="Times New Roman" w:cs="Times New Roman"/>
+          <w:bCs/>
+        </w:rPr>
+        <w:t>Dentre as diferentes classes de AAP, o</w:t>
+      </w:r>
+      <w:r>
+        <w:rPr>
+          <w:rFonts w:ascii="Times New Roman" w:hAnsi="Times New Roman" w:cs="Times New Roman"/>
+          <w:bCs/>
+        </w:rPr>
+        <w:t xml:space="preserve"> envenenamento ofídico </w:t>
+      </w:r>
+      <w:r>
+        <w:rPr>
+          <w:rFonts w:ascii="Times New Roman" w:hAnsi="Times New Roman" w:cs="Times New Roman"/>
+          <w:bCs/>
+        </w:rPr>
+        <w:t xml:space="preserve">se destaca por sua gravidade, </w:t>
+      </w:r>
+      <w:r>
+        <w:rPr>
+          <w:rFonts w:ascii="Times New Roman" w:hAnsi="Times New Roman" w:cs="Times New Roman"/>
+          <w:bCs/>
+        </w:rPr>
+        <w:t>especialmente em áreas tropicais e subtropicais no mundo, sendo na região amazônica a maior incidência de casos no Brasil</w:t>
+      </w:r>
+      <w:r>
+        <w:rPr>
+          <w:rFonts w:ascii="Times New Roman" w:hAnsi="Times New Roman" w:cs="Times New Roman"/>
+          <w:bCs/>
+        </w:rPr>
+        <w:t xml:space="preserve"> (</w:t>
+      </w:r>
+      <w:ins w:id="19" w:author="Raícia Caroline de Souza Julião" w:date="2025-11-10T13:08:00Z" w16du:dateUtc="2025-11-10T17:08:00Z">
+        <w:r>
+          <w:rPr>
+            <w:rFonts w:ascii="Times New Roman" w:hAnsi="Times New Roman" w:cs="Times New Roman"/>
+            <w:bCs/>
+          </w:rPr>
+          <w:t>Lopes-de-Souza et. al.,</w:t>
+        </w:r>
+      </w:ins>
+      <w:ins w:id="20" w:author="Raícia Caroline de Souza Julião" w:date="2025-11-10T13:09:00Z" w16du:dateUtc="2025-11-10T17:09:00Z">
+        <w:r>
+          <w:rPr>
+            <w:rFonts w:ascii="Times New Roman" w:hAnsi="Times New Roman" w:cs="Times New Roman"/>
+            <w:bCs/>
+          </w:rPr>
+          <w:t xml:space="preserve"> 2023)</w:t>
+        </w:r>
+      </w:ins>
+      <w:del w:id="21" w:author="Raícia Caroline de Souza Julião" w:date="2025-11-10T13:08:00Z" w16du:dateUtc="2025-11-10T17:08:00Z">
+        <w:r>
+          <w:rPr>
+            <w:rFonts w:ascii="Times New Roman" w:hAnsi="Times New Roman" w:cs="Times New Roman"/>
+            <w:bCs/>
+          </w:rPr>
+          <w:delText>REF</w:delText>
+        </w:r>
+      </w:del>
+      <w:del w:id="22" w:author="Raícia Caroline de Souza Julião" w:date="2025-11-10T13:09:00Z" w16du:dateUtc="2025-11-10T17:09:00Z">
+        <w:r>
+          <w:rPr>
+            <w:rFonts w:ascii="Times New Roman" w:hAnsi="Times New Roman" w:cs="Times New Roman"/>
+            <w:bCs/>
+          </w:rPr>
+          <w:delText>)</w:delText>
+        </w:r>
+      </w:del>
+      <w:r>
+        <w:rPr>
+          <w:rFonts w:ascii="Times New Roman" w:hAnsi="Times New Roman" w:cs="Times New Roman"/>
+          <w:bCs/>
+        </w:rPr>
+        <w:t>.</w:t>
+      </w:r>
+      <w:r>
+        <w:rPr>
+          <w:rFonts w:ascii="Times New Roman" w:hAnsi="Times New Roman" w:cs="Times New Roman"/>
+          <w:bCs/>
+        </w:rPr>
+        <w:t xml:space="preserve"> Embora, em números</w:t>
+      </w:r>
+      <w:r>
+        <w:rPr>
+          <w:rFonts w:ascii="Times New Roman" w:hAnsi="Times New Roman" w:cs="Times New Roman"/>
+          <w:bCs/>
+        </w:rPr>
+        <w:t xml:space="preserve"> absolutos, possa ser superado por outros acidentes, como o escorpionismo, o envenenamento ofídico apresenta, historicamente, as maiores taxas de letalidade e o maior potencial para causar sequelas graves, como necrose local, amputações e incapacidade funcionais permanentes. Devido a esse impacto severo na saúde e na capacidade produtiva das vítimas, o envenenamento ofídico é classificado pela Organização Mundial da Saúde (OMS) como uma Doença Tropical Negligenciada (OMS, 2021). Afetando predominantemente as populações de áreas rurais tropicais e subtropicais </w:t>
+      </w:r>
+      <w:r>
+        <w:rPr>
+          <w:rFonts w:ascii="Times New Roman" w:hAnsi="Times New Roman" w:cs="Times New Roman"/>
+          <w:bCs/>
+        </w:rPr>
+        <w:lastRenderedPageBreak/>
+        <w:t xml:space="preserve">da América Latina. Em território nacional, os acidentes ofídicos são causados principalmente por quatro gêneros de serpentes de importância médica. A </w:t>
+      </w:r>
+      <w:proofErr w:type="spellStart"/>
+      <w:r>
+        <w:rPr>
+          <w:rFonts w:ascii="Times New Roman" w:hAnsi="Times New Roman" w:cs="Times New Roman"/>
+          <w:bCs/>
+          <w:i/>
+          <w:iCs/>
+        </w:rPr>
+        <w:t>B</w:t>
+      </w:r>
+      <w:r>
+        <w:rPr>
+          <w:rFonts w:ascii="Times New Roman" w:hAnsi="Times New Roman" w:cs="Times New Roman"/>
+          <w:bCs/>
+          <w:i/>
+          <w:iCs/>
+        </w:rPr>
+        <w:t>othrops</w:t>
+      </w:r>
+      <w:proofErr w:type="spellEnd"/>
+      <w:r>
+        <w:rPr>
+          <w:rFonts w:ascii="Times New Roman" w:hAnsi="Times New Roman" w:cs="Times New Roman"/>
+          <w:bCs/>
+        </w:rPr>
+        <w:t xml:space="preserve"> (jararacas, jararacuçus, urutus, caiçacas), </w:t>
+      </w:r>
+      <w:r>
+        <w:rPr>
+          <w:rFonts w:ascii="Times New Roman" w:hAnsi="Times New Roman" w:cs="Times New Roman"/>
+          <w:bCs/>
+          <w:i/>
+          <w:iCs/>
+        </w:rPr>
+        <w:t>Crotalus</w:t>
+      </w:r>
+      <w:r>
+        <w:rPr>
+          <w:rFonts w:ascii="Times New Roman" w:hAnsi="Times New Roman" w:cs="Times New Roman"/>
+          <w:bCs/>
+        </w:rPr>
+        <w:t xml:space="preserve"> (cascavel), </w:t>
+      </w:r>
+      <w:proofErr w:type="spellStart"/>
+      <w:r>
+        <w:rPr>
+          <w:rFonts w:ascii="Times New Roman" w:hAnsi="Times New Roman" w:cs="Times New Roman"/>
+          <w:bCs/>
+          <w:i/>
+          <w:iCs/>
+        </w:rPr>
+        <w:t>Lachesis</w:t>
+      </w:r>
+      <w:proofErr w:type="spellEnd"/>
+      <w:r>
+        <w:rPr>
+          <w:rFonts w:ascii="Times New Roman" w:hAnsi="Times New Roman" w:cs="Times New Roman"/>
+          <w:bCs/>
+        </w:rPr>
+        <w:t xml:space="preserve"> (surucucu-pico-de-jaca) e </w:t>
+      </w:r>
+      <w:proofErr w:type="spellStart"/>
+      <w:r>
+        <w:rPr>
+          <w:rFonts w:ascii="Times New Roman" w:hAnsi="Times New Roman" w:cs="Times New Roman"/>
+          <w:bCs/>
+          <w:i/>
+          <w:iCs/>
+        </w:rPr>
+        <w:t>Micurus</w:t>
+      </w:r>
+      <w:proofErr w:type="spellEnd"/>
+      <w:r>
+        <w:rPr>
+          <w:rFonts w:ascii="Times New Roman" w:hAnsi="Times New Roman" w:cs="Times New Roman"/>
+          <w:bCs/>
+        </w:rPr>
+        <w:t xml:space="preserve"> (coral-verdadeira) (MS, 2024)</w:t>
+      </w:r>
+      <w:r>
+        <w:rPr>
+          <w:rFonts w:ascii="Times New Roman" w:hAnsi="Times New Roman" w:cs="Times New Roman"/>
+          <w:bCs/>
         </w:rPr>
         <w:t>.</w:t>
       </w:r>
@@ -56,20 +666,335 @@
         <w:ind w:firstLine="709"/>
         <w:jc w:val="both"/>
         <w:rPr>
-          <w:ins w:id="0" w:author="Camila Shyu Fiorindo" w:date="2025-11-07T13:15:00Z" w16du:dateUtc="2025-11-07T16:15:00Z"/>
           <w:rFonts w:ascii="Times New Roman" w:hAnsi="Times New Roman" w:cs="Times New Roman"/>
           <w:bCs/>
         </w:rPr>
       </w:pPr>
-      <w:ins w:id="1" w:author="Camila Shyu Fiorindo" w:date="2025-11-07T13:15:00Z">
-        <w:r>
-          <w:rPr>
-            <w:rFonts w:ascii="Times New Roman" w:hAnsi="Times New Roman" w:cs="Times New Roman"/>
-            <w:bCs/>
-          </w:rPr>
-          <w:t>Os acidentes por animais peçonhentos (AAP) representam um agravo significativo à saúde pública no Brasil, resultantes de envenenamentos causados por uma fauna diversificada que inclui escorpiões, aranhas, lagartas, abelhas e, principalmente, serpentes. Para a obtenção de dados referentes a esses tipos de acidente, o Sistema de Informação de Agravos de Notificação (SINAN) constitui a principal ferramenta do Ministério da Saúde (MS), sendo atualizado recorrentemente com informações cruciais para a vigilância epidemiológica em todo o território nacional (MS, 2023a).</w:t>
+      <w:r>
+        <w:rPr>
+          <w:rFonts w:ascii="Times New Roman" w:hAnsi="Times New Roman" w:cs="Times New Roman"/>
+          <w:bCs/>
+        </w:rPr>
+        <w:t xml:space="preserve"> </w:t>
+      </w:r>
+      <w:r>
+        <w:rPr>
+          <w:rFonts w:ascii="Times New Roman" w:hAnsi="Times New Roman" w:cs="Times New Roman"/>
+          <w:bCs/>
+        </w:rPr>
+        <w:t xml:space="preserve">Sendo as </w:t>
+      </w:r>
+      <w:commentRangeStart w:id="23"/>
+      <w:commentRangeStart w:id="24"/>
+      <w:r>
+        <w:rPr>
+          <w:rFonts w:ascii="Times New Roman" w:hAnsi="Times New Roman" w:cs="Times New Roman"/>
+          <w:bCs/>
+        </w:rPr>
+        <w:t>s</w:t>
+      </w:r>
+      <w:r>
+        <w:rPr>
+          <w:rFonts w:ascii="Times New Roman" w:hAnsi="Times New Roman" w:cs="Times New Roman"/>
+          <w:bCs/>
+        </w:rPr>
+        <w:t xml:space="preserve">erpentes do gênero </w:t>
+      </w:r>
+      <w:proofErr w:type="spellStart"/>
+      <w:r>
+        <w:rPr>
+          <w:rFonts w:ascii="Times New Roman" w:hAnsi="Times New Roman" w:cs="Times New Roman"/>
+          <w:bCs/>
+          <w:i/>
+          <w:iCs/>
+        </w:rPr>
+        <w:t>Bothrops</w:t>
+      </w:r>
+      <w:proofErr w:type="spellEnd"/>
+      <w:r>
+        <w:rPr>
+          <w:rFonts w:ascii="Times New Roman" w:hAnsi="Times New Roman" w:cs="Times New Roman"/>
+          <w:bCs/>
+        </w:rPr>
+        <w:t xml:space="preserve"> os principais agentes de importância médica devido ao alto número de acidentes e suas complicações nos pacientes</w:t>
+      </w:r>
+      <w:r>
+        <w:rPr>
+          <w:rFonts w:ascii="Times New Roman" w:hAnsi="Times New Roman" w:cs="Times New Roman"/>
+          <w:bCs/>
+        </w:rPr>
+        <w:t xml:space="preserve"> (</w:t>
+      </w:r>
+      <w:ins w:id="25" w:author="Raícia Caroline de Souza Julião" w:date="2025-11-10T13:09:00Z" w16du:dateUtc="2025-11-10T17:09:00Z">
+        <w:r>
+          <w:rPr>
+            <w:rFonts w:ascii="Times New Roman" w:hAnsi="Times New Roman" w:cs="Times New Roman"/>
+            <w:bCs/>
+          </w:rPr>
+          <w:t>Mamede</w:t>
         </w:r>
       </w:ins>
+      <w:ins w:id="26" w:author="Raícia Caroline de Souza Julião" w:date="2025-11-10T13:10:00Z" w16du:dateUtc="2025-11-10T17:10:00Z">
+        <w:r>
+          <w:rPr>
+            <w:rFonts w:ascii="Times New Roman" w:hAnsi="Times New Roman" w:cs="Times New Roman"/>
+            <w:bCs/>
+          </w:rPr>
+          <w:t xml:space="preserve">  et. al., 2020</w:t>
+        </w:r>
+      </w:ins>
+      <w:del w:id="27" w:author="Raícia Caroline de Souza Julião" w:date="2025-11-10T13:09:00Z" w16du:dateUtc="2025-11-10T17:09:00Z">
+        <w:r>
+          <w:rPr>
+            <w:rFonts w:ascii="Times New Roman" w:hAnsi="Times New Roman" w:cs="Times New Roman"/>
+            <w:bCs/>
+          </w:rPr>
+          <w:delText>REF</w:delText>
+        </w:r>
+      </w:del>
+      <w:r>
+        <w:rPr>
+          <w:rFonts w:ascii="Times New Roman" w:hAnsi="Times New Roman" w:cs="Times New Roman"/>
+          <w:bCs/>
+        </w:rPr>
+        <w:t>)</w:t>
+      </w:r>
+      <w:r>
+        <w:rPr>
+          <w:rFonts w:ascii="Times New Roman" w:hAnsi="Times New Roman" w:cs="Times New Roman"/>
+          <w:bCs/>
+        </w:rPr>
+        <w:t xml:space="preserve">. As espécies desse gênero pertencem à família </w:t>
+      </w:r>
+      <w:proofErr w:type="spellStart"/>
+      <w:r>
+        <w:rPr>
+          <w:rFonts w:ascii="Times New Roman" w:hAnsi="Times New Roman" w:cs="Times New Roman"/>
+          <w:bCs/>
+        </w:rPr>
+        <w:t>Viperidae</w:t>
+      </w:r>
+      <w:proofErr w:type="spellEnd"/>
+      <w:r>
+        <w:rPr>
+          <w:rFonts w:ascii="Times New Roman" w:hAnsi="Times New Roman" w:cs="Times New Roman"/>
+          <w:bCs/>
+        </w:rPr>
+        <w:t xml:space="preserve"> são distribuídas em todo país, incluindo a </w:t>
+      </w:r>
+      <w:proofErr w:type="spellStart"/>
+      <w:r>
+        <w:rPr>
+          <w:rFonts w:ascii="Times New Roman" w:hAnsi="Times New Roman" w:cs="Times New Roman"/>
+          <w:bCs/>
+          <w:i/>
+          <w:iCs/>
+        </w:rPr>
+        <w:t>Bothrops</w:t>
+      </w:r>
+      <w:proofErr w:type="spellEnd"/>
+      <w:r>
+        <w:rPr>
+          <w:rFonts w:ascii="Times New Roman" w:hAnsi="Times New Roman" w:cs="Times New Roman"/>
+          <w:bCs/>
+          <w:i/>
+          <w:iCs/>
+        </w:rPr>
+        <w:t xml:space="preserve"> jararaca</w:t>
+      </w:r>
+      <w:r>
+        <w:rPr>
+          <w:rFonts w:ascii="Times New Roman" w:hAnsi="Times New Roman" w:cs="Times New Roman"/>
+          <w:bCs/>
+        </w:rPr>
+        <w:t xml:space="preserve">, </w:t>
+      </w:r>
+      <w:proofErr w:type="spellStart"/>
+      <w:r>
+        <w:rPr>
+          <w:rFonts w:ascii="Times New Roman" w:hAnsi="Times New Roman" w:cs="Times New Roman"/>
+          <w:bCs/>
+          <w:i/>
+          <w:iCs/>
+        </w:rPr>
+        <w:t>Bothrops</w:t>
+      </w:r>
+      <w:proofErr w:type="spellEnd"/>
+      <w:r>
+        <w:rPr>
+          <w:rFonts w:ascii="Times New Roman" w:hAnsi="Times New Roman" w:cs="Times New Roman"/>
+          <w:bCs/>
+          <w:i/>
+          <w:iCs/>
+        </w:rPr>
+        <w:t xml:space="preserve"> </w:t>
+      </w:r>
+      <w:proofErr w:type="spellStart"/>
+      <w:r>
+        <w:rPr>
+          <w:rFonts w:ascii="Times New Roman" w:hAnsi="Times New Roman" w:cs="Times New Roman"/>
+          <w:bCs/>
+          <w:i/>
+          <w:iCs/>
+        </w:rPr>
+        <w:t>asper</w:t>
+      </w:r>
+      <w:proofErr w:type="spellEnd"/>
+      <w:r>
+        <w:rPr>
+          <w:rFonts w:ascii="Times New Roman" w:hAnsi="Times New Roman" w:cs="Times New Roman"/>
+          <w:bCs/>
+          <w:i/>
+          <w:iCs/>
+        </w:rPr>
+        <w:t xml:space="preserve">, </w:t>
+      </w:r>
+      <w:proofErr w:type="spellStart"/>
+      <w:r>
+        <w:rPr>
+          <w:rFonts w:ascii="Times New Roman" w:hAnsi="Times New Roman" w:cs="Times New Roman"/>
+          <w:bCs/>
+          <w:i/>
+          <w:iCs/>
+        </w:rPr>
+        <w:t>Bothrops</w:t>
+      </w:r>
+      <w:proofErr w:type="spellEnd"/>
+      <w:r>
+        <w:rPr>
+          <w:rFonts w:ascii="Times New Roman" w:hAnsi="Times New Roman" w:cs="Times New Roman"/>
+          <w:bCs/>
+          <w:i/>
+          <w:iCs/>
+        </w:rPr>
+        <w:t xml:space="preserve"> </w:t>
+      </w:r>
+      <w:proofErr w:type="spellStart"/>
+      <w:r>
+        <w:rPr>
+          <w:rFonts w:ascii="Times New Roman" w:hAnsi="Times New Roman" w:cs="Times New Roman"/>
+          <w:bCs/>
+          <w:i/>
+          <w:iCs/>
+        </w:rPr>
+        <w:t>atrox</w:t>
+      </w:r>
+      <w:proofErr w:type="spellEnd"/>
+      <w:r>
+        <w:rPr>
+          <w:rFonts w:ascii="Times New Roman" w:hAnsi="Times New Roman" w:cs="Times New Roman"/>
+          <w:bCs/>
+        </w:rPr>
+        <w:t xml:space="preserve">, e </w:t>
+      </w:r>
+      <w:proofErr w:type="spellStart"/>
+      <w:r>
+        <w:rPr>
+          <w:rFonts w:ascii="Times New Roman" w:hAnsi="Times New Roman" w:cs="Times New Roman"/>
+          <w:bCs/>
+          <w:i/>
+          <w:iCs/>
+        </w:rPr>
+        <w:t>Bothrops</w:t>
+      </w:r>
+      <w:proofErr w:type="spellEnd"/>
+      <w:r>
+        <w:rPr>
+          <w:rFonts w:ascii="Times New Roman" w:hAnsi="Times New Roman" w:cs="Times New Roman"/>
+          <w:bCs/>
+          <w:i/>
+          <w:iCs/>
+        </w:rPr>
+        <w:t xml:space="preserve"> </w:t>
+      </w:r>
+      <w:proofErr w:type="spellStart"/>
+      <w:r>
+        <w:rPr>
+          <w:rFonts w:ascii="Times New Roman" w:hAnsi="Times New Roman" w:cs="Times New Roman"/>
+          <w:bCs/>
+          <w:i/>
+          <w:iCs/>
+        </w:rPr>
+        <w:t>insularis</w:t>
+      </w:r>
+      <w:proofErr w:type="spellEnd"/>
+      <w:r>
+        <w:rPr>
+          <w:rFonts w:ascii="Times New Roman" w:hAnsi="Times New Roman" w:cs="Times New Roman"/>
+          <w:bCs/>
+        </w:rPr>
+        <w:t xml:space="preserve">, sendo a espécie </w:t>
+      </w:r>
+      <w:proofErr w:type="spellStart"/>
+      <w:r>
+        <w:rPr>
+          <w:rFonts w:ascii="Times New Roman" w:hAnsi="Times New Roman" w:cs="Times New Roman"/>
+          <w:bCs/>
+          <w:i/>
+          <w:iCs/>
+        </w:rPr>
+        <w:t>Bothrops</w:t>
+      </w:r>
+      <w:proofErr w:type="spellEnd"/>
+      <w:r>
+        <w:rPr>
+          <w:rFonts w:ascii="Times New Roman" w:hAnsi="Times New Roman" w:cs="Times New Roman"/>
+          <w:bCs/>
+          <w:i/>
+          <w:iCs/>
+        </w:rPr>
+        <w:t xml:space="preserve"> </w:t>
+      </w:r>
+      <w:proofErr w:type="spellStart"/>
+      <w:r>
+        <w:rPr>
+          <w:rFonts w:ascii="Times New Roman" w:hAnsi="Times New Roman" w:cs="Times New Roman"/>
+          <w:bCs/>
+          <w:i/>
+          <w:iCs/>
+        </w:rPr>
+        <w:t>atrox</w:t>
+      </w:r>
+      <w:proofErr w:type="spellEnd"/>
+      <w:r>
+        <w:rPr>
+          <w:rFonts w:ascii="Times New Roman" w:hAnsi="Times New Roman" w:cs="Times New Roman"/>
+          <w:bCs/>
+        </w:rPr>
+        <w:t xml:space="preserve"> </w:t>
+      </w:r>
+      <w:commentRangeEnd w:id="23"/>
+      <w:r>
+        <w:rPr>
+          <w:rStyle w:val="Refdecomentrio"/>
+          <w:rFonts w:ascii="Times New Roman" w:hAnsi="Times New Roman" w:cs="Times New Roman"/>
+          <w:bCs/>
+          <w:sz w:val="24"/>
+          <w:szCs w:val="24"/>
+        </w:rPr>
+        <w:commentReference w:id="23"/>
+      </w:r>
+      <w:commentRangeEnd w:id="24"/>
+      <w:r>
+        <w:rPr>
+          <w:rStyle w:val="Refdecomentrio"/>
+        </w:rPr>
+        <w:commentReference w:id="24"/>
+      </w:r>
+      <w:r>
+        <w:rPr>
+          <w:rFonts w:ascii="Times New Roman" w:hAnsi="Times New Roman" w:cs="Times New Roman"/>
+          <w:bCs/>
+        </w:rPr>
+        <w:t xml:space="preserve">a mais prevalente na região Amazônia brasileira. </w:t>
+      </w:r>
+      <w:r>
+        <w:rPr>
+          <w:rFonts w:ascii="Times New Roman" w:hAnsi="Times New Roman" w:cs="Times New Roman"/>
+          <w:bCs/>
+        </w:rPr>
+        <w:t xml:space="preserve">Trabalhar com os dados é fundamental para compreender de forma detalhada os mecanismos envolvidos no envenenamento ofídico e suas consequências para o organismo. </w:t>
+      </w:r>
     </w:p>
     <w:p>
       <w:pPr>
@@ -77,574 +1002,722 @@
         <w:ind w:firstLine="709"/>
         <w:jc w:val="both"/>
         <w:rPr>
-          <w:ins w:id="2" w:author="Camila Shyu Fiorindo" w:date="2025-11-07T13:35:00Z" w16du:dateUtc="2025-11-07T16:35:00Z"/>
           <w:rFonts w:ascii="Times New Roman" w:hAnsi="Times New Roman" w:cs="Times New Roman"/>
           <w:bCs/>
         </w:rPr>
       </w:pPr>
-      <w:ins w:id="3" w:author="Camila Shyu Fiorindo" w:date="2025-11-07T13:11:00Z" w16du:dateUtc="2025-11-07T16:11:00Z">
-        <w:r>
-          <w:rPr>
-            <w:rFonts w:ascii="Times New Roman" w:hAnsi="Times New Roman" w:cs="Times New Roman"/>
-            <w:bCs/>
-          </w:rPr>
-          <w:t xml:space="preserve">Dentre as diferentes classes de AAP, </w:t>
+      <w:r>
+        <w:rPr>
+          <w:rFonts w:ascii="Times New Roman" w:hAnsi="Times New Roman" w:cs="Times New Roman"/>
+          <w:bCs/>
+        </w:rPr>
+        <w:t xml:space="preserve">A análise de dados </w:t>
+      </w:r>
+      <w:r>
+        <w:rPr>
+          <w:rFonts w:ascii="Times New Roman" w:hAnsi="Times New Roman" w:cs="Times New Roman"/>
+          <w:bCs/>
+        </w:rPr>
+        <w:t xml:space="preserve">de acidentes </w:t>
+      </w:r>
+      <w:ins w:id="28" w:author="Raícia Caroline de Souza Julião" w:date="2025-11-10T12:44:00Z" w16du:dateUtc="2025-11-10T16:44:00Z">
+        <w:r>
+          <w:rPr>
+            <w:rFonts w:ascii="Times New Roman" w:hAnsi="Times New Roman" w:cs="Times New Roman"/>
+            <w:bCs/>
+          </w:rPr>
+          <w:t xml:space="preserve">por animais peçonhentos </w:t>
         </w:r>
       </w:ins>
-      <w:del w:id="4" w:author="Camila Shyu Fiorindo" w:date="2025-11-07T13:11:00Z" w16du:dateUtc="2025-11-07T16:11:00Z">
-        <w:r>
-          <w:rPr>
-            <w:rFonts w:ascii="Times New Roman" w:hAnsi="Times New Roman" w:cs="Times New Roman"/>
-            <w:bCs/>
-          </w:rPr>
-          <w:delText>O</w:delText>
+      <w:del w:id="29" w:author="Raícia Caroline de Souza Julião" w:date="2025-11-10T12:44:00Z" w16du:dateUtc="2025-11-10T16:44:00Z">
+        <w:r>
+          <w:rPr>
+            <w:rFonts w:ascii="Times New Roman" w:hAnsi="Times New Roman" w:cs="Times New Roman"/>
+            <w:bCs/>
+          </w:rPr>
+          <w:delText>ofídicos</w:delText>
         </w:r>
       </w:del>
-      <w:ins w:id="5" w:author="Camila Shyu Fiorindo" w:date="2025-11-07T13:11:00Z" w16du:dateUtc="2025-11-07T16:11:00Z">
-        <w:r>
-          <w:rPr>
-            <w:rFonts w:ascii="Times New Roman" w:hAnsi="Times New Roman" w:cs="Times New Roman"/>
-            <w:bCs/>
-          </w:rPr>
-          <w:t>o</w:t>
+      <w:r>
+        <w:rPr>
+          <w:rFonts w:ascii="Times New Roman" w:hAnsi="Times New Roman" w:cs="Times New Roman"/>
+          <w:bCs/>
+        </w:rPr>
+        <w:t xml:space="preserve"> no Brasil </w:t>
+      </w:r>
+      <w:r>
+        <w:rPr>
+          <w:rFonts w:ascii="Times New Roman" w:hAnsi="Times New Roman" w:cs="Times New Roman"/>
+          <w:bCs/>
+        </w:rPr>
+        <w:t>permite identificar padrões</w:t>
+      </w:r>
+      <w:r>
+        <w:rPr>
+          <w:rFonts w:ascii="Times New Roman" w:hAnsi="Times New Roman" w:cs="Times New Roman"/>
+          <w:bCs/>
+        </w:rPr>
+        <w:t xml:space="preserve"> e </w:t>
+      </w:r>
+      <w:r>
+        <w:rPr>
+          <w:rFonts w:ascii="Times New Roman" w:hAnsi="Times New Roman" w:cs="Times New Roman"/>
+          <w:bCs/>
+        </w:rPr>
+        <w:t>fornece</w:t>
+      </w:r>
+      <w:r>
+        <w:rPr>
+          <w:rFonts w:ascii="Times New Roman" w:hAnsi="Times New Roman" w:cs="Times New Roman"/>
+          <w:bCs/>
+        </w:rPr>
+        <w:t>r</w:t>
+      </w:r>
+      <w:r>
+        <w:rPr>
+          <w:rFonts w:ascii="Times New Roman" w:hAnsi="Times New Roman" w:cs="Times New Roman"/>
+          <w:bCs/>
+        </w:rPr>
+        <w:t xml:space="preserve"> subsídios para o desenvolvimento de novas estratégias terapêuticas e preventivas.</w:t>
+      </w:r>
+      <w:r>
+        <w:rPr>
+          <w:rFonts w:ascii="Times New Roman" w:hAnsi="Times New Roman" w:cs="Times New Roman"/>
+          <w:bCs/>
+        </w:rPr>
+        <w:t xml:space="preserve"> </w:t>
+      </w:r>
+      <w:r>
+        <w:rPr>
+          <w:rFonts w:ascii="Times New Roman" w:hAnsi="Times New Roman" w:cs="Times New Roman"/>
+          <w:bCs/>
+        </w:rPr>
+        <w:t>Além disso, a interpretação dos dados contribui para orientar políticas públicas voltadas à redução da morbidade e mortalidade associadas ao</w:t>
+      </w:r>
+      <w:ins w:id="30" w:author="Raícia Caroline de Souza Julião" w:date="2025-11-10T12:32:00Z" w16du:dateUtc="2025-11-10T16:32:00Z">
+        <w:r>
+          <w:rPr>
+            <w:rFonts w:ascii="Times New Roman" w:hAnsi="Times New Roman" w:cs="Times New Roman"/>
+            <w:bCs/>
+          </w:rPr>
+          <w:t xml:space="preserve"> acidentes por animais peçonhentos</w:t>
         </w:r>
       </w:ins>
-      <w:r>
-        <w:rPr>
-          <w:rFonts w:ascii="Times New Roman" w:hAnsi="Times New Roman" w:cs="Times New Roman"/>
-          <w:bCs/>
-        </w:rPr>
-        <w:t xml:space="preserve"> envenenamento ofídico </w:t>
-      </w:r>
-      <w:ins w:id="6" w:author="Camila Shyu Fiorindo" w:date="2025-11-07T13:12:00Z" w16du:dateUtc="2025-11-07T16:12:00Z">
-        <w:r>
-          <w:rPr>
-            <w:rFonts w:ascii="Times New Roman" w:hAnsi="Times New Roman" w:cs="Times New Roman"/>
-            <w:bCs/>
-          </w:rPr>
-          <w:t xml:space="preserve">se destaca por sua gravidade, </w:t>
+      <w:del w:id="31" w:author="Raícia Caroline de Souza Julião" w:date="2025-11-10T12:32:00Z" w16du:dateUtc="2025-11-10T16:32:00Z">
+        <w:r>
+          <w:rPr>
+            <w:rFonts w:ascii="Times New Roman" w:hAnsi="Times New Roman" w:cs="Times New Roman"/>
+            <w:bCs/>
+          </w:rPr>
+          <w:delText xml:space="preserve"> ofidismo</w:delText>
+        </w:r>
+      </w:del>
+      <w:r>
+        <w:rPr>
+          <w:rFonts w:ascii="Times New Roman" w:hAnsi="Times New Roman" w:cs="Times New Roman"/>
+          <w:bCs/>
+        </w:rPr>
+        <w:t xml:space="preserve"> e </w:t>
+      </w:r>
+      <w:r>
+        <w:rPr>
+          <w:rFonts w:ascii="Times New Roman" w:hAnsi="Times New Roman" w:cs="Times New Roman"/>
+          <w:bCs/>
+        </w:rPr>
+        <w:t xml:space="preserve">validar hipóteses, que pode ser aplicado no aprimoramento do </w:t>
+      </w:r>
+      <w:ins w:id="32" w:author="Raícia Caroline de Souza Julião" w:date="2025-11-10T12:32:00Z" w16du:dateUtc="2025-11-10T16:32:00Z">
+        <w:r>
+          <w:rPr>
+            <w:rFonts w:ascii="Times New Roman" w:hAnsi="Times New Roman" w:cs="Times New Roman"/>
+            <w:bCs/>
+          </w:rPr>
+          <w:t>trata</w:t>
         </w:r>
       </w:ins>
-      <w:del w:id="7" w:author="Camila Shyu Fiorindo" w:date="2025-11-07T13:12:00Z" w16du:dateUtc="2025-11-07T16:12:00Z">
-        <w:r>
-          <w:rPr>
-            <w:rFonts w:ascii="Times New Roman" w:hAnsi="Times New Roman" w:cs="Times New Roman"/>
-            <w:bCs/>
-          </w:rPr>
-          <w:delText xml:space="preserve">é </w:delText>
+      <w:ins w:id="33" w:author="Raícia Caroline de Souza Julião" w:date="2025-11-10T12:33:00Z" w16du:dateUtc="2025-11-10T16:33:00Z">
+        <w:r>
+          <w:rPr>
+            <w:rFonts w:ascii="Times New Roman" w:hAnsi="Times New Roman" w:cs="Times New Roman"/>
+            <w:bCs/>
+          </w:rPr>
+          <w:t xml:space="preserve">mento e </w:t>
+        </w:r>
+      </w:ins>
+      <w:del w:id="34" w:author="Raícia Caroline de Souza Julião" w:date="2025-11-10T12:32:00Z" w16du:dateUtc="2025-11-10T16:32:00Z">
+        <w:r>
+          <w:rPr>
+            <w:rFonts w:ascii="Times New Roman" w:hAnsi="Times New Roman" w:cs="Times New Roman"/>
+            <w:bCs/>
+          </w:rPr>
+          <w:delText>soro antiofídico e</w:delText>
         </w:r>
       </w:del>
-      <w:del w:id="8" w:author="Camila Shyu Fiorindo" w:date="2025-11-07T13:27:00Z" w16du:dateUtc="2025-11-07T16:27:00Z">
-        <w:r>
-          <w:rPr>
-            <w:rFonts w:ascii="Times New Roman" w:hAnsi="Times New Roman" w:cs="Times New Roman"/>
-            <w:bCs/>
-          </w:rPr>
-          <w:delText xml:space="preserve">um problema de saúde pública </w:delText>
-        </w:r>
-      </w:del>
-      <w:r>
-        <w:rPr>
-          <w:rFonts w:ascii="Times New Roman" w:hAnsi="Times New Roman" w:cs="Times New Roman"/>
-          <w:bCs/>
-        </w:rPr>
-        <w:t>especialmente em áreas tropicais e subtropicais no mundo, sendo na região amazônica a maior incidência de casos no Brasil</w:t>
-      </w:r>
-      <w:ins w:id="9" w:author="Camila Shyu Fiorindo" w:date="2025-11-07T13:12:00Z" w16du:dateUtc="2025-11-07T16:12:00Z">
-        <w:r>
-          <w:rPr>
-            <w:rFonts w:ascii="Times New Roman" w:hAnsi="Times New Roman" w:cs="Times New Roman"/>
-            <w:bCs/>
-          </w:rPr>
-          <w:t xml:space="preserve"> (REF)</w:t>
+      <w:r>
+        <w:rPr>
+          <w:rFonts w:ascii="Times New Roman" w:hAnsi="Times New Roman" w:cs="Times New Roman"/>
+          <w:bCs/>
+        </w:rPr>
+        <w:t xml:space="preserve"> no manejo clínico dos pacientes</w:t>
+      </w:r>
+      <w:r>
+        <w:rPr>
+          <w:rFonts w:ascii="Times New Roman" w:hAnsi="Times New Roman" w:cs="Times New Roman"/>
+          <w:bCs/>
+        </w:rPr>
+        <w:t>.</w:t>
+      </w:r>
+    </w:p>
+    <w:p>
+      <w:pPr>
+        <w:spacing w:line="360" w:lineRule="auto"/>
+        <w:jc w:val="both"/>
+        <w:rPr>
+          <w:ins w:id="35" w:author="Raícia Caroline de Souza Julião" w:date="2025-11-10T12:52:00Z" w16du:dateUtc="2025-11-10T16:52:00Z"/>
+          <w:rFonts w:ascii="Times New Roman" w:hAnsi="Times New Roman" w:cs="Times New Roman"/>
+          <w:bCs/>
+        </w:rPr>
+      </w:pPr>
+    </w:p>
+    <w:p>
+      <w:pPr>
+        <w:rPr>
+          <w:ins w:id="36" w:author="Raícia Caroline de Souza Julião" w:date="2025-11-10T12:52:00Z" w16du:dateUtc="2025-11-10T16:52:00Z"/>
+          <w:rFonts w:ascii="Times New Roman" w:eastAsiaTheme="majorEastAsia" w:hAnsi="Times New Roman" w:cstheme="majorBidi"/>
+          <w:b/>
+          <w:szCs w:val="32"/>
+          <w:rPrChange w:id="37" w:author="Raícia Caroline de Souza Julião" w:date="2025-11-10T13:07:00Z" w16du:dateUtc="2025-11-10T17:07:00Z">
+            <w:rPr>
+              <w:ins w:id="38" w:author="Raícia Caroline de Souza Julião" w:date="2025-11-10T12:52:00Z" w16du:dateUtc="2025-11-10T16:52:00Z"/>
+              <w:rFonts w:ascii="Times New Roman" w:hAnsi="Times New Roman" w:cs="Times New Roman"/>
+            </w:rPr>
+          </w:rPrChange>
+        </w:rPr>
+        <w:pPrChange w:id="39" w:author="Raícia Caroline de Souza Julião" w:date="2025-11-10T13:07:00Z" w16du:dateUtc="2025-11-10T17:07:00Z">
+          <w:pPr>
+            <w:ind w:firstLine="709"/>
+          </w:pPr>
+        </w:pPrChange>
+      </w:pPr>
+      <w:ins w:id="40" w:author="Raícia Caroline de Souza Julião" w:date="2025-11-10T12:52:00Z" w16du:dateUtc="2025-11-10T16:52:00Z">
+        <w:r>
+          <w:rPr>
+            <w:rFonts w:ascii="Times New Roman" w:eastAsiaTheme="majorEastAsia" w:hAnsi="Times New Roman" w:cstheme="majorBidi"/>
+            <w:b/>
+            <w:szCs w:val="32"/>
+          </w:rPr>
+          <w:t>Referências Bibliográ</w:t>
+        </w:r>
+        <w:commentRangeStart w:id="41"/>
+        <w:r>
+          <w:rPr>
+            <w:rFonts w:ascii="Times New Roman" w:eastAsiaTheme="majorEastAsia" w:hAnsi="Times New Roman" w:cstheme="majorBidi"/>
+            <w:b/>
+            <w:szCs w:val="32"/>
+          </w:rPr>
+          <w:t>ficas</w:t>
         </w:r>
       </w:ins>
-      <w:r>
-        <w:rPr>
-          <w:rFonts w:ascii="Times New Roman" w:hAnsi="Times New Roman" w:cs="Times New Roman"/>
-          <w:bCs/>
-        </w:rPr>
-        <w:t>.</w:t>
-      </w:r>
-      <w:ins w:id="10" w:author="Camila Shyu Fiorindo" w:date="2025-11-07T13:27:00Z" w16du:dateUtc="2025-11-07T16:27:00Z">
-        <w:r>
-          <w:rPr>
-            <w:rFonts w:ascii="Times New Roman" w:hAnsi="Times New Roman" w:cs="Times New Roman"/>
-            <w:bCs/>
-          </w:rPr>
-          <w:t xml:space="preserve"> Embora, em números</w:t>
+      <w:commentRangeEnd w:id="41"/>
+      <w:ins w:id="42" w:author="Raícia Caroline de Souza Julião" w:date="2025-11-10T13:15:00Z" w16du:dateUtc="2025-11-10T17:15:00Z">
+        <w:r>
+          <w:rPr>
+            <w:rStyle w:val="Refdecomentrio"/>
+          </w:rPr>
+          <w:commentReference w:id="41"/>
         </w:r>
       </w:ins>
-      <w:ins w:id="11" w:author="Camila Shyu Fiorindo" w:date="2025-11-07T13:33:00Z" w16du:dateUtc="2025-11-07T16:33:00Z">
-        <w:r>
-          <w:rPr>
-            <w:rFonts w:ascii="Times New Roman" w:hAnsi="Times New Roman" w:cs="Times New Roman"/>
-            <w:bCs/>
-          </w:rPr>
-          <w:t xml:space="preserve"> absolutos, possa ser superado por outros acidentes, como o </w:t>
-        </w:r>
-      </w:ins>
-      <w:ins w:id="12" w:author="Camila Shyu Fiorindo" w:date="2025-11-07T13:34:00Z" w16du:dateUtc="2025-11-07T16:34:00Z">
-        <w:r>
-          <w:rPr>
-            <w:rFonts w:ascii="Times New Roman" w:hAnsi="Times New Roman" w:cs="Times New Roman"/>
-            <w:bCs/>
-          </w:rPr>
-          <w:t>escorpionismo</w:t>
-        </w:r>
-      </w:ins>
-      <w:ins w:id="13" w:author="Camila Shyu Fiorindo" w:date="2025-11-07T13:33:00Z" w16du:dateUtc="2025-11-07T16:33:00Z">
-        <w:r>
-          <w:rPr>
-            <w:rFonts w:ascii="Times New Roman" w:hAnsi="Times New Roman" w:cs="Times New Roman"/>
-            <w:bCs/>
-          </w:rPr>
-          <w:t xml:space="preserve">, </w:t>
-        </w:r>
-      </w:ins>
-      <w:ins w:id="14" w:author="Camila Shyu Fiorindo" w:date="2025-11-07T13:34:00Z" w16du:dateUtc="2025-11-07T16:34:00Z">
-        <w:r>
-          <w:rPr>
-            <w:rFonts w:ascii="Times New Roman" w:hAnsi="Times New Roman" w:cs="Times New Roman"/>
-            <w:bCs/>
-          </w:rPr>
-          <w:t>o envenenamento ofídico apresenta, historicamente, as maiores taxas de letalidade e o maior potencial para causar sequelas graves, como necrose local, ampu</w:t>
-        </w:r>
-      </w:ins>
-      <w:ins w:id="15" w:author="Camila Shyu Fiorindo" w:date="2025-11-07T13:35:00Z" w16du:dateUtc="2025-11-07T16:35:00Z">
-        <w:r>
-          <w:rPr>
-            <w:rFonts w:ascii="Times New Roman" w:hAnsi="Times New Roman" w:cs="Times New Roman"/>
-            <w:bCs/>
-          </w:rPr>
-          <w:t xml:space="preserve">tações e incapacidade funcionais permanentes. Devido a esse impacto severo na saúde e na capacidade produtiva das vítimas, o </w:t>
-        </w:r>
-      </w:ins>
-      <w:ins w:id="16" w:author="Camila Shyu Fiorindo" w:date="2025-11-07T13:36:00Z" w16du:dateUtc="2025-11-07T16:36:00Z">
-        <w:r>
-          <w:rPr>
-            <w:rFonts w:ascii="Times New Roman" w:hAnsi="Times New Roman" w:cs="Times New Roman"/>
-            <w:bCs/>
-          </w:rPr>
-          <w:t xml:space="preserve">envenenamento ofídico é classificado pela Organização Mundial da Saúde (OMS) como uma Doença Tropical Negligenciada (OMS, 2021). Afetando predominantemente as </w:t>
-        </w:r>
-      </w:ins>
-      <w:ins w:id="17" w:author="Camila Shyu Fiorindo" w:date="2025-11-07T13:37:00Z" w16du:dateUtc="2025-11-07T16:37:00Z">
-        <w:r>
-          <w:rPr>
-            <w:rFonts w:ascii="Times New Roman" w:hAnsi="Times New Roman" w:cs="Times New Roman"/>
-            <w:bCs/>
-          </w:rPr>
-          <w:t xml:space="preserve">populações de áreas rurais tropicais e subtropicais da América Latina. </w:t>
-        </w:r>
-      </w:ins>
-      <w:ins w:id="18" w:author="Camila Shyu Fiorindo" w:date="2025-11-07T13:38:00Z" w16du:dateUtc="2025-11-07T16:38:00Z">
-        <w:r>
-          <w:rPr>
-            <w:rFonts w:ascii="Times New Roman" w:hAnsi="Times New Roman" w:cs="Times New Roman"/>
-            <w:bCs/>
-          </w:rPr>
-          <w:t xml:space="preserve">Em território nacional, os acidentes ofídicos são causados principalmente por quatro gêneros </w:t>
-        </w:r>
-      </w:ins>
-      <w:ins w:id="19" w:author="Camila Shyu Fiorindo" w:date="2025-11-07T13:39:00Z" w16du:dateUtc="2025-11-07T16:39:00Z">
-        <w:r>
-          <w:rPr>
-            <w:rFonts w:ascii="Times New Roman" w:hAnsi="Times New Roman" w:cs="Times New Roman"/>
-            <w:bCs/>
-          </w:rPr>
-          <w:t xml:space="preserve">de serpentes de importância médica. A </w:t>
-        </w:r>
-        <w:r>
-          <w:rPr>
-            <w:rFonts w:ascii="Times New Roman" w:hAnsi="Times New Roman" w:cs="Times New Roman"/>
-            <w:bCs/>
+    </w:p>
+    <w:p>
+      <w:pPr>
+        <w:numPr>
+          <w:ilvl w:val="0"/>
+          <w:numId w:val="1"/>
+        </w:numPr>
+        <w:spacing w:after="0" w:line="240" w:lineRule="auto"/>
+        <w:jc w:val="both"/>
+        <w:rPr>
+          <w:ins w:id="43" w:author="Raícia Caroline de Souza Julião" w:date="2025-11-10T12:52:00Z" w16du:dateUtc="2025-11-10T16:52:00Z"/>
+          <w:rFonts w:ascii="Times New Roman" w:eastAsia="Times New Roman" w:hAnsi="Times New Roman" w:cs="Times New Roman"/>
+          <w:lang w:eastAsia="pt-BR"/>
+        </w:rPr>
+      </w:pPr>
+      <w:ins w:id="44" w:author="Raícia Caroline de Souza Julião" w:date="2025-11-10T12:52:00Z" w16du:dateUtc="2025-11-10T16:52:00Z">
+        <w:r>
+          <w:rPr>
+            <w:rFonts w:ascii="Times New Roman" w:eastAsia="Times New Roman" w:hAnsi="Times New Roman" w:cs="Times New Roman"/>
+            <w:lang w:eastAsia="pt-BR"/>
+          </w:rPr>
+          <w:t xml:space="preserve">LOPES-DE-SOUZA L, COSTAL-OLIVEIRA F, RODRIGUES CR, STRANSKY S, ASSIS TCS, LIBERATO </w:t>
+        </w:r>
+        <w:r>
+          <w:rPr>
+            <w:rFonts w:ascii="Times New Roman" w:eastAsia="Times New Roman" w:hAnsi="Times New Roman" w:cs="Times New Roman"/>
+            <w:lang w:eastAsia="pt-BR"/>
+          </w:rPr>
+          <w:t xml:space="preserve">C, et al. </w:t>
+        </w:r>
+        <w:r>
+          <w:rPr>
+            <w:rFonts w:ascii="Times New Roman" w:eastAsia="Times New Roman" w:hAnsi="Times New Roman" w:cs="Times New Roman"/>
+            <w:lang w:val="en-US" w:eastAsia="pt-BR"/>
+            <w:rPrChange w:id="45" w:author="Raícia Caroline de Souza Julião" w:date="2025-11-10T12:52:00Z" w16du:dateUtc="2025-11-10T16:52:00Z">
+              <w:rPr>
+                <w:rFonts w:ascii="Times New Roman" w:eastAsia="Times New Roman" w:hAnsi="Times New Roman" w:cs="Times New Roman"/>
+                <w:lang w:eastAsia="pt-BR"/>
+              </w:rPr>
+            </w:rPrChange>
+          </w:rPr>
+          <w:t xml:space="preserve">Bothrops </w:t>
+        </w:r>
+        <w:proofErr w:type="spellStart"/>
+        <w:r>
+          <w:rPr>
+            <w:rFonts w:ascii="Times New Roman" w:eastAsia="Times New Roman" w:hAnsi="Times New Roman" w:cs="Times New Roman"/>
+            <w:lang w:val="en-US" w:eastAsia="pt-BR"/>
+            <w:rPrChange w:id="46" w:author="Raícia Caroline de Souza Julião" w:date="2025-11-10T12:52:00Z" w16du:dateUtc="2025-11-10T16:52:00Z">
+              <w:rPr>
+                <w:rFonts w:ascii="Times New Roman" w:eastAsia="Times New Roman" w:hAnsi="Times New Roman" w:cs="Times New Roman"/>
+                <w:lang w:eastAsia="pt-BR"/>
+              </w:rPr>
+            </w:rPrChange>
+          </w:rPr>
+          <w:t>atrox</w:t>
+        </w:r>
+        <w:proofErr w:type="spellEnd"/>
+        <w:r>
+          <w:rPr>
+            <w:rFonts w:ascii="Times New Roman" w:eastAsia="Times New Roman" w:hAnsi="Times New Roman" w:cs="Times New Roman"/>
+            <w:lang w:val="en-US" w:eastAsia="pt-BR"/>
+            <w:rPrChange w:id="47" w:author="Raícia Caroline de Souza Julião" w:date="2025-11-10T12:52:00Z" w16du:dateUtc="2025-11-10T16:52:00Z">
+              <w:rPr>
+                <w:rFonts w:ascii="Times New Roman" w:eastAsia="Times New Roman" w:hAnsi="Times New Roman" w:cs="Times New Roman"/>
+                <w:lang w:eastAsia="pt-BR"/>
+              </w:rPr>
+            </w:rPrChange>
+          </w:rPr>
+          <w:t xml:space="preserve"> venom: Biochemical properties and cellular phenotypes of three highly toxic classes of toxins. </w:t>
+        </w:r>
+        <w:proofErr w:type="spellStart"/>
+        <w:r>
+          <w:rPr>
+            <w:rFonts w:ascii="Times New Roman" w:eastAsia="Times New Roman" w:hAnsi="Times New Roman" w:cs="Times New Roman"/>
             <w:i/>
             <w:iCs/>
-          </w:rPr>
-          <w:t>B</w:t>
-        </w:r>
-      </w:ins>
-      <w:ins w:id="20" w:author="Camila Shyu Fiorindo" w:date="2025-11-07T13:39:00Z">
-        <w:r>
-          <w:rPr>
-            <w:rFonts w:ascii="Times New Roman" w:hAnsi="Times New Roman" w:cs="Times New Roman"/>
-            <w:bCs/>
+            <w:lang w:eastAsia="pt-BR"/>
+          </w:rPr>
+          <w:t>Biochim</w:t>
+        </w:r>
+        <w:proofErr w:type="spellEnd"/>
+        <w:r>
+          <w:rPr>
+            <w:rFonts w:ascii="Times New Roman" w:eastAsia="Times New Roman" w:hAnsi="Times New Roman" w:cs="Times New Roman"/>
             <w:i/>
             <w:iCs/>
-          </w:rPr>
-          <w:t>othrops</w:t>
-        </w:r>
-        <w:r>
-          <w:rPr>
-            <w:rFonts w:ascii="Times New Roman" w:hAnsi="Times New Roman" w:cs="Times New Roman"/>
-            <w:bCs/>
-          </w:rPr>
-          <w:t xml:space="preserve"> (jararacas, jararacuçus, urutus, caiçacas), </w:t>
-        </w:r>
-        <w:r>
-          <w:rPr>
-            <w:rFonts w:ascii="Times New Roman" w:hAnsi="Times New Roman" w:cs="Times New Roman"/>
-            <w:bCs/>
+            <w:lang w:eastAsia="pt-BR"/>
+          </w:rPr>
+          <w:t xml:space="preserve"> </w:t>
+        </w:r>
+        <w:proofErr w:type="spellStart"/>
+        <w:r>
+          <w:rPr>
+            <w:rFonts w:ascii="Times New Roman" w:eastAsia="Times New Roman" w:hAnsi="Times New Roman" w:cs="Times New Roman"/>
             <w:i/>
             <w:iCs/>
-          </w:rPr>
-          <w:t>Crotalus</w:t>
-        </w:r>
-        <w:r>
-          <w:rPr>
-            <w:rFonts w:ascii="Times New Roman" w:hAnsi="Times New Roman" w:cs="Times New Roman"/>
-            <w:bCs/>
-          </w:rPr>
-          <w:t xml:space="preserve"> (cascavel), </w:t>
-        </w:r>
-        <w:r>
-          <w:rPr>
-            <w:rFonts w:ascii="Times New Roman" w:hAnsi="Times New Roman" w:cs="Times New Roman"/>
-            <w:bCs/>
+            <w:lang w:eastAsia="pt-BR"/>
+          </w:rPr>
+          <w:t>Biophys</w:t>
+        </w:r>
+        <w:proofErr w:type="spellEnd"/>
+        <w:r>
+          <w:rPr>
+            <w:rFonts w:ascii="Times New Roman" w:eastAsia="Times New Roman" w:hAnsi="Times New Roman" w:cs="Times New Roman"/>
             <w:i/>
             <w:iCs/>
-          </w:rPr>
-          <w:t>Lachesis</w:t>
-        </w:r>
-        <w:r>
-          <w:rPr>
-            <w:rFonts w:ascii="Times New Roman" w:hAnsi="Times New Roman" w:cs="Times New Roman"/>
-            <w:bCs/>
-          </w:rPr>
-          <w:t xml:space="preserve"> (surucucu-pico-de-jaca) e </w:t>
-        </w:r>
-        <w:r>
-          <w:rPr>
-            <w:rFonts w:ascii="Times New Roman" w:hAnsi="Times New Roman" w:cs="Times New Roman"/>
-            <w:bCs/>
+            <w:lang w:eastAsia="pt-BR"/>
+          </w:rPr>
+          <w:t xml:space="preserve"> Acta Proteins </w:t>
+        </w:r>
+        <w:proofErr w:type="spellStart"/>
+        <w:r>
+          <w:rPr>
+            <w:rFonts w:ascii="Times New Roman" w:eastAsia="Times New Roman" w:hAnsi="Times New Roman" w:cs="Times New Roman"/>
             <w:i/>
             <w:iCs/>
-          </w:rPr>
-          <w:t>Micurus</w:t>
-        </w:r>
-        <w:r>
-          <w:rPr>
-            <w:rFonts w:ascii="Times New Roman" w:hAnsi="Times New Roman" w:cs="Times New Roman"/>
-            <w:bCs/>
-          </w:rPr>
-          <w:t xml:space="preserve"> (coral-verdadeira) (MS, 2024)</w:t>
+            <w:lang w:eastAsia="pt-BR"/>
+          </w:rPr>
+          <w:t>Proteom</w:t>
+        </w:r>
+        <w:proofErr w:type="spellEnd"/>
+        <w:r>
+          <w:rPr>
+            <w:rFonts w:ascii="Times New Roman" w:eastAsia="Times New Roman" w:hAnsi="Times New Roman" w:cs="Times New Roman"/>
+            <w:lang w:eastAsia="pt-BR"/>
+          </w:rPr>
+          <w:t>. 2023;1871(6):140930. doi:10.1016/j.bbapap.2023.140930.</w:t>
         </w:r>
       </w:ins>
-      <w:ins w:id="21" w:author="Camila Shyu Fiorindo" w:date="2025-11-07T13:39:00Z" w16du:dateUtc="2025-11-07T16:39:00Z">
-        <w:r>
-          <w:rPr>
-            <w:rFonts w:ascii="Times New Roman" w:hAnsi="Times New Roman" w:cs="Times New Roman"/>
-            <w:bCs/>
+    </w:p>
+    <w:p>
+      <w:pPr>
+        <w:numPr>
+          <w:ilvl w:val="0"/>
+          <w:numId w:val="1"/>
+        </w:numPr>
+        <w:spacing w:after="0" w:line="240" w:lineRule="auto"/>
+        <w:jc w:val="both"/>
+        <w:rPr>
+          <w:ins w:id="48" w:author="Raícia Caroline de Souza Julião" w:date="2025-11-10T13:14:00Z" w16du:dateUtc="2025-11-10T17:14:00Z"/>
+          <w:rFonts w:ascii="Times New Roman" w:eastAsia="Times New Roman" w:hAnsi="Times New Roman" w:cs="Times New Roman"/>
+          <w:lang w:eastAsia="pt-BR"/>
+        </w:rPr>
+      </w:pPr>
+      <w:ins w:id="49" w:author="Raícia Caroline de Souza Julião" w:date="2025-11-10T12:52:00Z" w16du:dateUtc="2025-11-10T16:52:00Z">
+        <w:r>
+          <w:rPr>
+            <w:rFonts w:ascii="Times New Roman" w:eastAsia="Times New Roman" w:hAnsi="Times New Roman" w:cs="Times New Roman"/>
+            <w:lang w:eastAsia="pt-BR"/>
+          </w:rPr>
+          <w:t>MAMEDE CCN, SOUSA SIMAMOTO BB, CUNHA PEREIRA DF, OLIVEIRA COSTA J, RIBEIRO MSM, OLIVEIRA F. EDEMA</w:t>
+        </w:r>
+        <w:r>
+          <w:rPr>
+            <w:rFonts w:ascii="Times New Roman" w:eastAsia="Times New Roman" w:hAnsi="Times New Roman" w:cs="Times New Roman"/>
+            <w:lang w:eastAsia="pt-BR"/>
+          </w:rPr>
+          <w:t xml:space="preserve">, </w:t>
+        </w:r>
+        <w:proofErr w:type="spellStart"/>
+        <w:r>
+          <w:rPr>
+            <w:rFonts w:ascii="Times New Roman" w:eastAsia="Times New Roman" w:hAnsi="Times New Roman" w:cs="Times New Roman"/>
+            <w:lang w:eastAsia="pt-BR"/>
+          </w:rPr>
+          <w:t>hyperalgesia</w:t>
+        </w:r>
+        <w:proofErr w:type="spellEnd"/>
+        <w:r>
+          <w:rPr>
+            <w:rFonts w:ascii="Times New Roman" w:eastAsia="Times New Roman" w:hAnsi="Times New Roman" w:cs="Times New Roman"/>
+            <w:lang w:eastAsia="pt-BR"/>
+          </w:rPr>
+          <w:t xml:space="preserve"> </w:t>
+        </w:r>
+        <w:proofErr w:type="spellStart"/>
+        <w:r>
+          <w:rPr>
+            <w:rFonts w:ascii="Times New Roman" w:eastAsia="Times New Roman" w:hAnsi="Times New Roman" w:cs="Times New Roman"/>
+            <w:lang w:eastAsia="pt-BR"/>
+          </w:rPr>
+          <w:t>and</w:t>
+        </w:r>
+        <w:proofErr w:type="spellEnd"/>
+        <w:r>
+          <w:rPr>
+            <w:rFonts w:ascii="Times New Roman" w:eastAsia="Times New Roman" w:hAnsi="Times New Roman" w:cs="Times New Roman"/>
+            <w:lang w:eastAsia="pt-BR"/>
+          </w:rPr>
+          <w:t xml:space="preserve"> </w:t>
+        </w:r>
+        <w:proofErr w:type="spellStart"/>
+        <w:r>
+          <w:rPr>
+            <w:rFonts w:ascii="Times New Roman" w:eastAsia="Times New Roman" w:hAnsi="Times New Roman" w:cs="Times New Roman"/>
+            <w:lang w:eastAsia="pt-BR"/>
+          </w:rPr>
+          <w:t>myonecrosis</w:t>
+        </w:r>
+        <w:proofErr w:type="spellEnd"/>
+        <w:r>
+          <w:rPr>
+            <w:rFonts w:ascii="Times New Roman" w:eastAsia="Times New Roman" w:hAnsi="Times New Roman" w:cs="Times New Roman"/>
+            <w:lang w:eastAsia="pt-BR"/>
+          </w:rPr>
+          <w:t xml:space="preserve"> </w:t>
+        </w:r>
+        <w:proofErr w:type="spellStart"/>
+        <w:r>
+          <w:rPr>
+            <w:rFonts w:ascii="Times New Roman" w:eastAsia="Times New Roman" w:hAnsi="Times New Roman" w:cs="Times New Roman"/>
+            <w:lang w:eastAsia="pt-BR"/>
+          </w:rPr>
+          <w:t>induced</w:t>
+        </w:r>
+        <w:proofErr w:type="spellEnd"/>
+        <w:r>
+          <w:rPr>
+            <w:rFonts w:ascii="Times New Roman" w:eastAsia="Times New Roman" w:hAnsi="Times New Roman" w:cs="Times New Roman"/>
+            <w:lang w:eastAsia="pt-BR"/>
+          </w:rPr>
+          <w:t xml:space="preserve"> </w:t>
+        </w:r>
+        <w:proofErr w:type="spellStart"/>
+        <w:r>
+          <w:rPr>
+            <w:rFonts w:ascii="Times New Roman" w:eastAsia="Times New Roman" w:hAnsi="Times New Roman" w:cs="Times New Roman"/>
+            <w:lang w:eastAsia="pt-BR"/>
+          </w:rPr>
+          <w:t>by</w:t>
+        </w:r>
+        <w:proofErr w:type="spellEnd"/>
+        <w:r>
+          <w:rPr>
+            <w:rFonts w:ascii="Times New Roman" w:eastAsia="Times New Roman" w:hAnsi="Times New Roman" w:cs="Times New Roman"/>
+            <w:lang w:eastAsia="pt-BR"/>
+          </w:rPr>
+          <w:t xml:space="preserve"> </w:t>
+        </w:r>
+        <w:proofErr w:type="spellStart"/>
+        <w:r>
+          <w:rPr>
+            <w:rFonts w:ascii="Times New Roman" w:eastAsia="Times New Roman" w:hAnsi="Times New Roman" w:cs="Times New Roman"/>
+            <w:lang w:eastAsia="pt-BR"/>
+          </w:rPr>
+          <w:t>Brazilian</w:t>
+        </w:r>
+        <w:proofErr w:type="spellEnd"/>
+        <w:r>
+          <w:rPr>
+            <w:rFonts w:ascii="Times New Roman" w:eastAsia="Times New Roman" w:hAnsi="Times New Roman" w:cs="Times New Roman"/>
+            <w:lang w:eastAsia="pt-BR"/>
+          </w:rPr>
+          <w:t xml:space="preserve"> </w:t>
+        </w:r>
+        <w:proofErr w:type="spellStart"/>
+        <w:r>
+          <w:rPr>
+            <w:rFonts w:ascii="Times New Roman" w:eastAsia="Times New Roman" w:hAnsi="Times New Roman" w:cs="Times New Roman"/>
+            <w:lang w:eastAsia="pt-BR"/>
+          </w:rPr>
+          <w:t>bothropic</w:t>
+        </w:r>
+        <w:proofErr w:type="spellEnd"/>
+        <w:r>
+          <w:rPr>
+            <w:rFonts w:ascii="Times New Roman" w:eastAsia="Times New Roman" w:hAnsi="Times New Roman" w:cs="Times New Roman"/>
+            <w:lang w:eastAsia="pt-BR"/>
+          </w:rPr>
+          <w:t xml:space="preserve"> </w:t>
+        </w:r>
+        <w:proofErr w:type="spellStart"/>
+        <w:r>
+          <w:rPr>
+            <w:rFonts w:ascii="Times New Roman" w:eastAsia="Times New Roman" w:hAnsi="Times New Roman" w:cs="Times New Roman"/>
+            <w:lang w:eastAsia="pt-BR"/>
+          </w:rPr>
+          <w:t>venoms</w:t>
+        </w:r>
+        <w:proofErr w:type="spellEnd"/>
+        <w:r>
+          <w:rPr>
+            <w:rFonts w:ascii="Times New Roman" w:eastAsia="Times New Roman" w:hAnsi="Times New Roman" w:cs="Times New Roman"/>
+            <w:lang w:eastAsia="pt-BR"/>
+          </w:rPr>
+          <w:t xml:space="preserve">: overview </w:t>
+        </w:r>
+        <w:proofErr w:type="spellStart"/>
+        <w:r>
+          <w:rPr>
+            <w:rFonts w:ascii="Times New Roman" w:eastAsia="Times New Roman" w:hAnsi="Times New Roman" w:cs="Times New Roman"/>
+            <w:lang w:eastAsia="pt-BR"/>
+          </w:rPr>
+          <w:t>of</w:t>
+        </w:r>
+        <w:proofErr w:type="spellEnd"/>
+        <w:r>
+          <w:rPr>
+            <w:rFonts w:ascii="Times New Roman" w:eastAsia="Times New Roman" w:hAnsi="Times New Roman" w:cs="Times New Roman"/>
+            <w:lang w:eastAsia="pt-BR"/>
+          </w:rPr>
+          <w:t xml:space="preserve"> </w:t>
+        </w:r>
+        <w:proofErr w:type="spellStart"/>
+        <w:r>
+          <w:rPr>
+            <w:rFonts w:ascii="Times New Roman" w:eastAsia="Times New Roman" w:hAnsi="Times New Roman" w:cs="Times New Roman"/>
+            <w:lang w:eastAsia="pt-BR"/>
+          </w:rPr>
+          <w:t>the</w:t>
+        </w:r>
+        <w:proofErr w:type="spellEnd"/>
+        <w:r>
+          <w:rPr>
+            <w:rFonts w:ascii="Times New Roman" w:eastAsia="Times New Roman" w:hAnsi="Times New Roman" w:cs="Times New Roman"/>
+            <w:lang w:eastAsia="pt-BR"/>
+          </w:rPr>
+          <w:t xml:space="preserve"> </w:t>
+        </w:r>
+        <w:proofErr w:type="spellStart"/>
+        <w:r>
+          <w:rPr>
+            <w:rFonts w:ascii="Times New Roman" w:eastAsia="Times New Roman" w:hAnsi="Times New Roman" w:cs="Times New Roman"/>
+            <w:lang w:eastAsia="pt-BR"/>
+          </w:rPr>
+          <w:t>last</w:t>
+        </w:r>
+        <w:proofErr w:type="spellEnd"/>
+        <w:r>
+          <w:rPr>
+            <w:rFonts w:ascii="Times New Roman" w:eastAsia="Times New Roman" w:hAnsi="Times New Roman" w:cs="Times New Roman"/>
+            <w:lang w:eastAsia="pt-BR"/>
+          </w:rPr>
+          <w:t xml:space="preserve"> </w:t>
+        </w:r>
+        <w:proofErr w:type="spellStart"/>
+        <w:r>
+          <w:rPr>
+            <w:rFonts w:ascii="Times New Roman" w:eastAsia="Times New Roman" w:hAnsi="Times New Roman" w:cs="Times New Roman"/>
+            <w:lang w:eastAsia="pt-BR"/>
+          </w:rPr>
+          <w:t>decade</w:t>
+        </w:r>
+        <w:proofErr w:type="spellEnd"/>
+        <w:r>
+          <w:rPr>
+            <w:rFonts w:ascii="Times New Roman" w:eastAsia="Times New Roman" w:hAnsi="Times New Roman" w:cs="Times New Roman"/>
+            <w:lang w:eastAsia="pt-BR"/>
+          </w:rPr>
+          <w:t xml:space="preserve">. </w:t>
+        </w:r>
+        <w:proofErr w:type="spellStart"/>
+        <w:r>
+          <w:rPr>
+            <w:rFonts w:ascii="Times New Roman" w:eastAsia="Times New Roman" w:hAnsi="Times New Roman" w:cs="Times New Roman"/>
+            <w:i/>
+            <w:iCs/>
+            <w:lang w:eastAsia="pt-BR"/>
+          </w:rPr>
+          <w:t>Toxicon</w:t>
+        </w:r>
+        <w:proofErr w:type="spellEnd"/>
+        <w:r>
+          <w:rPr>
+            <w:rFonts w:ascii="Times New Roman" w:eastAsia="Times New Roman" w:hAnsi="Times New Roman" w:cs="Times New Roman"/>
+            <w:lang w:eastAsia="pt-BR"/>
+          </w:rPr>
+          <w:t>. 2020;187:10–18. doi:10.1016/j.toxicon.2020.08.016.</w:t>
+        </w:r>
+      </w:ins>
+    </w:p>
+    <w:p>
+      <w:pPr>
+        <w:numPr>
+          <w:ilvl w:val="0"/>
+          <w:numId w:val="1"/>
+        </w:numPr>
+        <w:spacing w:after="0" w:line="240" w:lineRule="auto"/>
+        <w:jc w:val="both"/>
+        <w:rPr>
+          <w:ins w:id="50" w:author="Raícia Caroline de Souza Julião" w:date="2025-11-10T12:52:00Z" w16du:dateUtc="2025-11-10T16:52:00Z"/>
+          <w:rFonts w:ascii="Times New Roman" w:eastAsia="Times New Roman" w:hAnsi="Times New Roman" w:cs="Times New Roman"/>
+          <w:lang w:eastAsia="pt-BR"/>
+        </w:rPr>
+      </w:pPr>
+      <w:ins w:id="51" w:author="Raícia Caroline de Souza Julião" w:date="2025-11-10T13:14:00Z">
+        <w:r>
+          <w:rPr>
+            <w:rFonts w:ascii="Times New Roman" w:eastAsia="Times New Roman" w:hAnsi="Times New Roman" w:cs="Times New Roman"/>
+            <w:lang w:eastAsia="pt-BR"/>
+          </w:rPr>
+          <w:t>MINISTÉRIO DA SAÚDE. Guia – Animais peçonhentos do Brasil</w:t>
+        </w:r>
+      </w:ins>
+      <w:ins w:id="52" w:author="Raícia Caroline de Souza Julião" w:date="2025-11-10T13:14:00Z" w16du:dateUtc="2025-11-10T17:14:00Z">
+        <w:r>
+          <w:rPr>
+            <w:rFonts w:ascii="Times New Roman" w:eastAsia="Times New Roman" w:hAnsi="Times New Roman" w:cs="Times New Roman"/>
+            <w:lang w:eastAsia="pt-BR"/>
           </w:rPr>
           <w:t>.</w:t>
+        </w:r>
+      </w:ins>
+      <w:ins w:id="53" w:author="Raícia Caroline de Souza Julião" w:date="2025-11-10T13:14:00Z">
+        <w:r>
+          <w:rPr>
+            <w:rFonts w:ascii="Times New Roman" w:eastAsia="Times New Roman" w:hAnsi="Times New Roman" w:cs="Times New Roman"/>
+            <w:lang w:eastAsia="pt-BR"/>
+          </w:rPr>
+          <w:t xml:space="preserve"> Brasília, 2024. p. 11. Disponível em: </w:t>
+        </w:r>
+        <w:r>
+          <w:rPr>
+            <w:rFonts w:ascii="Times New Roman" w:eastAsia="Times New Roman" w:hAnsi="Times New Roman" w:cs="Times New Roman"/>
+            <w:lang w:eastAsia="pt-BR"/>
+          </w:rPr>
+          <w:fldChar w:fldCharType="begin"/>
+        </w:r>
+        <w:r>
+          <w:rPr>
+            <w:rFonts w:ascii="Times New Roman" w:eastAsia="Times New Roman" w:hAnsi="Times New Roman" w:cs="Times New Roman"/>
+            <w:lang w:eastAsia="pt-BR"/>
+          </w:rPr>
+          <w:instrText>HYPERLINK "https://portaldeboaspraticas.iff.fiocruz.br/wp-content/uploads/2024/05/Guia-Animais-peconhentos-do-Brasil.pdf?utm_source=chatgpt.com" \t "_new"</w:instrText>
+        </w:r>
+        <w:r>
+          <w:rPr>
+            <w:rFonts w:ascii="Times New Roman" w:eastAsia="Times New Roman" w:hAnsi="Times New Roman" w:cs="Times New Roman"/>
+            <w:lang w:eastAsia="pt-BR"/>
+          </w:rPr>
+        </w:r>
+        <w:r>
+          <w:rPr>
+            <w:rFonts w:ascii="Times New Roman" w:eastAsia="Times New Roman" w:hAnsi="Times New Roman" w:cs="Times New Roman"/>
+            <w:lang w:eastAsia="pt-BR"/>
+          </w:rPr>
+          <w:fldChar w:fldCharType="separate"/>
+        </w:r>
+        <w:r>
+          <w:rPr>
+            <w:rStyle w:val="Hyperlink"/>
+            <w:rFonts w:ascii="Times New Roman" w:eastAsia="Times New Roman" w:hAnsi="Times New Roman" w:cs="Times New Roman"/>
+            <w:lang w:eastAsia="pt-BR"/>
+          </w:rPr>
+          <w:t>https://portaldeboaspraticas.iff.fiocruz.br/wp-content/uploads/2024/05/Guia-Animais-peconhentos-do-Brasil.pdf</w:t>
+        </w:r>
+      </w:ins>
+      <w:ins w:id="54" w:author="Raícia Caroline de Souza Julião" w:date="2025-11-10T13:14:00Z" w16du:dateUtc="2025-11-10T17:14:00Z">
+        <w:r>
+          <w:rPr>
+            <w:rFonts w:ascii="Times New Roman" w:eastAsia="Times New Roman" w:hAnsi="Times New Roman" w:cs="Times New Roman"/>
+            <w:lang w:eastAsia="pt-BR"/>
+          </w:rPr>
+          <w:fldChar w:fldCharType="end"/>
+        </w:r>
+      </w:ins>
+      <w:ins w:id="55" w:author="Raícia Caroline de Souza Julião" w:date="2025-11-10T13:14:00Z">
+        <w:r>
+          <w:rPr>
+            <w:rFonts w:ascii="Times New Roman" w:eastAsia="Times New Roman" w:hAnsi="Times New Roman" w:cs="Times New Roman"/>
+            <w:lang w:eastAsia="pt-BR"/>
+          </w:rPr>
+          <w:t>. Acesso em:</w:t>
+        </w:r>
+      </w:ins>
+      <w:ins w:id="56" w:author="Raícia Caroline de Souza Julião" w:date="2025-11-10T13:14:00Z" w16du:dateUtc="2025-11-10T17:14:00Z">
+        <w:r>
+          <w:rPr>
+            <w:rFonts w:ascii="Times New Roman" w:eastAsia="Times New Roman" w:hAnsi="Times New Roman" w:cs="Times New Roman"/>
+            <w:lang w:eastAsia="pt-BR"/>
+          </w:rPr>
+          <w:t xml:space="preserve"> 10 de novembro de 2025.</w:t>
         </w:r>
       </w:ins>
     </w:p>
     <w:p>
       <w:pPr>
         <w:spacing w:line="360" w:lineRule="auto"/>
-        <w:ind w:firstLine="709"/>
         <w:jc w:val="both"/>
         <w:rPr>
           <w:rFonts w:ascii="Times New Roman" w:hAnsi="Times New Roman" w:cs="Times New Roman"/>
           <w:bCs/>
         </w:rPr>
-      </w:pPr>
-      <w:r>
-        <w:rPr>
-          <w:rFonts w:ascii="Times New Roman" w:hAnsi="Times New Roman" w:cs="Times New Roman"/>
-          <w:bCs/>
-        </w:rPr>
-        <w:t xml:space="preserve"> </w:t>
-      </w:r>
-      <w:ins w:id="22" w:author="Camila Shyu Fiorindo" w:date="2025-11-07T13:39:00Z" w16du:dateUtc="2025-11-07T16:39:00Z">
-        <w:r>
-          <w:rPr>
-            <w:rFonts w:ascii="Times New Roman" w:hAnsi="Times New Roman" w:cs="Times New Roman"/>
-            <w:bCs/>
-          </w:rPr>
-          <w:t xml:space="preserve">Sendo as </w:t>
-        </w:r>
-      </w:ins>
-      <w:commentRangeStart w:id="23"/>
-      <w:del w:id="24" w:author="Camila Shyu Fiorindo" w:date="2025-11-07T13:39:00Z" w16du:dateUtc="2025-11-07T16:39:00Z">
-        <w:r>
-          <w:rPr>
-            <w:rFonts w:ascii="Times New Roman" w:hAnsi="Times New Roman" w:cs="Times New Roman"/>
-            <w:bCs/>
-          </w:rPr>
-          <w:delText>S</w:delText>
-        </w:r>
-      </w:del>
-      <w:ins w:id="25" w:author="Camila Shyu Fiorindo" w:date="2025-11-07T13:40:00Z" w16du:dateUtc="2025-11-07T16:40:00Z">
-        <w:r>
-          <w:rPr>
-            <w:rFonts w:ascii="Times New Roman" w:hAnsi="Times New Roman" w:cs="Times New Roman"/>
-            <w:bCs/>
-          </w:rPr>
-          <w:t>s</w:t>
-        </w:r>
-      </w:ins>
-      <w:r>
-        <w:rPr>
-          <w:rFonts w:ascii="Times New Roman" w:hAnsi="Times New Roman" w:cs="Times New Roman"/>
-          <w:bCs/>
-        </w:rPr>
-        <w:t xml:space="preserve">erpentes do gênero </w:t>
-      </w:r>
-      <w:r>
-        <w:rPr>
-          <w:rFonts w:ascii="Times New Roman" w:hAnsi="Times New Roman" w:cs="Times New Roman"/>
-          <w:bCs/>
-          <w:i/>
-          <w:iCs/>
-        </w:rPr>
-        <w:t>Bothrops</w:t>
-      </w:r>
-      <w:r>
-        <w:rPr>
-          <w:rFonts w:ascii="Times New Roman" w:hAnsi="Times New Roman" w:cs="Times New Roman"/>
-          <w:bCs/>
-        </w:rPr>
-        <w:t xml:space="preserve"> </w:t>
-      </w:r>
-      <w:del w:id="26" w:author="Camila Shyu Fiorindo" w:date="2025-11-07T13:51:00Z" w16du:dateUtc="2025-11-07T16:51:00Z">
-        <w:r>
-          <w:rPr>
-            <w:rFonts w:ascii="Times New Roman" w:hAnsi="Times New Roman" w:cs="Times New Roman"/>
-            <w:bCs/>
-          </w:rPr>
-          <w:delText xml:space="preserve">(comumente conhecidas como jararacas) </w:delText>
-        </w:r>
-      </w:del>
-      <w:del w:id="27" w:author="Camila Shyu Fiorindo" w:date="2025-11-07T13:40:00Z" w16du:dateUtc="2025-11-07T16:40:00Z">
-        <w:r>
-          <w:rPr>
-            <w:rFonts w:ascii="Times New Roman" w:hAnsi="Times New Roman" w:cs="Times New Roman"/>
-            <w:bCs/>
-          </w:rPr>
-          <w:delText xml:space="preserve">são </w:delText>
-        </w:r>
-      </w:del>
-      <w:r>
-        <w:rPr>
-          <w:rFonts w:ascii="Times New Roman" w:hAnsi="Times New Roman" w:cs="Times New Roman"/>
-          <w:bCs/>
-        </w:rPr>
-        <w:t>os principais agentes de importância médica devido ao alto número de acidentes e suas complicações nos pacientes</w:t>
-      </w:r>
-      <w:ins w:id="28" w:author="Camila Shyu Fiorindo" w:date="2025-11-07T13:52:00Z" w16du:dateUtc="2025-11-07T16:52:00Z">
-        <w:r>
-          <w:rPr>
-            <w:rFonts w:ascii="Times New Roman" w:hAnsi="Times New Roman" w:cs="Times New Roman"/>
-            <w:bCs/>
-          </w:rPr>
-          <w:t xml:space="preserve"> (REF)</w:t>
-        </w:r>
-      </w:ins>
-      <w:r>
-        <w:rPr>
-          <w:rFonts w:ascii="Times New Roman" w:hAnsi="Times New Roman" w:cs="Times New Roman"/>
-          <w:bCs/>
-        </w:rPr>
-        <w:t xml:space="preserve">. As espécies desse gênero pertencem à família Viperidae são distribuídas em todo país, incluindo a </w:t>
-      </w:r>
-      <w:r>
-        <w:rPr>
-          <w:rFonts w:ascii="Times New Roman" w:hAnsi="Times New Roman" w:cs="Times New Roman"/>
-          <w:bCs/>
-          <w:i/>
-          <w:iCs/>
-        </w:rPr>
-        <w:t>Bothrops jararaca</w:t>
-      </w:r>
-      <w:r>
-        <w:rPr>
-          <w:rFonts w:ascii="Times New Roman" w:hAnsi="Times New Roman" w:cs="Times New Roman"/>
-          <w:bCs/>
-        </w:rPr>
-        <w:t xml:space="preserve">, </w:t>
-      </w:r>
-      <w:r>
-        <w:rPr>
-          <w:rFonts w:ascii="Times New Roman" w:hAnsi="Times New Roman" w:cs="Times New Roman"/>
-          <w:bCs/>
-          <w:i/>
-          <w:iCs/>
-        </w:rPr>
-        <w:t>Bothrops asper, Bothrops atrox</w:t>
-      </w:r>
-      <w:r>
-        <w:rPr>
-          <w:rFonts w:ascii="Times New Roman" w:hAnsi="Times New Roman" w:cs="Times New Roman"/>
-          <w:bCs/>
-        </w:rPr>
-        <w:t xml:space="preserve">, e </w:t>
-      </w:r>
-      <w:r>
-        <w:rPr>
-          <w:rFonts w:ascii="Times New Roman" w:hAnsi="Times New Roman" w:cs="Times New Roman"/>
-          <w:bCs/>
-          <w:i/>
-          <w:iCs/>
-        </w:rPr>
-        <w:t>Bothrops insularis</w:t>
-      </w:r>
-      <w:r>
-        <w:rPr>
-          <w:rFonts w:ascii="Times New Roman" w:hAnsi="Times New Roman" w:cs="Times New Roman"/>
-          <w:bCs/>
-        </w:rPr>
-        <w:t xml:space="preserve">, sendo a espécie </w:t>
-      </w:r>
-      <w:r>
-        <w:rPr>
-          <w:rFonts w:ascii="Times New Roman" w:hAnsi="Times New Roman" w:cs="Times New Roman"/>
-          <w:bCs/>
-          <w:i/>
-          <w:iCs/>
-        </w:rPr>
-        <w:t>Bothrops atrox</w:t>
-      </w:r>
-      <w:r>
-        <w:rPr>
-          <w:rFonts w:ascii="Times New Roman" w:hAnsi="Times New Roman" w:cs="Times New Roman"/>
-          <w:bCs/>
-        </w:rPr>
-        <w:t xml:space="preserve"> </w:t>
-      </w:r>
-      <w:commentRangeEnd w:id="23"/>
-      <w:r>
-        <w:rPr>
-          <w:rStyle w:val="Refdecomentrio"/>
-          <w:rFonts w:ascii="Times New Roman" w:hAnsi="Times New Roman" w:cs="Times New Roman"/>
-          <w:bCs/>
-          <w:sz w:val="24"/>
-          <w:szCs w:val="24"/>
-        </w:rPr>
-        <w:commentReference w:id="23"/>
-      </w:r>
-      <w:r>
-        <w:rPr>
-          <w:rFonts w:ascii="Times New Roman" w:hAnsi="Times New Roman" w:cs="Times New Roman"/>
-          <w:bCs/>
-        </w:rPr>
-        <w:t xml:space="preserve">a mais prevalente na região Amazônia brasileira. </w:t>
-      </w:r>
-      <w:r>
-        <w:rPr>
-          <w:rFonts w:ascii="Times New Roman" w:hAnsi="Times New Roman" w:cs="Times New Roman"/>
-          <w:bCs/>
-        </w:rPr>
-        <w:t xml:space="preserve">Trabalhar com os dados é fundamental para compreender de forma detalhada os mecanismos envolvidos no envenenamento ofídico e suas consequências para o organismo. </w:t>
-      </w:r>
-    </w:p>
-    <w:p>
-      <w:pPr>
-        <w:spacing w:line="360" w:lineRule="auto"/>
-        <w:ind w:firstLine="709"/>
-        <w:jc w:val="both"/>
-        <w:rPr>
-          <w:rFonts w:ascii="Times New Roman" w:hAnsi="Times New Roman" w:cs="Times New Roman"/>
-          <w:bCs/>
-        </w:rPr>
-      </w:pPr>
-      <w:r>
-        <w:rPr>
-          <w:rFonts w:ascii="Times New Roman" w:hAnsi="Times New Roman" w:cs="Times New Roman"/>
-          <w:bCs/>
-        </w:rPr>
-        <w:lastRenderedPageBreak/>
-        <w:t xml:space="preserve">A análise de dados </w:t>
-      </w:r>
-      <w:r>
-        <w:rPr>
-          <w:rFonts w:ascii="Times New Roman" w:hAnsi="Times New Roman" w:cs="Times New Roman"/>
-          <w:bCs/>
-        </w:rPr>
-        <w:t xml:space="preserve">de acidentes ofídicos no Brasil </w:t>
-      </w:r>
-      <w:r>
-        <w:rPr>
-          <w:rFonts w:ascii="Times New Roman" w:hAnsi="Times New Roman" w:cs="Times New Roman"/>
-          <w:bCs/>
-        </w:rPr>
-        <w:t>permite identificar padrões</w:t>
-      </w:r>
-      <w:r>
-        <w:rPr>
-          <w:rFonts w:ascii="Times New Roman" w:hAnsi="Times New Roman" w:cs="Times New Roman"/>
-          <w:bCs/>
-        </w:rPr>
-        <w:t xml:space="preserve"> e </w:t>
-      </w:r>
-      <w:r>
-        <w:rPr>
-          <w:rFonts w:ascii="Times New Roman" w:hAnsi="Times New Roman" w:cs="Times New Roman"/>
-          <w:bCs/>
-        </w:rPr>
-        <w:t>fornece</w:t>
-      </w:r>
-      <w:r>
-        <w:rPr>
-          <w:rFonts w:ascii="Times New Roman" w:hAnsi="Times New Roman" w:cs="Times New Roman"/>
-          <w:bCs/>
-        </w:rPr>
-        <w:t>r</w:t>
-      </w:r>
-      <w:r>
-        <w:rPr>
-          <w:rFonts w:ascii="Times New Roman" w:hAnsi="Times New Roman" w:cs="Times New Roman"/>
-          <w:bCs/>
-        </w:rPr>
-        <w:t xml:space="preserve"> subsídios para o desenvolvimento de novas estratégias terapêuticas e preventivas.</w:t>
-      </w:r>
-      <w:r>
-        <w:rPr>
-          <w:rFonts w:ascii="Times New Roman" w:hAnsi="Times New Roman" w:cs="Times New Roman"/>
-          <w:bCs/>
-        </w:rPr>
-        <w:t xml:space="preserve"> </w:t>
-      </w:r>
-      <w:r>
-        <w:rPr>
-          <w:rFonts w:ascii="Times New Roman" w:hAnsi="Times New Roman" w:cs="Times New Roman"/>
-          <w:bCs/>
-        </w:rPr>
-        <w:t>Além disso, a interpretação dos dados contribui para orientar políticas públicas voltadas à redução da morbidade e mortalidade associadas ao ofidismo</w:t>
-      </w:r>
-      <w:r>
-        <w:rPr>
-          <w:rFonts w:ascii="Times New Roman" w:hAnsi="Times New Roman" w:cs="Times New Roman"/>
-          <w:bCs/>
-        </w:rPr>
-        <w:t xml:space="preserve"> e </w:t>
-      </w:r>
-      <w:r>
-        <w:rPr>
-          <w:rFonts w:ascii="Times New Roman" w:hAnsi="Times New Roman" w:cs="Times New Roman"/>
-          <w:bCs/>
-        </w:rPr>
-        <w:t>validar hipóteses, que pode ser aplicado no aprimoramento do soro antiofídico e no manejo clínico dos pacientes</w:t>
-      </w:r>
-      <w:r>
-        <w:rPr>
-          <w:rFonts w:ascii="Times New Roman" w:hAnsi="Times New Roman" w:cs="Times New Roman"/>
-          <w:bCs/>
-        </w:rPr>
-        <w:t>.</w:t>
-      </w:r>
-    </w:p>
-    <w:p>
-      <w:pPr>
-        <w:spacing w:line="360" w:lineRule="auto"/>
-        <w:ind w:firstLine="709"/>
-        <w:jc w:val="both"/>
-        <w:rPr>
-          <w:rFonts w:ascii="Times New Roman" w:hAnsi="Times New Roman" w:cs="Times New Roman"/>
-          <w:bCs/>
-        </w:rPr>
+        <w:pPrChange w:id="57" w:author="Raícia Caroline de Souza Julião" w:date="2025-11-10T12:52:00Z" w16du:dateUtc="2025-11-10T16:52:00Z">
+          <w:pPr>
+            <w:spacing w:line="360" w:lineRule="auto"/>
+            <w:ind w:firstLine="709"/>
+            <w:jc w:val="both"/>
+          </w:pPr>
+        </w:pPrChange>
       </w:pPr>
     </w:p>
     <w:p>
@@ -693,29 +1766,194 @@
       </w:r>
     </w:p>
   </w:comment>
+  <w:comment w:id="24" w:author="Raícia Caroline de Souza Julião" w:date="2025-11-10T12:34:00Z" w:initials="RC">
+    <w:p>
+      <w:pPr>
+        <w:pStyle w:val="Textodecomentrio"/>
+      </w:pPr>
+      <w:r>
+        <w:rPr>
+          <w:rStyle w:val="Refdecomentrio"/>
+        </w:rPr>
+        <w:annotationRef/>
+      </w:r>
+      <w:r>
+        <w:t>Legal!! Adicionei um pouco sobre aranhas também e escorpião.</w:t>
+      </w:r>
+    </w:p>
+  </w:comment>
+  <w:comment w:id="41" w:author="Raícia Caroline de Souza Julião" w:date="2025-11-10T13:15:00Z" w:initials="RC">
+    <w:p>
+      <w:pPr>
+        <w:pStyle w:val="Textodecomentrio"/>
+      </w:pPr>
+      <w:r>
+        <w:rPr>
+          <w:rStyle w:val="Refdecomentrio"/>
+        </w:rPr>
+        <w:annotationRef/>
+      </w:r>
+      <w:r>
+        <w:t>Falta uma referencia que vc adicionou :)</w:t>
+      </w:r>
+    </w:p>
+  </w:comment>
 </w:comments>
 </file>
 
 <file path=word/commentsExtended.xml><?xml version="1.0" encoding="utf-8"?>
 <w15:commentsEx xmlns:wpc="http://schemas.microsoft.com/office/word/2010/wordprocessingCanvas" xmlns:cx="http://schemas.microsoft.com/office/drawing/2014/chartex" xmlns:cx1="http://schemas.microsoft.com/office/drawing/2015/9/8/chartex" xmlns:cx2="http://schemas.microsoft.com/office/drawing/2015/10/21/chartex" xmlns:cx3="http://schemas.microsoft.com/office/drawing/2016/5/9/chartex" xmlns:cx4="http://schemas.microsoft.com/office/drawing/2016/5/10/chartex" xmlns:cx5="http://schemas.microsoft.com/office/drawing/2016/5/11/chartex" xmlns:cx6="http://schemas.microsoft.com/office/drawing/2016/5/12/chartex" xmlns:cx7="http://schemas.microsoft.com/office/drawing/2016/5/13/chartex" xmlns:cx8="http://schemas.microsoft.com/office/drawing/2016/5/14/chartex" xmlns:mc="http://schemas.openxmlformats.org/markup-compatibility/2006" xmlns:aink="http://schemas.microsoft.com/office/drawing/2016/ink" xmlns:am3d="http://schemas.microsoft.com/office/drawing/2017/model3d" xmlns:o="urn:schemas-microsoft-com:office:office" xmlns:oel="http://schemas.microsoft.com/office/2019/extlst" xmlns:r="http://schemas.openxmlformats.org/officeDocument/2006/relationships" xmlns:m="http://schemas.openxmlformats.org/officeDocument/2006/math" xmlns:v="urn:schemas-microsoft-com:vml" xmlns:wp14="http://schemas.microsoft.com/office/word/2010/wordprocessingDrawing" xmlns:wp="http://schemas.openxmlformats.org/drawingml/2006/wordprocessingDrawing" xmlns:w10="urn:schemas-microsoft-com:office:word" xmlns:w="http://schemas.openxmlformats.org/wordprocessingml/2006/main" xmlns:w14="http://schemas.microsoft.com/office/word/2010/wordml" xmlns:w15="http://schemas.microsoft.com/office/word/2012/wordml" xmlns:w16cex="http://schemas.microsoft.com/office/word/2018/wordml/cex" xmlns:w16cid="http://schemas.microsoft.com/office/word/2016/wordml/cid" xmlns:w16="http://schemas.microsoft.com/office/word/2018/wordml" xmlns:w16du="http://schemas.microsoft.com/office/word/2023/wordml/word16du" xmlns:w16sdtdh="http://schemas.microsoft.com/office/word/2020/wordml/sdtdatahash" xmlns:w16sdtfl="http://schemas.microsoft.com/office/word/2024/wordml/sdtformatlock" xmlns:w16se="http://schemas.microsoft.com/office/word/2015/wordml/symex" xmlns:wpg="http://schemas.microsoft.com/office/word/2010/wordprocessingGroup" xmlns:wpi="http://schemas.microsoft.com/office/word/2010/wordprocessingInk" xmlns:wne="http://schemas.microsoft.com/office/word/2006/wordml" xmlns:wps="http://schemas.microsoft.com/office/word/2010/wordprocessingShape" mc:Ignorable="w14 w15 w16se w16cid w16 w16cex w16sdtdh w16sdtfl w16du wp14">
   <w15:commentEx w15:paraId="47D3E14F" w15:done="0"/>
+  <w15:commentEx w15:paraId="2A7E0BAD" w15:paraIdParent="47D3E14F" w15:done="0"/>
+  <w15:commentEx w15:paraId="45FBE0A5" w15:done="0"/>
 </w15:commentsEx>
 </file>
 
 <file path=word/commentsExtensible.xml><?xml version="1.0" encoding="utf-8"?>
 <w16cex:commentsExtensible xmlns:wpc="http://schemas.microsoft.com/office/word/2010/wordprocessingCanvas" xmlns:cx="http://schemas.microsoft.com/office/drawing/2014/chartex" xmlns:cx1="http://schemas.microsoft.com/office/drawing/2015/9/8/chartex" xmlns:cx2="http://schemas.microsoft.com/office/drawing/2015/10/21/chartex" xmlns:cx3="http://schemas.microsoft.com/office/drawing/2016/5/9/chartex" xmlns:cx4="http://schemas.microsoft.com/office/drawing/2016/5/10/chartex" xmlns:cx5="http://schemas.microsoft.com/office/drawing/2016/5/11/chartex" xmlns:cx6="http://schemas.microsoft.com/office/drawing/2016/5/12/chartex" xmlns:cx7="http://schemas.microsoft.com/office/drawing/2016/5/13/chartex" xmlns:cx8="http://schemas.microsoft.com/office/drawing/2016/5/14/chartex" xmlns:cr="http://schemas.microsoft.com/office/comments/2020/reactions" xmlns:mc="http://schemas.openxmlformats.org/markup-compatibility/2006" xmlns:aink="http://schemas.microsoft.com/office/drawing/2016/ink" xmlns:am3d="http://schemas.microsoft.com/office/drawing/2017/model3d" xmlns:o="urn:schemas-microsoft-com:office:office" xmlns:oel="http://schemas.microsoft.com/office/2019/extlst" xmlns:r="http://schemas.openxmlformats.org/officeDocument/2006/relationships" xmlns:m="http://schemas.openxmlformats.org/officeDocument/2006/math" xmlns:v="urn:schemas-microsoft-com:vml" xmlns:wp14="http://schemas.microsoft.com/office/word/2010/wordprocessingDrawing" xmlns:wp="http://schemas.openxmlformats.org/drawingml/2006/wordprocessingDrawing" xmlns:w10="urn:schemas-microsoft-com:office:word" xmlns:w="http://schemas.openxmlformats.org/wordprocessingml/2006/main" xmlns:w14="http://schemas.microsoft.com/office/word/2010/wordml" xmlns:w15="http://schemas.microsoft.com/office/word/2012/wordml" xmlns:w16cex="http://schemas.microsoft.com/office/word/2018/wordml/cex" xmlns:w16cid="http://schemas.microsoft.com/office/word/2016/wordml/cid" xmlns:w16="http://schemas.microsoft.com/office/word/2018/wordml" xmlns:w16du="http://schemas.microsoft.com/office/word/2023/wordml/word16du" xmlns:w16sdtdh="http://schemas.microsoft.com/office/word/2020/wordml/sdtdatahash" xmlns:w16sdtfl="http://schemas.microsoft.com/office/word/2024/wordml/sdtformatlock" xmlns:w16se="http://schemas.microsoft.com/office/word/2015/wordml/symex" xmlns:wpg="http://schemas.microsoft.com/office/word/2010/wordprocessingGroup" xmlns:wpi="http://schemas.microsoft.com/office/word/2010/wordprocessingInk" xmlns:wne="http://schemas.microsoft.com/office/word/2006/wordml" xmlns:wps="http://schemas.microsoft.com/office/word/2010/wordprocessingShape" mc:Ignorable="w14 w15 w16se w16cid w16 w16cex w16sdtdh w16sdtfl cr w16du wp14">
   <w16cex:commentExtensible w16cex:durableId="07B812D5" w16cex:dateUtc="2025-11-07T12:57:00Z"/>
+  <w16cex:commentExtensible w16cex:durableId="6A3C4217" w16cex:dateUtc="2025-11-10T16:34:00Z"/>
+  <w16cex:commentExtensible w16cex:durableId="407B6CF9" w16cex:dateUtc="2025-11-10T17:15:00Z"/>
 </w16cex:commentsExtensible>
 </file>
 
 <file path=word/commentsIds.xml><?xml version="1.0" encoding="utf-8"?>
 <w16cid:commentsIds xmlns:wpc="http://schemas.microsoft.com/office/word/2010/wordprocessingCanvas" xmlns:cx="http://schemas.microsoft.com/office/drawing/2014/chartex" xmlns:cx1="http://schemas.microsoft.com/office/drawing/2015/9/8/chartex" xmlns:cx2="http://schemas.microsoft.com/office/drawing/2015/10/21/chartex" xmlns:cx3="http://schemas.microsoft.com/office/drawing/2016/5/9/chartex" xmlns:cx4="http://schemas.microsoft.com/office/drawing/2016/5/10/chartex" xmlns:cx5="http://schemas.microsoft.com/office/drawing/2016/5/11/chartex" xmlns:cx6="http://schemas.microsoft.com/office/drawing/2016/5/12/chartex" xmlns:cx7="http://schemas.microsoft.com/office/drawing/2016/5/13/chartex" xmlns:cx8="http://schemas.microsoft.com/office/drawing/2016/5/14/chartex" xmlns:mc="http://schemas.openxmlformats.org/markup-compatibility/2006" xmlns:aink="http://schemas.microsoft.com/office/drawing/2016/ink" xmlns:am3d="http://schemas.microsoft.com/office/drawing/2017/model3d" xmlns:o="urn:schemas-microsoft-com:office:office" xmlns:oel="http://schemas.microsoft.com/office/2019/extlst" xmlns:r="http://schemas.openxmlformats.org/officeDocument/2006/relationships" xmlns:m="http://schemas.openxmlformats.org/officeDocument/2006/math" xmlns:v="urn:schemas-microsoft-com:vml" xmlns:wp14="http://schemas.microsoft.com/office/word/2010/wordprocessingDrawing" xmlns:wp="http://schemas.openxmlformats.org/drawingml/2006/wordprocessingDrawing" xmlns:w10="urn:schemas-microsoft-com:office:word" xmlns:w="http://schemas.openxmlformats.org/wordprocessingml/2006/main" xmlns:w14="http://schemas.microsoft.com/office/word/2010/wordml" xmlns:w15="http://schemas.microsoft.com/office/word/2012/wordml" xmlns:w16cex="http://schemas.microsoft.com/office/word/2018/wordml/cex" xmlns:w16cid="http://schemas.microsoft.com/office/word/2016/wordml/cid" xmlns:w16="http://schemas.microsoft.com/office/word/2018/wordml" xmlns:w16du="http://schemas.microsoft.com/office/word/2023/wordml/word16du" xmlns:w16sdtdh="http://schemas.microsoft.com/office/word/2020/wordml/sdtdatahash" xmlns:w16sdtfl="http://schemas.microsoft.com/office/word/2024/wordml/sdtformatlock" xmlns:w16se="http://schemas.microsoft.com/office/word/2015/wordml/symex" xmlns:wpg="http://schemas.microsoft.com/office/word/2010/wordprocessingGroup" xmlns:wpi="http://schemas.microsoft.com/office/word/2010/wordprocessingInk" xmlns:wne="http://schemas.microsoft.com/office/word/2006/wordml" xmlns:wps="http://schemas.microsoft.com/office/word/2010/wordprocessingShape" mc:Ignorable="w14 w15 w16se w16cid w16 w16cex w16sdtdh w16sdtfl w16du wp14">
   <w16cid:commentId w16cid:paraId="47D3E14F" w16cid:durableId="07B812D5"/>
+  <w16cid:commentId w16cid:paraId="2A7E0BAD" w16cid:durableId="6A3C4217"/>
+  <w16cid:commentId w16cid:paraId="45FBE0A5" w16cid:durableId="407B6CF9"/>
 </w16cid:commentsIds>
+</file>
+
+<file path=word/numbering.xml><?xml version="1.0" encoding="utf-8"?>
+<w:numbering xmlns:wpc="http://schemas.microsoft.com/office/word/2010/wordprocessingCanvas" xmlns:cx="http://schemas.microsoft.com/office/drawing/2014/chartex" xmlns:cx1="http://schemas.microsoft.com/office/drawing/2015/9/8/chartex" xmlns:cx2="http://schemas.microsoft.com/office/drawing/2015/10/21/chartex" xmlns:cx3="http://schemas.microsoft.com/office/drawing/2016/5/9/chartex" xmlns:cx4="http://schemas.microsoft.com/office/drawing/2016/5/10/chartex" xmlns:cx5="http://schemas.microsoft.com/office/drawing/2016/5/11/chartex" xmlns:cx6="http://schemas.microsoft.com/office/drawing/2016/5/12/chartex" xmlns:cx7="http://schemas.microsoft.com/office/drawing/2016/5/13/chartex" xmlns:cx8="http://schemas.microsoft.com/office/drawing/2016/5/14/chartex" xmlns:mc="http://schemas.openxmlformats.org/markup-compatibility/2006" xmlns:aink="http://schemas.microsoft.com/office/drawing/2016/ink" xmlns:am3d="http://schemas.microsoft.com/office/drawing/2017/model3d" xmlns:o="urn:schemas-microsoft-com:office:office" xmlns:oel="http://schemas.microsoft.com/office/2019/extlst" xmlns:r="http://schemas.openxmlformats.org/officeDocument/2006/relationships" xmlns:m="http://schemas.openxmlformats.org/officeDocument/2006/math" xmlns:v="urn:schemas-microsoft-com:vml" xmlns:wp14="http://schemas.microsoft.com/office/word/2010/wordprocessingDrawing" xmlns:wp="http://schemas.openxmlformats.org/drawingml/2006/wordprocessingDrawing" xmlns:w10="urn:schemas-microsoft-com:office:word" xmlns:w="http://schemas.openxmlformats.org/wordprocessingml/2006/main" xmlns:w14="http://schemas.microsoft.com/office/word/2010/wordml" xmlns:w15="http://schemas.microsoft.com/office/word/2012/wordml" xmlns:w16cex="http://schemas.microsoft.com/office/word/2018/wordml/cex" xmlns:w16cid="http://schemas.microsoft.com/office/word/2016/wordml/cid" xmlns:w16="http://schemas.microsoft.com/office/word/2018/wordml" xmlns:w16du="http://schemas.microsoft.com/office/word/2023/wordml/word16du" xmlns:w16sdtdh="http://schemas.microsoft.com/office/word/2020/wordml/sdtdatahash" xmlns:w16sdtfl="http://schemas.microsoft.com/office/word/2024/wordml/sdtformatlock" xmlns:w16se="http://schemas.microsoft.com/office/word/2015/wordml/symex" xmlns:wpg="http://schemas.microsoft.com/office/word/2010/wordprocessingGroup" xmlns:wpi="http://schemas.microsoft.com/office/word/2010/wordprocessingInk" xmlns:wne="http://schemas.microsoft.com/office/word/2006/wordml" xmlns:wps="http://schemas.microsoft.com/office/word/2010/wordprocessingShape" mc:Ignorable="w14 w15 w16se w16cid w16 w16cex w16sdtdh w16sdtfl w16du wp14">
+  <w:abstractNum w:abstractNumId="0" w15:restartNumberingAfterBreak="0">
+    <w:nsid w:val="1ACD4E1E"/>
+    <w:multiLevelType w:val="multilevel"/>
+    <w:tmpl w:val="826CEE60"/>
+    <w:lvl w:ilvl="0">
+      <w:start w:val="1"/>
+      <w:numFmt w:val="decimal"/>
+      <w:lvlText w:val="%1."/>
+      <w:lvlJc w:val="left"/>
+      <w:pPr>
+        <w:ind w:left="720" w:hanging="360"/>
+      </w:pPr>
+      <w:rPr>
+        <w:rFonts w:ascii="Times New Roman" w:hAnsi="Times New Roman" w:cs="Times New Roman" w:hint="default"/>
+      </w:rPr>
+    </w:lvl>
+    <w:lvl w:ilvl="1">
+      <w:start w:val="1"/>
+      <w:numFmt w:val="lowerLetter"/>
+      <w:lvlText w:val="%2."/>
+      <w:lvlJc w:val="left"/>
+      <w:pPr>
+        <w:ind w:left="1440" w:hanging="360"/>
+      </w:pPr>
+    </w:lvl>
+    <w:lvl w:ilvl="2">
+      <w:start w:val="1"/>
+      <w:numFmt w:val="lowerRoman"/>
+      <w:lvlText w:val="%3."/>
+      <w:lvlJc w:val="right"/>
+      <w:pPr>
+        <w:ind w:left="2160" w:hanging="180"/>
+      </w:pPr>
+    </w:lvl>
+    <w:lvl w:ilvl="3">
+      <w:start w:val="1"/>
+      <w:numFmt w:val="decimal"/>
+      <w:lvlText w:val="%4."/>
+      <w:lvlJc w:val="left"/>
+      <w:pPr>
+        <w:ind w:left="2880" w:hanging="360"/>
+      </w:pPr>
+    </w:lvl>
+    <w:lvl w:ilvl="4">
+      <w:start w:val="1"/>
+      <w:numFmt w:val="lowerLetter"/>
+      <w:lvlText w:val="%5."/>
+      <w:lvlJc w:val="left"/>
+      <w:pPr>
+        <w:ind w:left="3600" w:hanging="360"/>
+      </w:pPr>
+    </w:lvl>
+    <w:lvl w:ilvl="5">
+      <w:start w:val="1"/>
+      <w:numFmt w:val="lowerRoman"/>
+      <w:lvlText w:val="%6."/>
+      <w:lvlJc w:val="right"/>
+      <w:pPr>
+        <w:ind w:left="4320" w:hanging="180"/>
+      </w:pPr>
+    </w:lvl>
+    <w:lvl w:ilvl="6">
+      <w:start w:val="1"/>
+      <w:numFmt w:val="decimal"/>
+      <w:lvlText w:val="%7."/>
+      <w:lvlJc w:val="left"/>
+      <w:pPr>
+        <w:ind w:left="5040" w:hanging="360"/>
+      </w:pPr>
+    </w:lvl>
+    <w:lvl w:ilvl="7">
+      <w:start w:val="1"/>
+      <w:numFmt w:val="lowerLetter"/>
+      <w:lvlText w:val="%8."/>
+      <w:lvlJc w:val="left"/>
+      <w:pPr>
+        <w:ind w:left="5760" w:hanging="360"/>
+      </w:pPr>
+    </w:lvl>
+    <w:lvl w:ilvl="8">
+      <w:start w:val="1"/>
+      <w:numFmt w:val="lowerRoman"/>
+      <w:lvlText w:val="%9."/>
+      <w:lvlJc w:val="right"/>
+      <w:pPr>
+        <w:ind w:left="6480" w:hanging="180"/>
+      </w:pPr>
+    </w:lvl>
+  </w:abstractNum>
+  <w:num w:numId="1" w16cid:durableId="1373656248">
+    <w:abstractNumId w:val="0"/>
+    <w:lvlOverride w:ilvl="0">
+      <w:startOverride w:val="1"/>
+    </w:lvlOverride>
+    <w:lvlOverride w:ilvl="1">
+      <w:startOverride w:val="1"/>
+    </w:lvlOverride>
+    <w:lvlOverride w:ilvl="2">
+      <w:startOverride w:val="1"/>
+    </w:lvlOverride>
+    <w:lvlOverride w:ilvl="3">
+      <w:startOverride w:val="1"/>
+    </w:lvlOverride>
+    <w:lvlOverride w:ilvl="4">
+      <w:startOverride w:val="1"/>
+    </w:lvlOverride>
+    <w:lvlOverride w:ilvl="5">
+      <w:startOverride w:val="1"/>
+    </w:lvlOverride>
+    <w:lvlOverride w:ilvl="6">
+      <w:startOverride w:val="1"/>
+    </w:lvlOverride>
+    <w:lvlOverride w:ilvl="7">
+      <w:startOverride w:val="1"/>
+    </w:lvlOverride>
+    <w:lvlOverride w:ilvl="8">
+      <w:startOverride w:val="1"/>
+    </w:lvlOverride>
+  </w:num>
+</w:numbering>
 </file>
 
 <file path=word/people.xml><?xml version="1.0" encoding="utf-8"?>
 <w15:people xmlns:wpc="http://schemas.microsoft.com/office/word/2010/wordprocessingCanvas" xmlns:cx="http://schemas.microsoft.com/office/drawing/2014/chartex" xmlns:cx1="http://schemas.microsoft.com/office/drawing/2015/9/8/chartex" xmlns:cx2="http://schemas.microsoft.com/office/drawing/2015/10/21/chartex" xmlns:cx3="http://schemas.microsoft.com/office/drawing/2016/5/9/chartex" xmlns:cx4="http://schemas.microsoft.com/office/drawing/2016/5/10/chartex" xmlns:cx5="http://schemas.microsoft.com/office/drawing/2016/5/11/chartex" xmlns:cx6="http://schemas.microsoft.com/office/drawing/2016/5/12/chartex" xmlns:cx7="http://schemas.microsoft.com/office/drawing/2016/5/13/chartex" xmlns:cx8="http://schemas.microsoft.com/office/drawing/2016/5/14/chartex" xmlns:mc="http://schemas.openxmlformats.org/markup-compatibility/2006" xmlns:aink="http://schemas.microsoft.com/office/drawing/2016/ink" xmlns:am3d="http://schemas.microsoft.com/office/drawing/2017/model3d" xmlns:o="urn:schemas-microsoft-com:office:office" xmlns:oel="http://schemas.microsoft.com/office/2019/extlst" xmlns:r="http://schemas.openxmlformats.org/officeDocument/2006/relationships" xmlns:m="http://schemas.openxmlformats.org/officeDocument/2006/math" xmlns:v="urn:schemas-microsoft-com:vml" xmlns:wp14="http://schemas.microsoft.com/office/word/2010/wordprocessingDrawing" xmlns:wp="http://schemas.openxmlformats.org/drawingml/2006/wordprocessingDrawing" xmlns:w10="urn:schemas-microsoft-com:office:word" xmlns:w="http://schemas.openxmlformats.org/wordprocessingml/2006/main" xmlns:w14="http://schemas.microsoft.com/office/word/2010/wordml" xmlns:w15="http://schemas.microsoft.com/office/word/2012/wordml" xmlns:w16cex="http://schemas.microsoft.com/office/word/2018/wordml/cex" xmlns:w16cid="http://schemas.microsoft.com/office/word/2016/wordml/cid" xmlns:w16="http://schemas.microsoft.com/office/word/2018/wordml" xmlns:w16du="http://schemas.microsoft.com/office/word/2023/wordml/word16du" xmlns:w16sdtdh="http://schemas.microsoft.com/office/word/2020/wordml/sdtdatahash" xmlns:w16sdtfl="http://schemas.microsoft.com/office/word/2024/wordml/sdtformatlock" xmlns:w16se="http://schemas.microsoft.com/office/word/2015/wordml/symex" xmlns:wpg="http://schemas.microsoft.com/office/word/2010/wordprocessingGroup" xmlns:wpi="http://schemas.microsoft.com/office/word/2010/wordprocessingInk" xmlns:wne="http://schemas.microsoft.com/office/word/2006/wordml" xmlns:wps="http://schemas.microsoft.com/office/word/2010/wordprocessingShape" mc:Ignorable="w14 w15 w16se w16cid w16 w16cex w16sdtdh w16sdtfl w16du wp14">
+  <w15:person w15:author="Raícia Caroline de Souza Julião">
+    <w15:presenceInfo w15:providerId="AD" w15:userId="S::raicia.juliao@unesp.br::26ceb07a-5eef-4e0c-8e89-fd6dc5a21dd2"/>
+  </w15:person>
   <w15:person w15:author="Camila Shyu Fiorindo">
     <w15:presenceInfo w15:providerId="AD" w15:userId="S::camila.shyu@unesp.br::73e23c95-b7ee-4959-81fc-c8002772ee68"/>
   </w15:person>
@@ -1325,6 +2563,7 @@
   <w:style w:type="character" w:default="1" w:styleId="Fontepargpadro">
     <w:name w:val="Default Paragraph Font"/>
     <w:uiPriority w:val="1"/>
+    <w:semiHidden/>
     <w:unhideWhenUsed/>
   </w:style>
   <w:style w:type="table" w:default="1" w:styleId="Tabelanormal">
@@ -1712,6 +2951,29 @@
       <w:bCs/>
       <w:sz w:val="20"/>
       <w:szCs w:val="20"/>
+    </w:rPr>
+  </w:style>
+  <w:style w:type="character" w:styleId="Hyperlink">
+    <w:name w:val="Hyperlink"/>
+    <w:basedOn w:val="Fontepargpadro"/>
+    <w:uiPriority w:val="99"/>
+    <w:unhideWhenUsed/>
+    <w:rsid w:val="000A6ADA"/>
+    <w:rPr>
+      <w:color w:val="467886" w:themeColor="hyperlink"/>
+      <w:u w:val="single"/>
+    </w:rPr>
+  </w:style>
+  <w:style w:type="character" w:styleId="MenoPendente">
+    <w:name w:val="Unresolved Mention"/>
+    <w:basedOn w:val="Fontepargpadro"/>
+    <w:uiPriority w:val="99"/>
+    <w:semiHidden/>
+    <w:unhideWhenUsed/>
+    <w:rsid w:val="000A6ADA"/>
+    <w:rPr>
+      <w:color w:val="605E5C"/>
+      <w:shd w:val="clear" w:color="auto" w:fill="E1DFDD"/>
     </w:rPr>
   </w:style>
 </w:styles>

</xml_diff>

<commit_message>
Corrigido e adicionado banco de dados copilado
</commit_message>
<xml_diff>
--- a/projeto.docx
+++ b/projeto.docx
@@ -4,9 +4,7 @@
   <w:body>
     <w:p>
       <w:pPr>
-        <w:jc w:val="center"/>
-        <w:rPr>
-          <w:del w:id="0" w:author="Raícia Caroline de Souza Julião" w:date="2025-11-10T15:30:00Z" w16du:dateUtc="2025-11-10T19:30:00Z"/>
+        <w:rPr>
           <w:rFonts w:ascii="Times New Roman" w:hAnsi="Times New Roman" w:cs="Times New Roman"/>
         </w:rPr>
       </w:pPr>
@@ -18,44 +16,30 @@
         </w:rPr>
         <w:t xml:space="preserve">Acidente por </w:t>
       </w:r>
-      <w:ins w:id="1" w:author="Raícia Caroline de Souza Julião" w:date="2025-11-10T12:31:00Z" w16du:dateUtc="2025-11-10T16:31:00Z">
-        <w:r>
-          <w:rPr>
-            <w:rFonts w:ascii="Times New Roman" w:hAnsi="Times New Roman" w:cs="Times New Roman"/>
-            <w:b/>
-            <w:bCs/>
-          </w:rPr>
-          <w:t>animais peçonhentos</w:t>
-        </w:r>
-      </w:ins>
       <w:r>
         <w:rPr>
           <w:rFonts w:ascii="Times New Roman" w:hAnsi="Times New Roman" w:cs="Times New Roman"/>
           <w:b/>
           <w:bCs/>
         </w:rPr>
+        <w:t>animais peçonhentos</w:t>
+      </w:r>
+      <w:r>
+        <w:rPr>
+          <w:rFonts w:ascii="Times New Roman" w:hAnsi="Times New Roman" w:cs="Times New Roman"/>
+          <w:b/>
+          <w:bCs/>
+        </w:rPr>
         <w:t xml:space="preserve"> - Notificações registradas no Sistema de Informação de Agravos de Notificação - Brasi</w:t>
       </w:r>
-      <w:ins w:id="2" w:author="Raícia Caroline de Souza Julião" w:date="2025-11-10T15:15:00Z" w16du:dateUtc="2025-11-10T19:15:00Z">
-        <w:r>
-          <w:rPr>
-            <w:rFonts w:ascii="Times New Roman" w:hAnsi="Times New Roman" w:cs="Times New Roman"/>
-            <w:b/>
-            <w:bCs/>
-          </w:rPr>
-          <w:t>l</w:t>
-        </w:r>
-      </w:ins>
-      <w:del w:id="3" w:author="Raícia Caroline de Souza Julião" w:date="2025-11-10T15:15:00Z" w16du:dateUtc="2025-11-10T19:15:00Z">
-        <w:r>
-          <w:rPr>
-            <w:rFonts w:ascii="Times New Roman" w:hAnsi="Times New Roman" w:cs="Times New Roman"/>
-            <w:b/>
-            <w:bCs/>
-          </w:rPr>
-          <w:delText>l</w:delText>
-        </w:r>
-      </w:del>
+      <w:r>
+        <w:rPr>
+          <w:rFonts w:ascii="Times New Roman" w:hAnsi="Times New Roman" w:cs="Times New Roman"/>
+          <w:b/>
+          <w:bCs/>
+        </w:rPr>
+        <w:t>l</w:t>
+      </w:r>
       <w:r>
         <w:rPr>
           <w:rFonts w:ascii="Times New Roman" w:hAnsi="Times New Roman" w:cs="Times New Roman"/>
@@ -67,24 +51,27 @@
     <w:p>
       <w:pPr>
         <w:rPr>
-          <w:ins w:id="4" w:author="Raícia Caroline de Souza Julião" w:date="2025-11-10T15:30:00Z" w16du:dateUtc="2025-11-10T19:30:00Z"/>
           <w:rFonts w:ascii="Times New Roman" w:hAnsi="Times New Roman" w:cs="Times New Roman"/>
         </w:rPr>
       </w:pPr>
-      <w:ins w:id="5" w:author="Raícia Caroline de Souza Julião" w:date="2025-11-10T15:30:00Z" w16du:dateUtc="2025-11-10T19:30:00Z">
-        <w:r>
-          <w:rPr>
-            <w:rFonts w:ascii="Times New Roman" w:hAnsi="Times New Roman" w:cs="Times New Roman"/>
-          </w:rPr>
-          <w:t xml:space="preserve">Link do repositório: </w:t>
-        </w:r>
-        <w:r>
-          <w:rPr>
-            <w:rFonts w:ascii="Times New Roman" w:hAnsi="Times New Roman" w:cs="Times New Roman"/>
-          </w:rPr>
-          <w:t>https://github.com/raiciajuliao/Projeto-Base-de-Dados-.git</w:t>
-        </w:r>
-      </w:ins>
+      <w:r>
+        <w:rPr>
+          <w:rFonts w:ascii="Times New Roman" w:hAnsi="Times New Roman" w:cs="Times New Roman"/>
+        </w:rPr>
+        <w:t xml:space="preserve">Link do </w:t>
+      </w:r>
+      <w:r>
+        <w:rPr>
+          <w:rFonts w:ascii="Times New Roman" w:hAnsi="Times New Roman" w:cs="Times New Roman"/>
+        </w:rPr>
+        <w:t xml:space="preserve">repositório: </w:t>
+      </w:r>
+      <w:r>
+        <w:rPr>
+          <w:rFonts w:ascii="Times New Roman" w:hAnsi="Times New Roman" w:cs="Times New Roman"/>
+        </w:rPr>
+        <w:t>https://github.com/raiciajuliao/Projeto-Base-de-Dados-.git</w:t>
+      </w:r>
     </w:p>
     <w:p>
       <w:pPr>
@@ -96,36 +83,28 @@
         <w:rPr>
           <w:rFonts w:ascii="Times New Roman" w:hAnsi="Times New Roman" w:cs="Times New Roman"/>
         </w:rPr>
-        <w:t xml:space="preserve">Grupo: Raícia Caroline de Souza Julião; </w:t>
-      </w:r>
-      <w:r>
-        <w:rPr>
-          <w:rFonts w:ascii="Times New Roman" w:hAnsi="Times New Roman" w:cs="Times New Roman"/>
-        </w:rPr>
-        <w:t xml:space="preserve">Camila </w:t>
-      </w:r>
-      <w:proofErr w:type="spellStart"/>
-      <w:r>
-        <w:rPr>
-          <w:rFonts w:ascii="Times New Roman" w:hAnsi="Times New Roman" w:cs="Times New Roman"/>
-        </w:rPr>
-        <w:t>Shyu</w:t>
-      </w:r>
-      <w:proofErr w:type="spellEnd"/>
-      <w:r>
-        <w:rPr>
-          <w:rFonts w:ascii="Times New Roman" w:hAnsi="Times New Roman" w:cs="Times New Roman"/>
-        </w:rPr>
-        <w:t xml:space="preserve"> </w:t>
-      </w:r>
-      <w:proofErr w:type="spellStart"/>
-      <w:r>
-        <w:rPr>
-          <w:rFonts w:ascii="Times New Roman" w:hAnsi="Times New Roman" w:cs="Times New Roman"/>
-        </w:rPr>
-        <w:t>Fiorindo</w:t>
-      </w:r>
-      <w:proofErr w:type="spellEnd"/>
+        <w:t xml:space="preserve">Grupo: </w:t>
+      </w:r>
+      <w:proofErr w:type="spellStart"/>
+      <w:r>
+        <w:rPr>
+          <w:rFonts w:ascii="Times New Roman" w:hAnsi="Times New Roman" w:cs="Times New Roman"/>
+        </w:rPr>
+        <w:t>Raícia</w:t>
+      </w:r>
+      <w:proofErr w:type="spellEnd"/>
+      <w:r>
+        <w:rPr>
+          <w:rFonts w:ascii="Times New Roman" w:hAnsi="Times New Roman" w:cs="Times New Roman"/>
+        </w:rPr>
+        <w:t xml:space="preserve"> Caroline de Souza Julião; </w:t>
+      </w:r>
+      <w:r>
+        <w:rPr>
+          <w:rFonts w:ascii="Times New Roman" w:hAnsi="Times New Roman" w:cs="Times New Roman"/>
+        </w:rPr>
+        <w:t>Camila Shyu Fiorindo</w:t>
+      </w:r>
       <w:r>
         <w:rPr>
           <w:rFonts w:ascii="Times New Roman" w:hAnsi="Times New Roman" w:cs="Times New Roman"/>
@@ -139,7 +118,6 @@
         <w:ind w:firstLine="709"/>
         <w:jc w:val="both"/>
         <w:rPr>
-          <w:ins w:id="6" w:author="Raícia Caroline de Souza Julião" w:date="2025-11-10T12:45:00Z" w16du:dateUtc="2025-11-10T16:45:00Z"/>
           <w:rFonts w:ascii="Times New Roman" w:hAnsi="Times New Roman" w:cs="Times New Roman"/>
           <w:bCs/>
         </w:rPr>
@@ -149,7 +127,21 @@
           <w:rFonts w:ascii="Times New Roman" w:hAnsi="Times New Roman" w:cs="Times New Roman"/>
           <w:bCs/>
         </w:rPr>
-        <w:t>Os acidentes por animais peçonhentos (AAP) representam um agravo significativo à saúde pública no Brasil, resultantes de envenenamentos causados por uma fauna diversificada que inclui escorpiões, aranhas, lagartas, abelhas e, principalmente, serpentes. Para a obtenção de dados referentes a esses tipos de acidente, o Sistema de Informação de Agravos de Notificação (SINAN) constitui a principal ferramenta do Ministério da Saúde (MS), sendo atualizado recorrentemente com informações cruciais para a vigilância epidemiológica em todo o território nacional (MS, 2023a).</w:t>
+        <w:t>Os acidentes por animais peçonhentos (AAP) representam um agravo significativo à saúde pública no Brasil, resultantes de envenenamentos causados por uma fauna diversificada que inclui escorpiões, aranhas, lagartas, abelhas e, principalmente, serpentes. Para a obtenção de dados referentes a esses tipos de acidente, o Sistema de Informação de Agravos de Notificação (SINAN) constitui a principal ferramenta do Ministério da Saúde (MS), sendo atualizado recorrentemente com informações cruciais para a vigilância epidemiológica em todo o território nacional (MS, 202</w:t>
+      </w:r>
+      <w:r>
+        <w:rPr>
+          <w:rFonts w:ascii="Times New Roman" w:hAnsi="Times New Roman" w:cs="Times New Roman"/>
+          <w:bCs/>
+        </w:rPr>
+        <w:t>4</w:t>
+      </w:r>
+      <w:r>
+        <w:rPr>
+          <w:rFonts w:ascii="Times New Roman" w:hAnsi="Times New Roman" w:cs="Times New Roman"/>
+          <w:bCs/>
+        </w:rPr>
+        <w:t>).</w:t>
       </w:r>
     </w:p>
     <w:p>
@@ -158,303 +150,279 @@
         <w:ind w:firstLine="709"/>
         <w:jc w:val="both"/>
         <w:rPr>
-          <w:del w:id="7" w:author="Raícia Caroline de Souza Julião" w:date="2025-11-10T12:48:00Z" w16du:dateUtc="2025-11-10T16:48:00Z"/>
-          <w:rFonts w:ascii="Times New Roman" w:hAnsi="Times New Roman" w:cs="Times New Roman"/>
-          <w:bCs/>
-        </w:rPr>
-        <w:pPrChange w:id="8" w:author="Raícia Caroline de Souza Julião" w:date="2025-11-10T12:49:00Z" w16du:dateUtc="2025-11-10T16:49:00Z">
-          <w:pPr>
-            <w:spacing w:line="360" w:lineRule="auto"/>
-            <w:ind w:firstLine="709"/>
-            <w:jc w:val="both"/>
-          </w:pPr>
-        </w:pPrChange>
+          <w:rFonts w:ascii="Times New Roman" w:hAnsi="Times New Roman" w:cs="Times New Roman"/>
+          <w:bCs/>
+        </w:rPr>
       </w:pPr>
-      <w:ins w:id="9" w:author="Raícia Caroline de Souza Julião" w:date="2025-11-10T12:45:00Z" w16du:dateUtc="2025-11-10T16:45:00Z">
-        <w:r>
-          <w:rPr>
-            <w:rFonts w:ascii="Times New Roman" w:hAnsi="Times New Roman" w:cs="Times New Roman"/>
-            <w:bCs/>
-          </w:rPr>
-          <w:t>O a</w:t>
-        </w:r>
-        <w:r>
-          <w:rPr>
-            <w:rFonts w:ascii="Times New Roman" w:hAnsi="Times New Roman" w:cs="Times New Roman"/>
-            <w:bCs/>
-          </w:rPr>
-          <w:t xml:space="preserve">cidente </w:t>
-        </w:r>
-        <w:proofErr w:type="spellStart"/>
-        <w:r>
-          <w:rPr>
-            <w:rFonts w:ascii="Times New Roman" w:hAnsi="Times New Roman" w:cs="Times New Roman"/>
-            <w:bCs/>
-          </w:rPr>
-          <w:t>loxoscélico</w:t>
-        </w:r>
-        <w:proofErr w:type="spellEnd"/>
-        <w:r>
-          <w:rPr>
-            <w:rFonts w:ascii="Times New Roman" w:hAnsi="Times New Roman" w:cs="Times New Roman"/>
-            <w:bCs/>
-          </w:rPr>
-          <w:t xml:space="preserve"> é</w:t>
-        </w:r>
-        <w:r>
-          <w:rPr>
-            <w:rFonts w:ascii="Times New Roman" w:hAnsi="Times New Roman" w:cs="Times New Roman"/>
-            <w:bCs/>
-          </w:rPr>
-          <w:t xml:space="preserve"> causado pelas aranhas do gênero </w:t>
-        </w:r>
-        <w:proofErr w:type="spellStart"/>
-        <w:r>
-          <w:rPr>
-            <w:rFonts w:ascii="Times New Roman" w:hAnsi="Times New Roman" w:cs="Times New Roman"/>
-            <w:bCs/>
-          </w:rPr>
-          <w:t>Loxosceles</w:t>
-        </w:r>
-        <w:proofErr w:type="spellEnd"/>
-        <w:r>
-          <w:rPr>
-            <w:rFonts w:ascii="Times New Roman" w:hAnsi="Times New Roman" w:cs="Times New Roman"/>
-            <w:bCs/>
-          </w:rPr>
-          <w:t xml:space="preserve"> (aranha-marrom). </w:t>
-        </w:r>
-        <w:r>
-          <w:rPr>
-            <w:rFonts w:ascii="Times New Roman" w:hAnsi="Times New Roman" w:cs="Times New Roman"/>
-            <w:bCs/>
-          </w:rPr>
-          <w:t>Sendo e</w:t>
-        </w:r>
-      </w:ins>
-      <w:ins w:id="10" w:author="Raícia Caroline de Souza Julião" w:date="2025-11-10T12:46:00Z" w16du:dateUtc="2025-11-10T16:46:00Z">
-        <w:r>
-          <w:rPr>
-            <w:rFonts w:ascii="Times New Roman" w:hAnsi="Times New Roman" w:cs="Times New Roman"/>
-            <w:bCs/>
-          </w:rPr>
-          <w:t>ssas as aranhas responsáveis pelo maior número de acidentes.</w:t>
-        </w:r>
-      </w:ins>
-      <w:ins w:id="11" w:author="Raícia Caroline de Souza Julião" w:date="2025-11-10T12:49:00Z" w16du:dateUtc="2025-11-10T16:49:00Z">
-        <w:r>
-          <w:rPr>
-            <w:rFonts w:ascii="Times New Roman" w:hAnsi="Times New Roman" w:cs="Times New Roman"/>
-            <w:bCs/>
-          </w:rPr>
-          <w:t xml:space="preserve"> </w:t>
-        </w:r>
-      </w:ins>
-      <w:ins w:id="12" w:author="Raícia Caroline de Souza Julião" w:date="2025-11-10T12:50:00Z">
-        <w:r>
-          <w:rPr>
-            <w:rFonts w:ascii="Times New Roman" w:hAnsi="Times New Roman" w:cs="Times New Roman"/>
-            <w:bCs/>
-          </w:rPr>
-          <w:t xml:space="preserve">Outro tipo é o acidente </w:t>
-        </w:r>
-        <w:proofErr w:type="spellStart"/>
-        <w:r>
-          <w:rPr>
-            <w:rFonts w:ascii="Times New Roman" w:hAnsi="Times New Roman" w:cs="Times New Roman"/>
-            <w:bCs/>
-          </w:rPr>
-          <w:t>fonêutrico</w:t>
-        </w:r>
-        <w:proofErr w:type="spellEnd"/>
-        <w:r>
-          <w:rPr>
-            <w:rFonts w:ascii="Times New Roman" w:hAnsi="Times New Roman" w:cs="Times New Roman"/>
-            <w:bCs/>
-          </w:rPr>
-          <w:t xml:space="preserve">, provocado por aranhas do gênero </w:t>
-        </w:r>
-        <w:proofErr w:type="spellStart"/>
-        <w:r>
-          <w:rPr>
-            <w:rFonts w:ascii="Times New Roman" w:hAnsi="Times New Roman" w:cs="Times New Roman"/>
-            <w:bCs/>
-            <w:i/>
-            <w:iCs/>
-          </w:rPr>
-          <w:t>Phoneutria</w:t>
-        </w:r>
-        <w:proofErr w:type="spellEnd"/>
-        <w:r>
-          <w:rPr>
-            <w:rFonts w:ascii="Times New Roman" w:hAnsi="Times New Roman" w:cs="Times New Roman"/>
-            <w:bCs/>
-          </w:rPr>
-          <w:t xml:space="preserve"> (armadeiras ou macacas), que são agressivas, adotam postura de defesa e podem saltar até 40 centímetros, com corpo de até 4 centímetros e envergadura de 15 centímetros. Já o acidente </w:t>
-        </w:r>
-        <w:proofErr w:type="spellStart"/>
-        <w:r>
-          <w:rPr>
-            <w:rFonts w:ascii="Times New Roman" w:hAnsi="Times New Roman" w:cs="Times New Roman"/>
-            <w:bCs/>
-          </w:rPr>
-          <w:t>latrodéctico</w:t>
-        </w:r>
-        <w:proofErr w:type="spellEnd"/>
-        <w:r>
-          <w:rPr>
-            <w:rFonts w:ascii="Times New Roman" w:hAnsi="Times New Roman" w:cs="Times New Roman"/>
-            <w:bCs/>
-          </w:rPr>
-          <w:t xml:space="preserve"> é causado pela viúva-negra (</w:t>
-        </w:r>
-        <w:proofErr w:type="spellStart"/>
-        <w:r>
-          <w:rPr>
-            <w:rFonts w:ascii="Times New Roman" w:hAnsi="Times New Roman" w:cs="Times New Roman"/>
-            <w:bCs/>
-            <w:i/>
-            <w:iCs/>
-          </w:rPr>
-          <w:t>Latrodectus</w:t>
-        </w:r>
-        <w:proofErr w:type="spellEnd"/>
-        <w:r>
-          <w:rPr>
-            <w:rFonts w:ascii="Times New Roman" w:hAnsi="Times New Roman" w:cs="Times New Roman"/>
-            <w:bCs/>
-          </w:rPr>
-          <w:t>), aranha pouco agressiva, de hábitos noturnos e gregários, cuja fêmea mede cerca de 2 centímetros e o macho entre 2 e 3 milímetros.</w:t>
-        </w:r>
-      </w:ins>
-      <w:ins w:id="13" w:author="Raícia Caroline de Souza Julião" w:date="2025-11-10T12:50:00Z" w16du:dateUtc="2025-11-10T16:50:00Z">
-        <w:r>
-          <w:rPr>
-            <w:rFonts w:ascii="Times New Roman" w:hAnsi="Times New Roman" w:cs="Times New Roman"/>
-            <w:bCs/>
-          </w:rPr>
-          <w:t xml:space="preserve"> </w:t>
-        </w:r>
-      </w:ins>
-      <w:ins w:id="14" w:author="Raícia Caroline de Souza Julião" w:date="2025-11-10T12:48:00Z">
-        <w:r>
-          <w:rPr>
-            <w:rFonts w:ascii="Times New Roman" w:hAnsi="Times New Roman" w:cs="Times New Roman"/>
-            <w:bCs/>
-          </w:rPr>
-          <w:t xml:space="preserve">Além das aranhas, os escorpiões também representam importante risco à saúde pública no Brasil, especialmente as espécies do gênero </w:t>
-        </w:r>
-        <w:proofErr w:type="spellStart"/>
-        <w:r>
-          <w:rPr>
-            <w:rFonts w:ascii="Times New Roman" w:hAnsi="Times New Roman" w:cs="Times New Roman"/>
-            <w:bCs/>
-            <w:i/>
-            <w:iCs/>
-          </w:rPr>
-          <w:t>Tityus</w:t>
-        </w:r>
-        <w:proofErr w:type="spellEnd"/>
-        <w:r>
-          <w:rPr>
-            <w:rFonts w:ascii="Times New Roman" w:hAnsi="Times New Roman" w:cs="Times New Roman"/>
-            <w:bCs/>
-          </w:rPr>
-          <w:t>. Entre el</w:t>
-        </w:r>
-      </w:ins>
-      <w:ins w:id="15" w:author="Raícia Caroline de Souza Julião" w:date="2025-11-10T12:50:00Z" w16du:dateUtc="2025-11-10T16:50:00Z">
-        <w:r>
-          <w:rPr>
-            <w:rFonts w:ascii="Times New Roman" w:hAnsi="Times New Roman" w:cs="Times New Roman"/>
-            <w:bCs/>
-          </w:rPr>
-          <w:t>e</w:t>
-        </w:r>
-      </w:ins>
-      <w:ins w:id="16" w:author="Raícia Caroline de Souza Julião" w:date="2025-11-10T12:48:00Z">
-        <w:r>
-          <w:rPr>
-            <w:rFonts w:ascii="Times New Roman" w:hAnsi="Times New Roman" w:cs="Times New Roman"/>
-            <w:bCs/>
-          </w:rPr>
-          <w:t xml:space="preserve">s, destacam-se o </w:t>
-        </w:r>
-        <w:proofErr w:type="spellStart"/>
-        <w:r>
-          <w:rPr>
-            <w:rFonts w:ascii="Times New Roman" w:hAnsi="Times New Roman" w:cs="Times New Roman"/>
-            <w:bCs/>
-            <w:i/>
-            <w:iCs/>
-          </w:rPr>
-          <w:t>Tityus</w:t>
-        </w:r>
-        <w:proofErr w:type="spellEnd"/>
-        <w:r>
-          <w:rPr>
-            <w:rFonts w:ascii="Times New Roman" w:hAnsi="Times New Roman" w:cs="Times New Roman"/>
-            <w:bCs/>
-            <w:i/>
-            <w:iCs/>
-          </w:rPr>
-          <w:t xml:space="preserve"> serrulatus</w:t>
-        </w:r>
-        <w:r>
-          <w:rPr>
-            <w:rFonts w:ascii="Times New Roman" w:hAnsi="Times New Roman" w:cs="Times New Roman"/>
-            <w:bCs/>
-          </w:rPr>
-          <w:t xml:space="preserve"> (escorpião-amarelo), principal responsável por acidentes nas regiões Sudeste, Nordeste e Centro-Oeste, e o </w:t>
-        </w:r>
-        <w:proofErr w:type="spellStart"/>
-        <w:r>
-          <w:rPr>
-            <w:rFonts w:ascii="Times New Roman" w:hAnsi="Times New Roman" w:cs="Times New Roman"/>
-            <w:bCs/>
-            <w:i/>
-            <w:iCs/>
-          </w:rPr>
-          <w:t>Tityus</w:t>
-        </w:r>
-        <w:proofErr w:type="spellEnd"/>
-        <w:r>
-          <w:rPr>
-            <w:rFonts w:ascii="Times New Roman" w:hAnsi="Times New Roman" w:cs="Times New Roman"/>
-            <w:bCs/>
-            <w:i/>
-            <w:iCs/>
-          </w:rPr>
-          <w:t xml:space="preserve"> </w:t>
-        </w:r>
-        <w:proofErr w:type="spellStart"/>
-        <w:r>
-          <w:rPr>
-            <w:rFonts w:ascii="Times New Roman" w:hAnsi="Times New Roman" w:cs="Times New Roman"/>
-            <w:bCs/>
-            <w:i/>
-            <w:iCs/>
-          </w:rPr>
-          <w:t>bahiensis</w:t>
-        </w:r>
-        <w:proofErr w:type="spellEnd"/>
-        <w:r>
-          <w:rPr>
-            <w:rFonts w:ascii="Times New Roman" w:hAnsi="Times New Roman" w:cs="Times New Roman"/>
-            <w:bCs/>
-          </w:rPr>
-          <w:t xml:space="preserve"> (escorpião-marrom), encontrado nas regiões Centro-Oeste, Sudeste e Sul do país</w:t>
-        </w:r>
-      </w:ins>
-      <w:ins w:id="17" w:author="Raícia Caroline de Souza Julião" w:date="2025-11-10T12:51:00Z" w16du:dateUtc="2025-11-10T16:51:00Z">
-        <w:r>
-          <w:rPr>
-            <w:rFonts w:ascii="Times New Roman" w:hAnsi="Times New Roman" w:cs="Times New Roman"/>
-            <w:bCs/>
-          </w:rPr>
-          <w:t xml:space="preserve"> (MS, 2024).</w:t>
-        </w:r>
-      </w:ins>
+      <w:r>
+        <w:rPr>
+          <w:rFonts w:ascii="Times New Roman" w:hAnsi="Times New Roman" w:cs="Times New Roman"/>
+          <w:bCs/>
+        </w:rPr>
+        <w:t>O a</w:t>
+      </w:r>
+      <w:r>
+        <w:rPr>
+          <w:rFonts w:ascii="Times New Roman" w:hAnsi="Times New Roman" w:cs="Times New Roman"/>
+          <w:bCs/>
+        </w:rPr>
+        <w:t xml:space="preserve">cidente </w:t>
+      </w:r>
+      <w:proofErr w:type="spellStart"/>
+      <w:r>
+        <w:rPr>
+          <w:rFonts w:ascii="Times New Roman" w:hAnsi="Times New Roman" w:cs="Times New Roman"/>
+          <w:bCs/>
+        </w:rPr>
+        <w:t>loxoscélico</w:t>
+      </w:r>
+      <w:proofErr w:type="spellEnd"/>
+      <w:r>
+        <w:rPr>
+          <w:rFonts w:ascii="Times New Roman" w:hAnsi="Times New Roman" w:cs="Times New Roman"/>
+          <w:bCs/>
+        </w:rPr>
+        <w:t xml:space="preserve"> é</w:t>
+      </w:r>
+      <w:r>
+        <w:rPr>
+          <w:rFonts w:ascii="Times New Roman" w:hAnsi="Times New Roman" w:cs="Times New Roman"/>
+          <w:bCs/>
+        </w:rPr>
+        <w:t xml:space="preserve"> causado pelas aranhas do gênero </w:t>
+      </w:r>
+      <w:proofErr w:type="spellStart"/>
+      <w:r>
+        <w:rPr>
+          <w:rFonts w:ascii="Times New Roman" w:hAnsi="Times New Roman" w:cs="Times New Roman"/>
+          <w:bCs/>
+        </w:rPr>
+        <w:t>Loxosceles</w:t>
+      </w:r>
+      <w:proofErr w:type="spellEnd"/>
+      <w:r>
+        <w:rPr>
+          <w:rFonts w:ascii="Times New Roman" w:hAnsi="Times New Roman" w:cs="Times New Roman"/>
+          <w:bCs/>
+        </w:rPr>
+        <w:t xml:space="preserve"> (aranha-marrom). </w:t>
+      </w:r>
+      <w:r>
+        <w:rPr>
+          <w:rFonts w:ascii="Times New Roman" w:hAnsi="Times New Roman" w:cs="Times New Roman"/>
+          <w:bCs/>
+        </w:rPr>
+        <w:t xml:space="preserve">Sendo essas as aranhas responsáveis pelo maior número de acidentes. </w:t>
+      </w:r>
+      <w:r>
+        <w:rPr>
+          <w:rFonts w:ascii="Times New Roman" w:hAnsi="Times New Roman" w:cs="Times New Roman"/>
+          <w:bCs/>
+        </w:rPr>
+        <w:t xml:space="preserve">Outro tipo é o acidente </w:t>
+      </w:r>
+      <w:proofErr w:type="spellStart"/>
+      <w:r>
+        <w:rPr>
+          <w:rFonts w:ascii="Times New Roman" w:hAnsi="Times New Roman" w:cs="Times New Roman"/>
+          <w:bCs/>
+        </w:rPr>
+        <w:t>fonêutrico</w:t>
+      </w:r>
+      <w:proofErr w:type="spellEnd"/>
+      <w:r>
+        <w:rPr>
+          <w:rFonts w:ascii="Times New Roman" w:hAnsi="Times New Roman" w:cs="Times New Roman"/>
+          <w:bCs/>
+        </w:rPr>
+        <w:t xml:space="preserve">, provocado por aranhas do gênero </w:t>
+      </w:r>
+      <w:proofErr w:type="spellStart"/>
+      <w:r>
+        <w:rPr>
+          <w:rFonts w:ascii="Times New Roman" w:hAnsi="Times New Roman" w:cs="Times New Roman"/>
+          <w:bCs/>
+          <w:i/>
+          <w:iCs/>
+        </w:rPr>
+        <w:t>Phoneutria</w:t>
+      </w:r>
+      <w:proofErr w:type="spellEnd"/>
+      <w:r>
+        <w:rPr>
+          <w:rFonts w:ascii="Times New Roman" w:hAnsi="Times New Roman" w:cs="Times New Roman"/>
+          <w:bCs/>
+        </w:rPr>
+        <w:t xml:space="preserve"> (armadeiras ou macacas), que são agressivas, adotam postura de defesa e podem saltar até 40 centímetros, com corpo de até 4 centímetros e envergadura de 15 centímetros. Já o acidente </w:t>
+      </w:r>
+      <w:proofErr w:type="spellStart"/>
+      <w:r>
+        <w:rPr>
+          <w:rFonts w:ascii="Times New Roman" w:hAnsi="Times New Roman" w:cs="Times New Roman"/>
+          <w:bCs/>
+        </w:rPr>
+        <w:t>latrodéctico</w:t>
+      </w:r>
+      <w:proofErr w:type="spellEnd"/>
+      <w:r>
+        <w:rPr>
+          <w:rFonts w:ascii="Times New Roman" w:hAnsi="Times New Roman" w:cs="Times New Roman"/>
+          <w:bCs/>
+        </w:rPr>
+        <w:t xml:space="preserve"> é causado pela viúva-negra (</w:t>
+      </w:r>
+      <w:proofErr w:type="spellStart"/>
+      <w:r>
+        <w:rPr>
+          <w:rFonts w:ascii="Times New Roman" w:hAnsi="Times New Roman" w:cs="Times New Roman"/>
+          <w:bCs/>
+          <w:i/>
+          <w:iCs/>
+        </w:rPr>
+        <w:t>Latrodectus</w:t>
+      </w:r>
+      <w:proofErr w:type="spellEnd"/>
+      <w:r>
+        <w:rPr>
+          <w:rFonts w:ascii="Times New Roman" w:hAnsi="Times New Roman" w:cs="Times New Roman"/>
+          <w:bCs/>
+        </w:rPr>
+        <w:t>), aranha pouco agressiva, de hábitos noturnos e gregários, cuja fêmea mede cerca de 2 centímetros e o macho entre 2 e 3 milímetros.</w:t>
+      </w:r>
+      <w:r>
+        <w:rPr>
+          <w:rFonts w:ascii="Times New Roman" w:hAnsi="Times New Roman" w:cs="Times New Roman"/>
+          <w:bCs/>
+        </w:rPr>
+        <w:t xml:space="preserve"> </w:t>
+      </w:r>
+      <w:r>
+        <w:rPr>
+          <w:rFonts w:ascii="Times New Roman" w:hAnsi="Times New Roman" w:cs="Times New Roman"/>
+          <w:bCs/>
+        </w:rPr>
+        <w:t xml:space="preserve">Além das aranhas, os escorpiões também representam importante risco à saúde pública no Brasil, especialmente as espécies do gênero </w:t>
+      </w:r>
+      <w:proofErr w:type="spellStart"/>
+      <w:r>
+        <w:rPr>
+          <w:rFonts w:ascii="Times New Roman" w:hAnsi="Times New Roman" w:cs="Times New Roman"/>
+          <w:bCs/>
+          <w:i/>
+          <w:iCs/>
+        </w:rPr>
+        <w:t>Tityus</w:t>
+      </w:r>
+      <w:proofErr w:type="spellEnd"/>
+      <w:r>
+        <w:rPr>
+          <w:rFonts w:ascii="Times New Roman" w:hAnsi="Times New Roman" w:cs="Times New Roman"/>
+          <w:bCs/>
+        </w:rPr>
+        <w:t>. Entre el</w:t>
+      </w:r>
+      <w:r>
+        <w:rPr>
+          <w:rFonts w:ascii="Times New Roman" w:hAnsi="Times New Roman" w:cs="Times New Roman"/>
+          <w:bCs/>
+        </w:rPr>
+        <w:t>e</w:t>
+      </w:r>
+      <w:r>
+        <w:rPr>
+          <w:rFonts w:ascii="Times New Roman" w:hAnsi="Times New Roman" w:cs="Times New Roman"/>
+          <w:bCs/>
+        </w:rPr>
+        <w:t xml:space="preserve">s, destacam-se o </w:t>
+      </w:r>
+      <w:proofErr w:type="spellStart"/>
+      <w:r>
+        <w:rPr>
+          <w:rFonts w:ascii="Times New Roman" w:hAnsi="Times New Roman" w:cs="Times New Roman"/>
+          <w:bCs/>
+          <w:i/>
+          <w:iCs/>
+        </w:rPr>
+        <w:t>Tityus</w:t>
+      </w:r>
+      <w:proofErr w:type="spellEnd"/>
+      <w:r>
+        <w:rPr>
+          <w:rFonts w:ascii="Times New Roman" w:hAnsi="Times New Roman" w:cs="Times New Roman"/>
+          <w:bCs/>
+          <w:i/>
+          <w:iCs/>
+        </w:rPr>
+        <w:t xml:space="preserve"> serrulatus</w:t>
+      </w:r>
+      <w:r>
+        <w:rPr>
+          <w:rFonts w:ascii="Times New Roman" w:hAnsi="Times New Roman" w:cs="Times New Roman"/>
+          <w:bCs/>
+        </w:rPr>
+        <w:t xml:space="preserve"> (escorpião-amarelo), principal responsável por acidentes nas regiões Sudeste, Nordeste e Centro-Oeste, e o </w:t>
+      </w:r>
+      <w:proofErr w:type="spellStart"/>
+      <w:r>
+        <w:rPr>
+          <w:rFonts w:ascii="Times New Roman" w:hAnsi="Times New Roman" w:cs="Times New Roman"/>
+          <w:bCs/>
+          <w:i/>
+          <w:iCs/>
+        </w:rPr>
+        <w:t>Tityus</w:t>
+      </w:r>
+      <w:proofErr w:type="spellEnd"/>
+      <w:r>
+        <w:rPr>
+          <w:rFonts w:ascii="Times New Roman" w:hAnsi="Times New Roman" w:cs="Times New Roman"/>
+          <w:bCs/>
+          <w:i/>
+          <w:iCs/>
+        </w:rPr>
+        <w:t xml:space="preserve"> </w:t>
+      </w:r>
+      <w:proofErr w:type="spellStart"/>
+      <w:r>
+        <w:rPr>
+          <w:rFonts w:ascii="Times New Roman" w:hAnsi="Times New Roman" w:cs="Times New Roman"/>
+          <w:bCs/>
+          <w:i/>
+          <w:iCs/>
+        </w:rPr>
+        <w:t>bahiensis</w:t>
+      </w:r>
+      <w:proofErr w:type="spellEnd"/>
+      <w:r>
+        <w:rPr>
+          <w:rFonts w:ascii="Times New Roman" w:hAnsi="Times New Roman" w:cs="Times New Roman"/>
+          <w:bCs/>
+        </w:rPr>
+        <w:t xml:space="preserve"> (escorpião-marrom), encontrado nas regiões Centro-Oeste, </w:t>
+      </w:r>
+      <w:proofErr w:type="gramStart"/>
+      <w:r>
+        <w:rPr>
+          <w:rFonts w:ascii="Times New Roman" w:hAnsi="Times New Roman" w:cs="Times New Roman"/>
+          <w:bCs/>
+        </w:rPr>
+        <w:t>Sudeste</w:t>
+      </w:r>
+      <w:proofErr w:type="gramEnd"/>
+      <w:r>
+        <w:rPr>
+          <w:rFonts w:ascii="Times New Roman" w:hAnsi="Times New Roman" w:cs="Times New Roman"/>
+          <w:bCs/>
+        </w:rPr>
+        <w:t xml:space="preserve"> e Sul do país</w:t>
+      </w:r>
+      <w:r>
+        <w:rPr>
+          <w:rFonts w:ascii="Times New Roman" w:hAnsi="Times New Roman" w:cs="Times New Roman"/>
+          <w:bCs/>
+        </w:rPr>
+        <w:t xml:space="preserve"> (MS, 2024).</w:t>
+      </w:r>
     </w:p>
     <w:p>
       <w:pPr>
@@ -465,13 +433,6 @@
           <w:rFonts w:ascii="Times New Roman" w:hAnsi="Times New Roman" w:cs="Times New Roman"/>
           <w:bCs/>
         </w:rPr>
-        <w:pPrChange w:id="18" w:author="Raícia Caroline de Souza Julião" w:date="2025-11-10T12:32:00Z" w16du:dateUtc="2025-11-10T16:32:00Z">
-          <w:pPr>
-            <w:spacing w:line="360" w:lineRule="auto"/>
-            <w:ind w:firstLine="709"/>
-            <w:jc w:val="both"/>
-          </w:pPr>
-        </w:pPrChange>
       </w:pPr>
       <w:r>
         <w:rPr>
@@ -508,42 +469,13 @@
         </w:rPr>
         <w:t xml:space="preserve"> (</w:t>
       </w:r>
-      <w:ins w:id="19" w:author="Raícia Caroline de Souza Julião" w:date="2025-11-10T13:08:00Z" w16du:dateUtc="2025-11-10T17:08:00Z">
-        <w:r>
-          <w:rPr>
-            <w:rFonts w:ascii="Times New Roman" w:hAnsi="Times New Roman" w:cs="Times New Roman"/>
-            <w:bCs/>
-          </w:rPr>
-          <w:t>Lopes-de-Souza et. al.,</w:t>
-        </w:r>
-      </w:ins>
-      <w:ins w:id="20" w:author="Raícia Caroline de Souza Julião" w:date="2025-11-10T13:09:00Z" w16du:dateUtc="2025-11-10T17:09:00Z">
-        <w:r>
-          <w:rPr>
-            <w:rFonts w:ascii="Times New Roman" w:hAnsi="Times New Roman" w:cs="Times New Roman"/>
-            <w:bCs/>
-          </w:rPr>
-          <w:t xml:space="preserve"> 2023)</w:t>
-        </w:r>
-      </w:ins>
-      <w:del w:id="21" w:author="Raícia Caroline de Souza Julião" w:date="2025-11-10T13:08:00Z" w16du:dateUtc="2025-11-10T17:08:00Z">
-        <w:r>
-          <w:rPr>
-            <w:rFonts w:ascii="Times New Roman" w:hAnsi="Times New Roman" w:cs="Times New Roman"/>
-            <w:bCs/>
-          </w:rPr>
-          <w:delText>REF</w:delText>
-        </w:r>
-      </w:del>
-      <w:del w:id="22" w:author="Raícia Caroline de Souza Julião" w:date="2025-11-10T13:09:00Z" w16du:dateUtc="2025-11-10T17:09:00Z">
-        <w:r>
-          <w:rPr>
-            <w:rFonts w:ascii="Times New Roman" w:hAnsi="Times New Roman" w:cs="Times New Roman"/>
-            <w:bCs/>
-          </w:rPr>
-          <w:delText>)</w:delText>
-        </w:r>
-      </w:del>
+      <w:r>
+        <w:rPr>
+          <w:rFonts w:ascii="Times New Roman" w:hAnsi="Times New Roman" w:cs="Times New Roman"/>
+          <w:bCs/>
+        </w:rPr>
+        <w:t>Lopes-de-Souza et. al., 2023)</w:t>
+      </w:r>
       <w:r>
         <w:rPr>
           <w:rFonts w:ascii="Times New Roman" w:hAnsi="Times New Roman" w:cs="Times New Roman"/>
@@ -563,7 +495,49 @@
           <w:rFonts w:ascii="Times New Roman" w:hAnsi="Times New Roman" w:cs="Times New Roman"/>
           <w:bCs/>
         </w:rPr>
-        <w:t xml:space="preserve"> absolutos, possa ser superado por outros acidentes, como o escorpionismo, o envenenamento ofídico apresenta, historicamente, as maiores taxas de letalidade e o maior potencial para causar sequelas graves, como necrose local, amputações e incapacidade funcionais permanentes. Devido a esse impacto severo na saúde e na capacidade produtiva das vítimas, o envenenamento ofídico é classificado pela Organização Mundial da Saúde (OMS) como uma Doença Tropical Negligenciada (OMS, 2021). Afetando predominantemente as populações de áreas rurais tropicais e subtropicais </w:t>
+        <w:t xml:space="preserve"> absolutos, possa ser superado por outros acidentes, como o escorpionismo, o envenenamento ofídico apresenta, historicamente, as maiores taxas de letalidade e o maior potencial para causar sequelas graves, como necrose local, amputações e incapacidade funcionais permanentes. Devido a esse impacto severo na saúde e na capacidade produtiva das vítimas, o envenenamento ofídico </w:t>
+      </w:r>
+      <w:r>
+        <w:rPr>
+          <w:rFonts w:ascii="Times New Roman" w:hAnsi="Times New Roman" w:cs="Times New Roman"/>
+          <w:bCs/>
+        </w:rPr>
+        <w:t>já foi</w:t>
+      </w:r>
+      <w:r>
+        <w:rPr>
+          <w:rFonts w:ascii="Times New Roman" w:hAnsi="Times New Roman" w:cs="Times New Roman"/>
+          <w:bCs/>
+        </w:rPr>
+        <w:t xml:space="preserve"> classificado pela Organização Mundial da Saúde (OMS) como uma Doença Tropical Negligenciada (</w:t>
+      </w:r>
+      <w:r>
+        <w:rPr>
+          <w:rFonts w:ascii="Times New Roman" w:hAnsi="Times New Roman" w:cs="Times New Roman"/>
+          <w:bCs/>
+        </w:rPr>
+        <w:t>Gutiérrez</w:t>
+      </w:r>
+      <w:r>
+        <w:rPr>
+          <w:rFonts w:ascii="Times New Roman" w:hAnsi="Times New Roman" w:cs="Times New Roman"/>
+          <w:bCs/>
+        </w:rPr>
+        <w:t>, 20</w:t>
+      </w:r>
+      <w:r>
+        <w:rPr>
+          <w:rFonts w:ascii="Times New Roman" w:hAnsi="Times New Roman" w:cs="Times New Roman"/>
+          <w:bCs/>
+        </w:rPr>
+        <w:t>14</w:t>
+      </w:r>
+      <w:r>
+        <w:rPr>
+          <w:rFonts w:ascii="Times New Roman" w:hAnsi="Times New Roman" w:cs="Times New Roman"/>
+          <w:bCs/>
+        </w:rPr>
+        <w:t xml:space="preserve">). Afetando predominantemente as populações de áreas rurais tropicais e </w:t>
       </w:r>
       <w:r>
         <w:rPr>
@@ -571,7 +545,7 @@
           <w:bCs/>
         </w:rPr>
         <w:lastRenderedPageBreak/>
-        <w:t xml:space="preserve">da América Latina. Em território nacional, os acidentes ofídicos são causados principalmente por quatro gêneros de serpentes de importância médica. A </w:t>
+        <w:t xml:space="preserve">subtropicais da América Latina. Em território nacional, os acidentes ofídicos são causados principalmente por quatro gêneros de serpentes de importância médica. A </w:t>
       </w:r>
       <w:proofErr w:type="spellStart"/>
       <w:r>
@@ -682,16 +656,7 @@
           <w:rFonts w:ascii="Times New Roman" w:hAnsi="Times New Roman" w:cs="Times New Roman"/>
           <w:bCs/>
         </w:rPr>
-        <w:t xml:space="preserve">Sendo as </w:t>
-      </w:r>
-      <w:commentRangeStart w:id="23"/>
-      <w:commentRangeStart w:id="24"/>
-      <w:r>
-        <w:rPr>
-          <w:rFonts w:ascii="Times New Roman" w:hAnsi="Times New Roman" w:cs="Times New Roman"/>
-          <w:bCs/>
-        </w:rPr>
-        <w:t>s</w:t>
+        <w:t>Sendo as s</w:t>
       </w:r>
       <w:r>
         <w:rPr>
@@ -725,33 +690,13 @@
         </w:rPr>
         <w:t xml:space="preserve"> (</w:t>
       </w:r>
-      <w:ins w:id="25" w:author="Raícia Caroline de Souza Julião" w:date="2025-11-10T13:09:00Z" w16du:dateUtc="2025-11-10T17:09:00Z">
-        <w:r>
-          <w:rPr>
-            <w:rFonts w:ascii="Times New Roman" w:hAnsi="Times New Roman" w:cs="Times New Roman"/>
-            <w:bCs/>
-          </w:rPr>
-          <w:t>Mamede</w:t>
-        </w:r>
-      </w:ins>
-      <w:ins w:id="26" w:author="Raícia Caroline de Souza Julião" w:date="2025-11-10T13:10:00Z" w16du:dateUtc="2025-11-10T17:10:00Z">
-        <w:r>
-          <w:rPr>
-            <w:rFonts w:ascii="Times New Roman" w:hAnsi="Times New Roman" w:cs="Times New Roman"/>
-            <w:bCs/>
-          </w:rPr>
-          <w:t xml:space="preserve">  et. al., 2020</w:t>
-        </w:r>
-      </w:ins>
-      <w:del w:id="27" w:author="Raícia Caroline de Souza Julião" w:date="2025-11-10T13:09:00Z" w16du:dateUtc="2025-11-10T17:09:00Z">
-        <w:r>
-          <w:rPr>
-            <w:rFonts w:ascii="Times New Roman" w:hAnsi="Times New Roman" w:cs="Times New Roman"/>
-            <w:bCs/>
-          </w:rPr>
-          <w:delText>REF</w:delText>
-        </w:r>
-      </w:del>
+      <w:r>
+        <w:rPr>
+          <w:rFonts w:ascii="Times New Roman" w:hAnsi="Times New Roman" w:cs="Times New Roman"/>
+          <w:bCs/>
+        </w:rPr>
+        <w:t>Mamede  et. al., 2020</w:t>
+      </w:r>
       <w:r>
         <w:rPr>
           <w:rFonts w:ascii="Times New Roman" w:hAnsi="Times New Roman" w:cs="Times New Roman"/>
@@ -961,32 +906,7 @@
           <w:rFonts w:ascii="Times New Roman" w:hAnsi="Times New Roman" w:cs="Times New Roman"/>
           <w:bCs/>
         </w:rPr>
-        <w:t xml:space="preserve"> </w:t>
-      </w:r>
-      <w:commentRangeEnd w:id="23"/>
-      <w:r>
-        <w:rPr>
-          <w:rStyle w:val="Refdecomentrio"/>
-          <w:rFonts w:ascii="Times New Roman" w:hAnsi="Times New Roman" w:cs="Times New Roman"/>
-          <w:bCs/>
-          <w:sz w:val="24"/>
-          <w:szCs w:val="24"/>
-        </w:rPr>
-        <w:commentReference w:id="23"/>
-      </w:r>
-      <w:commentRangeEnd w:id="24"/>
-      <w:r>
-        <w:rPr>
-          <w:rStyle w:val="Refdecomentrio"/>
-        </w:rPr>
-        <w:commentReference w:id="24"/>
-      </w:r>
-      <w:r>
-        <w:rPr>
-          <w:rFonts w:ascii="Times New Roman" w:hAnsi="Times New Roman" w:cs="Times New Roman"/>
-          <w:bCs/>
-        </w:rPr>
-        <w:t xml:space="preserve">a mais prevalente na região Amazônia brasileira. </w:t>
+        <w:t xml:space="preserve"> a mais prevalente na região Amazônia brasileira. </w:t>
       </w:r>
       <w:r>
         <w:rPr>
@@ -1020,24 +940,13 @@
         </w:rPr>
         <w:t xml:space="preserve">de acidentes </w:t>
       </w:r>
-      <w:ins w:id="28" w:author="Raícia Caroline de Souza Julião" w:date="2025-11-10T12:44:00Z" w16du:dateUtc="2025-11-10T16:44:00Z">
-        <w:r>
-          <w:rPr>
-            <w:rFonts w:ascii="Times New Roman" w:hAnsi="Times New Roman" w:cs="Times New Roman"/>
-            <w:bCs/>
-          </w:rPr>
-          <w:t xml:space="preserve">por animais peçonhentos </w:t>
-        </w:r>
-      </w:ins>
-      <w:del w:id="29" w:author="Raícia Caroline de Souza Julião" w:date="2025-11-10T12:44:00Z" w16du:dateUtc="2025-11-10T16:44:00Z">
-        <w:r>
-          <w:rPr>
-            <w:rFonts w:ascii="Times New Roman" w:hAnsi="Times New Roman" w:cs="Times New Roman"/>
-            <w:bCs/>
-          </w:rPr>
-          <w:delText>ofídicos</w:delText>
-        </w:r>
-      </w:del>
+      <w:r>
+        <w:rPr>
+          <w:rFonts w:ascii="Times New Roman" w:hAnsi="Times New Roman" w:cs="Times New Roman"/>
+          <w:bCs/>
+        </w:rPr>
+        <w:t xml:space="preserve">por animais peçonhentos </w:t>
+      </w:r>
       <w:r>
         <w:rPr>
           <w:rFonts w:ascii="Times New Roman" w:hAnsi="Times New Roman" w:cs="Times New Roman"/>
@@ -1094,24 +1003,13 @@
         </w:rPr>
         <w:t>Além disso, a interpretação dos dados contribui para orientar políticas públicas voltadas à redução da morbidade e mortalidade associadas ao</w:t>
       </w:r>
-      <w:ins w:id="30" w:author="Raícia Caroline de Souza Julião" w:date="2025-11-10T12:32:00Z" w16du:dateUtc="2025-11-10T16:32:00Z">
-        <w:r>
-          <w:rPr>
-            <w:rFonts w:ascii="Times New Roman" w:hAnsi="Times New Roman" w:cs="Times New Roman"/>
-            <w:bCs/>
-          </w:rPr>
-          <w:t xml:space="preserve"> acidentes por animais peçonhentos</w:t>
-        </w:r>
-      </w:ins>
-      <w:del w:id="31" w:author="Raícia Caroline de Souza Julião" w:date="2025-11-10T12:32:00Z" w16du:dateUtc="2025-11-10T16:32:00Z">
-        <w:r>
-          <w:rPr>
-            <w:rFonts w:ascii="Times New Roman" w:hAnsi="Times New Roman" w:cs="Times New Roman"/>
-            <w:bCs/>
-          </w:rPr>
-          <w:delText xml:space="preserve"> ofidismo</w:delText>
-        </w:r>
-      </w:del>
+      <w:r>
+        <w:rPr>
+          <w:rFonts w:ascii="Times New Roman" w:hAnsi="Times New Roman" w:cs="Times New Roman"/>
+          <w:bCs/>
+        </w:rPr>
+        <w:t xml:space="preserve"> acidentes por animais peçonhentos</w:t>
+      </w:r>
       <w:r>
         <w:rPr>
           <w:rFonts w:ascii="Times New Roman" w:hAnsi="Times New Roman" w:cs="Times New Roman"/>
@@ -1126,33 +1024,13 @@
         </w:rPr>
         <w:t xml:space="preserve">validar hipóteses, que pode ser aplicado no aprimoramento do </w:t>
       </w:r>
-      <w:ins w:id="32" w:author="Raícia Caroline de Souza Julião" w:date="2025-11-10T12:32:00Z" w16du:dateUtc="2025-11-10T16:32:00Z">
-        <w:r>
-          <w:rPr>
-            <w:rFonts w:ascii="Times New Roman" w:hAnsi="Times New Roman" w:cs="Times New Roman"/>
-            <w:bCs/>
-          </w:rPr>
-          <w:t>trata</w:t>
-        </w:r>
-      </w:ins>
-      <w:ins w:id="33" w:author="Raícia Caroline de Souza Julião" w:date="2025-11-10T12:33:00Z" w16du:dateUtc="2025-11-10T16:33:00Z">
-        <w:r>
-          <w:rPr>
-            <w:rFonts w:ascii="Times New Roman" w:hAnsi="Times New Roman" w:cs="Times New Roman"/>
-            <w:bCs/>
-          </w:rPr>
-          <w:t xml:space="preserve">mento e </w:t>
-        </w:r>
-      </w:ins>
-      <w:del w:id="34" w:author="Raícia Caroline de Souza Julião" w:date="2025-11-10T12:32:00Z" w16du:dateUtc="2025-11-10T16:32:00Z">
-        <w:r>
-          <w:rPr>
-            <w:rFonts w:ascii="Times New Roman" w:hAnsi="Times New Roman" w:cs="Times New Roman"/>
-            <w:bCs/>
-          </w:rPr>
-          <w:delText>soro antiofídico e</w:delText>
-        </w:r>
-      </w:del>
+      <w:r>
+        <w:rPr>
+          <w:rFonts w:ascii="Times New Roman" w:hAnsi="Times New Roman" w:cs="Times New Roman"/>
+          <w:bCs/>
+        </w:rPr>
+        <w:t xml:space="preserve">tratamento e </w:t>
+      </w:r>
       <w:r>
         <w:rPr>
           <w:rFonts w:ascii="Times New Roman" w:hAnsi="Times New Roman" w:cs="Times New Roman"/>
@@ -1173,7 +1051,6 @@
         <w:spacing w:line="360" w:lineRule="auto"/>
         <w:jc w:val="both"/>
         <w:rPr>
-          <w:ins w:id="35" w:author="Raícia Caroline de Souza Julião" w:date="2025-11-10T12:52:00Z" w16du:dateUtc="2025-11-10T16:52:00Z"/>
           <w:rFonts w:ascii="Times New Roman" w:hAnsi="Times New Roman" w:cs="Times New Roman"/>
           <w:bCs/>
         </w:rPr>
@@ -1182,51 +1059,19 @@
     <w:p>
       <w:pPr>
         <w:rPr>
-          <w:ins w:id="36" w:author="Raícia Caroline de Souza Julião" w:date="2025-11-10T12:52:00Z" w16du:dateUtc="2025-11-10T16:52:00Z"/>
           <w:rFonts w:ascii="Times New Roman" w:eastAsiaTheme="majorEastAsia" w:hAnsi="Times New Roman" w:cstheme="majorBidi"/>
           <w:b/>
           <w:szCs w:val="32"/>
-          <w:rPrChange w:id="37" w:author="Raícia Caroline de Souza Julião" w:date="2025-11-10T13:07:00Z" w16du:dateUtc="2025-11-10T17:07:00Z">
-            <w:rPr>
-              <w:ins w:id="38" w:author="Raícia Caroline de Souza Julião" w:date="2025-11-10T12:52:00Z" w16du:dateUtc="2025-11-10T16:52:00Z"/>
-              <w:rFonts w:ascii="Times New Roman" w:hAnsi="Times New Roman" w:cs="Times New Roman"/>
-            </w:rPr>
-          </w:rPrChange>
-        </w:rPr>
-        <w:pPrChange w:id="39" w:author="Raícia Caroline de Souza Julião" w:date="2025-11-10T13:07:00Z" w16du:dateUtc="2025-11-10T17:07:00Z">
-          <w:pPr>
-            <w:ind w:firstLine="709"/>
-          </w:pPr>
-        </w:pPrChange>
+        </w:rPr>
       </w:pPr>
-      <w:ins w:id="40" w:author="Raícia Caroline de Souza Julião" w:date="2025-11-10T12:52:00Z" w16du:dateUtc="2025-11-10T16:52:00Z">
-        <w:r>
-          <w:rPr>
-            <w:rFonts w:ascii="Times New Roman" w:eastAsiaTheme="majorEastAsia" w:hAnsi="Times New Roman" w:cstheme="majorBidi"/>
-            <w:b/>
-            <w:szCs w:val="32"/>
-          </w:rPr>
-          <w:t>Referências Bibliográ</w:t>
-        </w:r>
-        <w:commentRangeStart w:id="41"/>
-        <w:r>
-          <w:rPr>
-            <w:rFonts w:ascii="Times New Roman" w:eastAsiaTheme="majorEastAsia" w:hAnsi="Times New Roman" w:cstheme="majorBidi"/>
-            <w:b/>
-            <w:szCs w:val="32"/>
-          </w:rPr>
-          <w:t>ficas</w:t>
-        </w:r>
-      </w:ins>
-      <w:commentRangeEnd w:id="41"/>
-      <w:ins w:id="42" w:author="Raícia Caroline de Souza Julião" w:date="2025-11-10T13:15:00Z" w16du:dateUtc="2025-11-10T17:15:00Z">
-        <w:r>
-          <w:rPr>
-            <w:rStyle w:val="Refdecomentrio"/>
-          </w:rPr>
-          <w:commentReference w:id="41"/>
-        </w:r>
-      </w:ins>
+      <w:r>
+        <w:rPr>
+          <w:rFonts w:ascii="Times New Roman" w:eastAsiaTheme="majorEastAsia" w:hAnsi="Times New Roman" w:cstheme="majorBidi"/>
+          <w:b/>
+          <w:szCs w:val="32"/>
+        </w:rPr>
+        <w:t>Referências Bibliográficas</w:t>
+      </w:r>
     </w:p>
     <w:p>
       <w:pPr>
@@ -1237,126 +1082,57 @@
         <w:spacing w:after="0" w:line="240" w:lineRule="auto"/>
         <w:jc w:val="both"/>
         <w:rPr>
-          <w:ins w:id="43" w:author="Raícia Caroline de Souza Julião" w:date="2025-11-10T12:52:00Z" w16du:dateUtc="2025-11-10T16:52:00Z"/>
-          <w:rFonts w:ascii="Times New Roman" w:eastAsia="Times New Roman" w:hAnsi="Times New Roman" w:cs="Times New Roman"/>
-          <w:lang w:eastAsia="pt-BR"/>
+          <w:rFonts w:ascii="Times New Roman" w:eastAsia="Times New Roman" w:hAnsi="Times New Roman" w:cs="Times New Roman"/>
+          <w:lang w:val="en-GB" w:eastAsia="pt-BR"/>
         </w:rPr>
       </w:pPr>
-      <w:ins w:id="44" w:author="Raícia Caroline de Souza Julião" w:date="2025-11-10T12:52:00Z" w16du:dateUtc="2025-11-10T16:52:00Z">
+      <w:r>
+        <w:rPr>
+          <w:rFonts w:ascii="Times New Roman" w:eastAsia="Times New Roman" w:hAnsi="Times New Roman" w:cs="Times New Roman"/>
+          <w:lang w:val="en-GB" w:eastAsia="pt-BR"/>
+        </w:rPr>
+        <w:t>GUTIÉRREZ</w:t>
+      </w:r>
+      <w:r>
+        <w:rPr>
+          <w:rFonts w:ascii="Times New Roman" w:eastAsia="Times New Roman" w:hAnsi="Times New Roman" w:cs="Times New Roman"/>
+          <w:lang w:val="en-GB" w:eastAsia="pt-BR"/>
+        </w:rPr>
+        <w:t xml:space="preserve"> J.M.</w:t>
+      </w:r>
+      <w:r>
+        <w:rPr>
+          <w:rFonts w:ascii="Times New Roman" w:eastAsia="Times New Roman" w:hAnsi="Times New Roman" w:cs="Times New Roman"/>
+          <w:lang w:val="en-GB" w:eastAsia="pt-BR"/>
+        </w:rPr>
+        <w:t xml:space="preserve"> Reducing the impact of snakebite envenoming in Latin America and the Caribbean: achievements and challenges ahead, </w:t>
+      </w:r>
+      <w:r>
+        <w:rPr>
+          <w:rFonts w:ascii="Times New Roman" w:eastAsia="Times New Roman" w:hAnsi="Times New Roman" w:cs="Times New Roman"/>
+          <w:i/>
+          <w:iCs/>
+          <w:lang w:val="en-GB" w:eastAsia="pt-BR"/>
+        </w:rPr>
+        <w:t>Transactions of The Royal Society of Tropical Medicine and Hygiene</w:t>
+      </w:r>
+      <w:r>
+        <w:rPr>
+          <w:rFonts w:ascii="Times New Roman" w:eastAsia="Times New Roman" w:hAnsi="Times New Roman" w:cs="Times New Roman"/>
+          <w:lang w:val="en-GB" w:eastAsia="pt-BR"/>
+        </w:rPr>
+        <w:t>, Volume 108, Issue 9, September 2014, Pages 530–537, </w:t>
+      </w:r>
+      <w:hyperlink r:id="rId5" w:history="1">
         <w:r>
           <w:rPr>
+            <w:rStyle w:val="Hyperlink"/>
             <w:rFonts w:ascii="Times New Roman" w:eastAsia="Times New Roman" w:hAnsi="Times New Roman" w:cs="Times New Roman"/>
-            <w:lang w:eastAsia="pt-BR"/>
+            <w:lang w:val="en-GB" w:eastAsia="pt-BR"/>
           </w:rPr>
-          <w:t xml:space="preserve">LOPES-DE-SOUZA L, COSTAL-OLIVEIRA F, RODRIGUES CR, STRANSKY S, ASSIS TCS, LIBERATO </w:t>
+          <w:t>https://doi.org/10.1093/trstmh/tru102</w:t>
         </w:r>
-        <w:r>
-          <w:rPr>
-            <w:rFonts w:ascii="Times New Roman" w:eastAsia="Times New Roman" w:hAnsi="Times New Roman" w:cs="Times New Roman"/>
-            <w:lang w:eastAsia="pt-BR"/>
-          </w:rPr>
-          <w:t xml:space="preserve">C, et al. </w:t>
-        </w:r>
-        <w:r>
-          <w:rPr>
-            <w:rFonts w:ascii="Times New Roman" w:eastAsia="Times New Roman" w:hAnsi="Times New Roman" w:cs="Times New Roman"/>
-            <w:lang w:val="en-US" w:eastAsia="pt-BR"/>
-            <w:rPrChange w:id="45" w:author="Raícia Caroline de Souza Julião" w:date="2025-11-10T12:52:00Z" w16du:dateUtc="2025-11-10T16:52:00Z">
-              <w:rPr>
-                <w:rFonts w:ascii="Times New Roman" w:eastAsia="Times New Roman" w:hAnsi="Times New Roman" w:cs="Times New Roman"/>
-                <w:lang w:eastAsia="pt-BR"/>
-              </w:rPr>
-            </w:rPrChange>
-          </w:rPr>
-          <w:t xml:space="preserve">Bothrops </w:t>
-        </w:r>
-        <w:proofErr w:type="spellStart"/>
-        <w:r>
-          <w:rPr>
-            <w:rFonts w:ascii="Times New Roman" w:eastAsia="Times New Roman" w:hAnsi="Times New Roman" w:cs="Times New Roman"/>
-            <w:lang w:val="en-US" w:eastAsia="pt-BR"/>
-            <w:rPrChange w:id="46" w:author="Raícia Caroline de Souza Julião" w:date="2025-11-10T12:52:00Z" w16du:dateUtc="2025-11-10T16:52:00Z">
-              <w:rPr>
-                <w:rFonts w:ascii="Times New Roman" w:eastAsia="Times New Roman" w:hAnsi="Times New Roman" w:cs="Times New Roman"/>
-                <w:lang w:eastAsia="pt-BR"/>
-              </w:rPr>
-            </w:rPrChange>
-          </w:rPr>
-          <w:t>atrox</w:t>
-        </w:r>
-        <w:proofErr w:type="spellEnd"/>
-        <w:r>
-          <w:rPr>
-            <w:rFonts w:ascii="Times New Roman" w:eastAsia="Times New Roman" w:hAnsi="Times New Roman" w:cs="Times New Roman"/>
-            <w:lang w:val="en-US" w:eastAsia="pt-BR"/>
-            <w:rPrChange w:id="47" w:author="Raícia Caroline de Souza Julião" w:date="2025-11-10T12:52:00Z" w16du:dateUtc="2025-11-10T16:52:00Z">
-              <w:rPr>
-                <w:rFonts w:ascii="Times New Roman" w:eastAsia="Times New Roman" w:hAnsi="Times New Roman" w:cs="Times New Roman"/>
-                <w:lang w:eastAsia="pt-BR"/>
-              </w:rPr>
-            </w:rPrChange>
-          </w:rPr>
-          <w:t xml:space="preserve"> venom: Biochemical properties and cellular phenotypes of three highly toxic classes of toxins. </w:t>
-        </w:r>
-        <w:proofErr w:type="spellStart"/>
-        <w:r>
-          <w:rPr>
-            <w:rFonts w:ascii="Times New Roman" w:eastAsia="Times New Roman" w:hAnsi="Times New Roman" w:cs="Times New Roman"/>
-            <w:i/>
-            <w:iCs/>
-            <w:lang w:eastAsia="pt-BR"/>
-          </w:rPr>
-          <w:t>Biochim</w:t>
-        </w:r>
-        <w:proofErr w:type="spellEnd"/>
-        <w:r>
-          <w:rPr>
-            <w:rFonts w:ascii="Times New Roman" w:eastAsia="Times New Roman" w:hAnsi="Times New Roman" w:cs="Times New Roman"/>
-            <w:i/>
-            <w:iCs/>
-            <w:lang w:eastAsia="pt-BR"/>
-          </w:rPr>
-          <w:t xml:space="preserve"> </w:t>
-        </w:r>
-        <w:proofErr w:type="spellStart"/>
-        <w:r>
-          <w:rPr>
-            <w:rFonts w:ascii="Times New Roman" w:eastAsia="Times New Roman" w:hAnsi="Times New Roman" w:cs="Times New Roman"/>
-            <w:i/>
-            <w:iCs/>
-            <w:lang w:eastAsia="pt-BR"/>
-          </w:rPr>
-          <w:t>Biophys</w:t>
-        </w:r>
-        <w:proofErr w:type="spellEnd"/>
-        <w:r>
-          <w:rPr>
-            <w:rFonts w:ascii="Times New Roman" w:eastAsia="Times New Roman" w:hAnsi="Times New Roman" w:cs="Times New Roman"/>
-            <w:i/>
-            <w:iCs/>
-            <w:lang w:eastAsia="pt-BR"/>
-          </w:rPr>
-          <w:t xml:space="preserve"> Acta Proteins </w:t>
-        </w:r>
-        <w:proofErr w:type="spellStart"/>
-        <w:r>
-          <w:rPr>
-            <w:rFonts w:ascii="Times New Roman" w:eastAsia="Times New Roman" w:hAnsi="Times New Roman" w:cs="Times New Roman"/>
-            <w:i/>
-            <w:iCs/>
-            <w:lang w:eastAsia="pt-BR"/>
-          </w:rPr>
-          <w:t>Proteom</w:t>
-        </w:r>
-        <w:proofErr w:type="spellEnd"/>
-        <w:r>
-          <w:rPr>
-            <w:rFonts w:ascii="Times New Roman" w:eastAsia="Times New Roman" w:hAnsi="Times New Roman" w:cs="Times New Roman"/>
-            <w:lang w:eastAsia="pt-BR"/>
-          </w:rPr>
-          <w:t>. 2023;1871(6):140930. doi:10.1016/j.bbapap.2023.140930.</w:t>
-        </w:r>
-      </w:ins>
+      </w:hyperlink>
     </w:p>
     <w:p>
       <w:pPr>
@@ -1367,237 +1143,121 @@
         <w:spacing w:after="0" w:line="240" w:lineRule="auto"/>
         <w:jc w:val="both"/>
         <w:rPr>
-          <w:ins w:id="48" w:author="Raícia Caroline de Souza Julião" w:date="2025-11-10T13:14:00Z" w16du:dateUtc="2025-11-10T17:14:00Z"/>
+          <w:rFonts w:ascii="Times New Roman" w:eastAsia="Times New Roman" w:hAnsi="Times New Roman" w:cs="Times New Roman"/>
+          <w:lang w:val="en-GB" w:eastAsia="pt-BR"/>
+        </w:rPr>
+      </w:pPr>
+      <w:r>
+        <w:rPr>
           <w:rFonts w:ascii="Times New Roman" w:eastAsia="Times New Roman" w:hAnsi="Times New Roman" w:cs="Times New Roman"/>
           <w:lang w:eastAsia="pt-BR"/>
         </w:rPr>
-      </w:pPr>
-      <w:ins w:id="49" w:author="Raícia Caroline de Souza Julião" w:date="2025-11-10T12:52:00Z" w16du:dateUtc="2025-11-10T16:52:00Z">
-        <w:r>
-          <w:rPr>
-            <w:rFonts w:ascii="Times New Roman" w:eastAsia="Times New Roman" w:hAnsi="Times New Roman" w:cs="Times New Roman"/>
-            <w:lang w:eastAsia="pt-BR"/>
-          </w:rPr>
-          <w:t>MAMEDE CCN, SOUSA SIMAMOTO BB, CUNHA PEREIRA DF, OLIVEIRA COSTA J, RIBEIRO MSM, OLIVEIRA F. EDEMA</w:t>
-        </w:r>
-        <w:r>
-          <w:rPr>
-            <w:rFonts w:ascii="Times New Roman" w:eastAsia="Times New Roman" w:hAnsi="Times New Roman" w:cs="Times New Roman"/>
-            <w:lang w:eastAsia="pt-BR"/>
-          </w:rPr>
-          <w:t xml:space="preserve">, </w:t>
-        </w:r>
-        <w:proofErr w:type="spellStart"/>
-        <w:r>
-          <w:rPr>
-            <w:rFonts w:ascii="Times New Roman" w:eastAsia="Times New Roman" w:hAnsi="Times New Roman" w:cs="Times New Roman"/>
-            <w:lang w:eastAsia="pt-BR"/>
-          </w:rPr>
-          <w:t>hyperalgesia</w:t>
-        </w:r>
-        <w:proofErr w:type="spellEnd"/>
-        <w:r>
-          <w:rPr>
-            <w:rFonts w:ascii="Times New Roman" w:eastAsia="Times New Roman" w:hAnsi="Times New Roman" w:cs="Times New Roman"/>
-            <w:lang w:eastAsia="pt-BR"/>
-          </w:rPr>
-          <w:t xml:space="preserve"> </w:t>
-        </w:r>
-        <w:proofErr w:type="spellStart"/>
-        <w:r>
-          <w:rPr>
-            <w:rFonts w:ascii="Times New Roman" w:eastAsia="Times New Roman" w:hAnsi="Times New Roman" w:cs="Times New Roman"/>
-            <w:lang w:eastAsia="pt-BR"/>
-          </w:rPr>
-          <w:t>and</w:t>
-        </w:r>
-        <w:proofErr w:type="spellEnd"/>
-        <w:r>
-          <w:rPr>
-            <w:rFonts w:ascii="Times New Roman" w:eastAsia="Times New Roman" w:hAnsi="Times New Roman" w:cs="Times New Roman"/>
-            <w:lang w:eastAsia="pt-BR"/>
-          </w:rPr>
-          <w:t xml:space="preserve"> </w:t>
-        </w:r>
-        <w:proofErr w:type="spellStart"/>
-        <w:r>
-          <w:rPr>
-            <w:rFonts w:ascii="Times New Roman" w:eastAsia="Times New Roman" w:hAnsi="Times New Roman" w:cs="Times New Roman"/>
-            <w:lang w:eastAsia="pt-BR"/>
-          </w:rPr>
-          <w:t>myonecrosis</w:t>
-        </w:r>
-        <w:proofErr w:type="spellEnd"/>
-        <w:r>
-          <w:rPr>
-            <w:rFonts w:ascii="Times New Roman" w:eastAsia="Times New Roman" w:hAnsi="Times New Roman" w:cs="Times New Roman"/>
-            <w:lang w:eastAsia="pt-BR"/>
-          </w:rPr>
-          <w:t xml:space="preserve"> </w:t>
-        </w:r>
-        <w:proofErr w:type="spellStart"/>
-        <w:r>
-          <w:rPr>
-            <w:rFonts w:ascii="Times New Roman" w:eastAsia="Times New Roman" w:hAnsi="Times New Roman" w:cs="Times New Roman"/>
-            <w:lang w:eastAsia="pt-BR"/>
-          </w:rPr>
-          <w:t>induced</w:t>
-        </w:r>
-        <w:proofErr w:type="spellEnd"/>
-        <w:r>
-          <w:rPr>
-            <w:rFonts w:ascii="Times New Roman" w:eastAsia="Times New Roman" w:hAnsi="Times New Roman" w:cs="Times New Roman"/>
-            <w:lang w:eastAsia="pt-BR"/>
-          </w:rPr>
-          <w:t xml:space="preserve"> </w:t>
-        </w:r>
-        <w:proofErr w:type="spellStart"/>
-        <w:r>
-          <w:rPr>
-            <w:rFonts w:ascii="Times New Roman" w:eastAsia="Times New Roman" w:hAnsi="Times New Roman" w:cs="Times New Roman"/>
-            <w:lang w:eastAsia="pt-BR"/>
-          </w:rPr>
-          <w:t>by</w:t>
-        </w:r>
-        <w:proofErr w:type="spellEnd"/>
-        <w:r>
-          <w:rPr>
-            <w:rFonts w:ascii="Times New Roman" w:eastAsia="Times New Roman" w:hAnsi="Times New Roman" w:cs="Times New Roman"/>
-            <w:lang w:eastAsia="pt-BR"/>
-          </w:rPr>
-          <w:t xml:space="preserve"> </w:t>
-        </w:r>
-        <w:proofErr w:type="spellStart"/>
-        <w:r>
-          <w:rPr>
-            <w:rFonts w:ascii="Times New Roman" w:eastAsia="Times New Roman" w:hAnsi="Times New Roman" w:cs="Times New Roman"/>
-            <w:lang w:eastAsia="pt-BR"/>
-          </w:rPr>
-          <w:t>Brazilian</w:t>
-        </w:r>
-        <w:proofErr w:type="spellEnd"/>
-        <w:r>
-          <w:rPr>
-            <w:rFonts w:ascii="Times New Roman" w:eastAsia="Times New Roman" w:hAnsi="Times New Roman" w:cs="Times New Roman"/>
-            <w:lang w:eastAsia="pt-BR"/>
-          </w:rPr>
-          <w:t xml:space="preserve"> </w:t>
-        </w:r>
-        <w:proofErr w:type="spellStart"/>
-        <w:r>
-          <w:rPr>
-            <w:rFonts w:ascii="Times New Roman" w:eastAsia="Times New Roman" w:hAnsi="Times New Roman" w:cs="Times New Roman"/>
-            <w:lang w:eastAsia="pt-BR"/>
-          </w:rPr>
-          <w:t>bothropic</w:t>
-        </w:r>
-        <w:proofErr w:type="spellEnd"/>
-        <w:r>
-          <w:rPr>
-            <w:rFonts w:ascii="Times New Roman" w:eastAsia="Times New Roman" w:hAnsi="Times New Roman" w:cs="Times New Roman"/>
-            <w:lang w:eastAsia="pt-BR"/>
-          </w:rPr>
-          <w:t xml:space="preserve"> </w:t>
-        </w:r>
-        <w:proofErr w:type="spellStart"/>
-        <w:r>
-          <w:rPr>
-            <w:rFonts w:ascii="Times New Roman" w:eastAsia="Times New Roman" w:hAnsi="Times New Roman" w:cs="Times New Roman"/>
-            <w:lang w:eastAsia="pt-BR"/>
-          </w:rPr>
-          <w:t>venoms</w:t>
-        </w:r>
-        <w:proofErr w:type="spellEnd"/>
-        <w:r>
-          <w:rPr>
-            <w:rFonts w:ascii="Times New Roman" w:eastAsia="Times New Roman" w:hAnsi="Times New Roman" w:cs="Times New Roman"/>
-            <w:lang w:eastAsia="pt-BR"/>
-          </w:rPr>
-          <w:t xml:space="preserve">: overview </w:t>
-        </w:r>
-        <w:proofErr w:type="spellStart"/>
-        <w:r>
-          <w:rPr>
-            <w:rFonts w:ascii="Times New Roman" w:eastAsia="Times New Roman" w:hAnsi="Times New Roman" w:cs="Times New Roman"/>
-            <w:lang w:eastAsia="pt-BR"/>
-          </w:rPr>
-          <w:t>of</w:t>
-        </w:r>
-        <w:proofErr w:type="spellEnd"/>
-        <w:r>
-          <w:rPr>
-            <w:rFonts w:ascii="Times New Roman" w:eastAsia="Times New Roman" w:hAnsi="Times New Roman" w:cs="Times New Roman"/>
-            <w:lang w:eastAsia="pt-BR"/>
-          </w:rPr>
-          <w:t xml:space="preserve"> </w:t>
-        </w:r>
-        <w:proofErr w:type="spellStart"/>
-        <w:r>
-          <w:rPr>
-            <w:rFonts w:ascii="Times New Roman" w:eastAsia="Times New Roman" w:hAnsi="Times New Roman" w:cs="Times New Roman"/>
-            <w:lang w:eastAsia="pt-BR"/>
-          </w:rPr>
-          <w:t>the</w:t>
-        </w:r>
-        <w:proofErr w:type="spellEnd"/>
-        <w:r>
-          <w:rPr>
-            <w:rFonts w:ascii="Times New Roman" w:eastAsia="Times New Roman" w:hAnsi="Times New Roman" w:cs="Times New Roman"/>
-            <w:lang w:eastAsia="pt-BR"/>
-          </w:rPr>
-          <w:t xml:space="preserve"> </w:t>
-        </w:r>
-        <w:proofErr w:type="spellStart"/>
-        <w:r>
-          <w:rPr>
-            <w:rFonts w:ascii="Times New Roman" w:eastAsia="Times New Roman" w:hAnsi="Times New Roman" w:cs="Times New Roman"/>
-            <w:lang w:eastAsia="pt-BR"/>
-          </w:rPr>
-          <w:t>last</w:t>
-        </w:r>
-        <w:proofErr w:type="spellEnd"/>
-        <w:r>
-          <w:rPr>
-            <w:rFonts w:ascii="Times New Roman" w:eastAsia="Times New Roman" w:hAnsi="Times New Roman" w:cs="Times New Roman"/>
-            <w:lang w:eastAsia="pt-BR"/>
-          </w:rPr>
-          <w:t xml:space="preserve"> </w:t>
-        </w:r>
-        <w:proofErr w:type="spellStart"/>
-        <w:r>
-          <w:rPr>
-            <w:rFonts w:ascii="Times New Roman" w:eastAsia="Times New Roman" w:hAnsi="Times New Roman" w:cs="Times New Roman"/>
-            <w:lang w:eastAsia="pt-BR"/>
-          </w:rPr>
-          <w:t>decade</w:t>
-        </w:r>
-        <w:proofErr w:type="spellEnd"/>
-        <w:r>
-          <w:rPr>
-            <w:rFonts w:ascii="Times New Roman" w:eastAsia="Times New Roman" w:hAnsi="Times New Roman" w:cs="Times New Roman"/>
-            <w:lang w:eastAsia="pt-BR"/>
-          </w:rPr>
-          <w:t xml:space="preserve">. </w:t>
-        </w:r>
-        <w:proofErr w:type="spellStart"/>
-        <w:r>
-          <w:rPr>
-            <w:rFonts w:ascii="Times New Roman" w:eastAsia="Times New Roman" w:hAnsi="Times New Roman" w:cs="Times New Roman"/>
-            <w:i/>
-            <w:iCs/>
-            <w:lang w:eastAsia="pt-BR"/>
-          </w:rPr>
-          <w:t>Toxicon</w:t>
-        </w:r>
-        <w:proofErr w:type="spellEnd"/>
-        <w:r>
-          <w:rPr>
-            <w:rFonts w:ascii="Times New Roman" w:eastAsia="Times New Roman" w:hAnsi="Times New Roman" w:cs="Times New Roman"/>
-            <w:lang w:eastAsia="pt-BR"/>
-          </w:rPr>
-          <w:t>. 2020;187:10–18. doi:10.1016/j.toxicon.2020.08.016.</w:t>
-        </w:r>
-      </w:ins>
+        <w:t xml:space="preserve">LOPES-DE-SOUZA L, COSTAL-OLIVEIRA F, RODRIGUES CR, STRANSKY S, ASSIS TCS, LIBERATO </w:t>
+      </w:r>
+      <w:r>
+        <w:rPr>
+          <w:rFonts w:ascii="Times New Roman" w:eastAsia="Times New Roman" w:hAnsi="Times New Roman" w:cs="Times New Roman"/>
+          <w:lang w:eastAsia="pt-BR"/>
+        </w:rPr>
+        <w:t xml:space="preserve">C, et al. </w:t>
+      </w:r>
+      <w:r>
+        <w:rPr>
+          <w:rFonts w:ascii="Times New Roman" w:eastAsia="Times New Roman" w:hAnsi="Times New Roman" w:cs="Times New Roman"/>
+          <w:lang w:val="en-US" w:eastAsia="pt-BR"/>
+        </w:rPr>
+        <w:t xml:space="preserve">Bothrops </w:t>
+      </w:r>
+      <w:proofErr w:type="spellStart"/>
+      <w:r>
+        <w:rPr>
+          <w:rFonts w:ascii="Times New Roman" w:eastAsia="Times New Roman" w:hAnsi="Times New Roman" w:cs="Times New Roman"/>
+          <w:lang w:val="en-US" w:eastAsia="pt-BR"/>
+        </w:rPr>
+        <w:t>atrox</w:t>
+      </w:r>
+      <w:proofErr w:type="spellEnd"/>
+      <w:r>
+        <w:rPr>
+          <w:rFonts w:ascii="Times New Roman" w:eastAsia="Times New Roman" w:hAnsi="Times New Roman" w:cs="Times New Roman"/>
+          <w:lang w:val="en-US" w:eastAsia="pt-BR"/>
+        </w:rPr>
+        <w:t xml:space="preserve"> venom: Biochemical properties and cellular phenotypes of three highly toxic classes of toxins. </w:t>
+      </w:r>
+      <w:proofErr w:type="spellStart"/>
+      <w:r>
+        <w:rPr>
+          <w:rFonts w:ascii="Times New Roman" w:eastAsia="Times New Roman" w:hAnsi="Times New Roman" w:cs="Times New Roman"/>
+          <w:i/>
+          <w:iCs/>
+          <w:lang w:val="en-GB" w:eastAsia="pt-BR"/>
+        </w:rPr>
+        <w:t>Biochim</w:t>
+      </w:r>
+      <w:proofErr w:type="spellEnd"/>
+      <w:r>
+        <w:rPr>
+          <w:rFonts w:ascii="Times New Roman" w:eastAsia="Times New Roman" w:hAnsi="Times New Roman" w:cs="Times New Roman"/>
+          <w:i/>
+          <w:iCs/>
+          <w:lang w:val="en-GB" w:eastAsia="pt-BR"/>
+        </w:rPr>
+        <w:t xml:space="preserve"> </w:t>
+      </w:r>
+      <w:proofErr w:type="spellStart"/>
+      <w:r>
+        <w:rPr>
+          <w:rFonts w:ascii="Times New Roman" w:eastAsia="Times New Roman" w:hAnsi="Times New Roman" w:cs="Times New Roman"/>
+          <w:i/>
+          <w:iCs/>
+          <w:lang w:val="en-GB" w:eastAsia="pt-BR"/>
+        </w:rPr>
+        <w:t>Biophys</w:t>
+      </w:r>
+      <w:proofErr w:type="spellEnd"/>
+      <w:r>
+        <w:rPr>
+          <w:rFonts w:ascii="Times New Roman" w:eastAsia="Times New Roman" w:hAnsi="Times New Roman" w:cs="Times New Roman"/>
+          <w:i/>
+          <w:iCs/>
+          <w:lang w:val="en-GB" w:eastAsia="pt-BR"/>
+        </w:rPr>
+        <w:t xml:space="preserve"> Acta Proteins </w:t>
+      </w:r>
+      <w:proofErr w:type="spellStart"/>
+      <w:r>
+        <w:rPr>
+          <w:rFonts w:ascii="Times New Roman" w:eastAsia="Times New Roman" w:hAnsi="Times New Roman" w:cs="Times New Roman"/>
+          <w:i/>
+          <w:iCs/>
+          <w:lang w:val="en-GB" w:eastAsia="pt-BR"/>
+        </w:rPr>
+        <w:t>Proteom</w:t>
+      </w:r>
+      <w:proofErr w:type="spellEnd"/>
+      <w:r>
+        <w:rPr>
+          <w:rFonts w:ascii="Times New Roman" w:eastAsia="Times New Roman" w:hAnsi="Times New Roman" w:cs="Times New Roman"/>
+          <w:lang w:val="en-GB" w:eastAsia="pt-BR"/>
+        </w:rPr>
+        <w:t xml:space="preserve">. 2023;1871(6):140930. </w:t>
+      </w:r>
+      <w:proofErr w:type="gramStart"/>
+      <w:r>
+        <w:rPr>
+          <w:rFonts w:ascii="Times New Roman" w:eastAsia="Times New Roman" w:hAnsi="Times New Roman" w:cs="Times New Roman"/>
+          <w:lang w:val="en-GB" w:eastAsia="pt-BR"/>
+        </w:rPr>
+        <w:t>doi:10.1016/j.bbapap</w:t>
+      </w:r>
+      <w:proofErr w:type="gramEnd"/>
+      <w:r>
+        <w:rPr>
+          <w:rFonts w:ascii="Times New Roman" w:eastAsia="Times New Roman" w:hAnsi="Times New Roman" w:cs="Times New Roman"/>
+          <w:lang w:val="en-GB" w:eastAsia="pt-BR"/>
+        </w:rPr>
+        <w:t>.2023.140930.</w:t>
+      </w:r>
     </w:p>
     <w:p>
       <w:pPr>
@@ -1608,64 +1268,190 @@
         <w:spacing w:after="0" w:line="240" w:lineRule="auto"/>
         <w:jc w:val="both"/>
         <w:rPr>
-          <w:ins w:id="50" w:author="Raícia Caroline de Souza Julião" w:date="2025-11-10T12:52:00Z" w16du:dateUtc="2025-11-10T16:52:00Z"/>
           <w:rFonts w:ascii="Times New Roman" w:eastAsia="Times New Roman" w:hAnsi="Times New Roman" w:cs="Times New Roman"/>
           <w:lang w:eastAsia="pt-BR"/>
         </w:rPr>
       </w:pPr>
-      <w:ins w:id="51" w:author="Raícia Caroline de Souza Julião" w:date="2025-11-10T13:14:00Z">
-        <w:r>
-          <w:rPr>
-            <w:rFonts w:ascii="Times New Roman" w:eastAsia="Times New Roman" w:hAnsi="Times New Roman" w:cs="Times New Roman"/>
-            <w:lang w:eastAsia="pt-BR"/>
-          </w:rPr>
-          <w:t>MINISTÉRIO DA SAÚDE. Guia – Animais peçonhentos do Brasil</w:t>
-        </w:r>
-      </w:ins>
-      <w:ins w:id="52" w:author="Raícia Caroline de Souza Julião" w:date="2025-11-10T13:14:00Z" w16du:dateUtc="2025-11-10T17:14:00Z">
-        <w:r>
-          <w:rPr>
-            <w:rFonts w:ascii="Times New Roman" w:eastAsia="Times New Roman" w:hAnsi="Times New Roman" w:cs="Times New Roman"/>
-            <w:lang w:eastAsia="pt-BR"/>
-          </w:rPr>
-          <w:t>.</w:t>
-        </w:r>
-      </w:ins>
-      <w:ins w:id="53" w:author="Raícia Caroline de Souza Julião" w:date="2025-11-10T13:14:00Z">
-        <w:r>
-          <w:rPr>
-            <w:rFonts w:ascii="Times New Roman" w:eastAsia="Times New Roman" w:hAnsi="Times New Roman" w:cs="Times New Roman"/>
-            <w:lang w:eastAsia="pt-BR"/>
-          </w:rPr>
-          <w:t xml:space="preserve"> Brasília, 2024. p. 11. Disponível em: </w:t>
-        </w:r>
-        <w:r>
-          <w:rPr>
-            <w:rFonts w:ascii="Times New Roman" w:eastAsia="Times New Roman" w:hAnsi="Times New Roman" w:cs="Times New Roman"/>
-            <w:lang w:eastAsia="pt-BR"/>
-          </w:rPr>
-          <w:fldChar w:fldCharType="begin"/>
-        </w:r>
-        <w:r>
-          <w:rPr>
-            <w:rFonts w:ascii="Times New Roman" w:eastAsia="Times New Roman" w:hAnsi="Times New Roman" w:cs="Times New Roman"/>
-            <w:lang w:eastAsia="pt-BR"/>
-          </w:rPr>
-          <w:instrText>HYPERLINK "https://portaldeboaspraticas.iff.fiocruz.br/wp-content/uploads/2024/05/Guia-Animais-peconhentos-do-Brasil.pdf?utm_source=chatgpt.com" \t "_new"</w:instrText>
-        </w:r>
-        <w:r>
-          <w:rPr>
-            <w:rFonts w:ascii="Times New Roman" w:eastAsia="Times New Roman" w:hAnsi="Times New Roman" w:cs="Times New Roman"/>
-            <w:lang w:eastAsia="pt-BR"/>
-          </w:rPr>
-        </w:r>
-        <w:r>
-          <w:rPr>
-            <w:rFonts w:ascii="Times New Roman" w:eastAsia="Times New Roman" w:hAnsi="Times New Roman" w:cs="Times New Roman"/>
-            <w:lang w:eastAsia="pt-BR"/>
-          </w:rPr>
-          <w:fldChar w:fldCharType="separate"/>
-        </w:r>
+      <w:r>
+        <w:rPr>
+          <w:rFonts w:ascii="Times New Roman" w:eastAsia="Times New Roman" w:hAnsi="Times New Roman" w:cs="Times New Roman"/>
+          <w:lang w:eastAsia="pt-BR"/>
+        </w:rPr>
+        <w:t>MAMEDE CCN, SOUSA SIMAMOTO BB, CUNHA PEREIRA DF, OLIVEIRA COSTA J, RIBEIRO MSM, OLIVEIRA F. EDEMA</w:t>
+      </w:r>
+      <w:r>
+        <w:rPr>
+          <w:rFonts w:ascii="Times New Roman" w:eastAsia="Times New Roman" w:hAnsi="Times New Roman" w:cs="Times New Roman"/>
+          <w:lang w:eastAsia="pt-BR"/>
+        </w:rPr>
+        <w:t xml:space="preserve">, </w:t>
+      </w:r>
+      <w:proofErr w:type="spellStart"/>
+      <w:r>
+        <w:rPr>
+          <w:rFonts w:ascii="Times New Roman" w:eastAsia="Times New Roman" w:hAnsi="Times New Roman" w:cs="Times New Roman"/>
+          <w:lang w:eastAsia="pt-BR"/>
+        </w:rPr>
+        <w:t>hyperalgesia</w:t>
+      </w:r>
+      <w:proofErr w:type="spellEnd"/>
+      <w:r>
+        <w:rPr>
+          <w:rFonts w:ascii="Times New Roman" w:eastAsia="Times New Roman" w:hAnsi="Times New Roman" w:cs="Times New Roman"/>
+          <w:lang w:eastAsia="pt-BR"/>
+        </w:rPr>
+        <w:t xml:space="preserve"> and </w:t>
+      </w:r>
+      <w:proofErr w:type="spellStart"/>
+      <w:r>
+        <w:rPr>
+          <w:rFonts w:ascii="Times New Roman" w:eastAsia="Times New Roman" w:hAnsi="Times New Roman" w:cs="Times New Roman"/>
+          <w:lang w:eastAsia="pt-BR"/>
+        </w:rPr>
+        <w:t>myonecrosis</w:t>
+      </w:r>
+      <w:proofErr w:type="spellEnd"/>
+      <w:r>
+        <w:rPr>
+          <w:rFonts w:ascii="Times New Roman" w:eastAsia="Times New Roman" w:hAnsi="Times New Roman" w:cs="Times New Roman"/>
+          <w:lang w:eastAsia="pt-BR"/>
+        </w:rPr>
+        <w:t xml:space="preserve"> </w:t>
+      </w:r>
+      <w:proofErr w:type="spellStart"/>
+      <w:r>
+        <w:rPr>
+          <w:rFonts w:ascii="Times New Roman" w:eastAsia="Times New Roman" w:hAnsi="Times New Roman" w:cs="Times New Roman"/>
+          <w:lang w:eastAsia="pt-BR"/>
+        </w:rPr>
+        <w:t>induced</w:t>
+      </w:r>
+      <w:proofErr w:type="spellEnd"/>
+      <w:r>
+        <w:rPr>
+          <w:rFonts w:ascii="Times New Roman" w:eastAsia="Times New Roman" w:hAnsi="Times New Roman" w:cs="Times New Roman"/>
+          <w:lang w:eastAsia="pt-BR"/>
+        </w:rPr>
+        <w:t xml:space="preserve"> by Brazilian </w:t>
+      </w:r>
+      <w:proofErr w:type="spellStart"/>
+      <w:r>
+        <w:rPr>
+          <w:rFonts w:ascii="Times New Roman" w:eastAsia="Times New Roman" w:hAnsi="Times New Roman" w:cs="Times New Roman"/>
+          <w:lang w:eastAsia="pt-BR"/>
+        </w:rPr>
+        <w:t>bothropic</w:t>
+      </w:r>
+      <w:proofErr w:type="spellEnd"/>
+      <w:r>
+        <w:rPr>
+          <w:rFonts w:ascii="Times New Roman" w:eastAsia="Times New Roman" w:hAnsi="Times New Roman" w:cs="Times New Roman"/>
+          <w:lang w:eastAsia="pt-BR"/>
+        </w:rPr>
+        <w:t xml:space="preserve"> </w:t>
+      </w:r>
+      <w:proofErr w:type="spellStart"/>
+      <w:r>
+        <w:rPr>
+          <w:rFonts w:ascii="Times New Roman" w:eastAsia="Times New Roman" w:hAnsi="Times New Roman" w:cs="Times New Roman"/>
+          <w:lang w:eastAsia="pt-BR"/>
+        </w:rPr>
+        <w:t>venoms</w:t>
+      </w:r>
+      <w:proofErr w:type="spellEnd"/>
+      <w:r>
+        <w:rPr>
+          <w:rFonts w:ascii="Times New Roman" w:eastAsia="Times New Roman" w:hAnsi="Times New Roman" w:cs="Times New Roman"/>
+          <w:lang w:eastAsia="pt-BR"/>
+        </w:rPr>
+        <w:t xml:space="preserve">: overview of the </w:t>
+      </w:r>
+      <w:proofErr w:type="spellStart"/>
+      <w:r>
+        <w:rPr>
+          <w:rFonts w:ascii="Times New Roman" w:eastAsia="Times New Roman" w:hAnsi="Times New Roman" w:cs="Times New Roman"/>
+          <w:lang w:eastAsia="pt-BR"/>
+        </w:rPr>
+        <w:t>last</w:t>
+      </w:r>
+      <w:proofErr w:type="spellEnd"/>
+      <w:r>
+        <w:rPr>
+          <w:rFonts w:ascii="Times New Roman" w:eastAsia="Times New Roman" w:hAnsi="Times New Roman" w:cs="Times New Roman"/>
+          <w:lang w:eastAsia="pt-BR"/>
+        </w:rPr>
+        <w:t xml:space="preserve"> </w:t>
+      </w:r>
+      <w:proofErr w:type="spellStart"/>
+      <w:r>
+        <w:rPr>
+          <w:rFonts w:ascii="Times New Roman" w:eastAsia="Times New Roman" w:hAnsi="Times New Roman" w:cs="Times New Roman"/>
+          <w:lang w:eastAsia="pt-BR"/>
+        </w:rPr>
+        <w:t>decade</w:t>
+      </w:r>
+      <w:proofErr w:type="spellEnd"/>
+      <w:r>
+        <w:rPr>
+          <w:rFonts w:ascii="Times New Roman" w:eastAsia="Times New Roman" w:hAnsi="Times New Roman" w:cs="Times New Roman"/>
+          <w:lang w:eastAsia="pt-BR"/>
+        </w:rPr>
+        <w:t xml:space="preserve">. </w:t>
+      </w:r>
+      <w:proofErr w:type="spellStart"/>
+      <w:r>
+        <w:rPr>
+          <w:rFonts w:ascii="Times New Roman" w:eastAsia="Times New Roman" w:hAnsi="Times New Roman" w:cs="Times New Roman"/>
+          <w:i/>
+          <w:iCs/>
+          <w:lang w:eastAsia="pt-BR"/>
+        </w:rPr>
+        <w:t>Toxicon</w:t>
+      </w:r>
+      <w:proofErr w:type="spellEnd"/>
+      <w:r>
+        <w:rPr>
+          <w:rFonts w:ascii="Times New Roman" w:eastAsia="Times New Roman" w:hAnsi="Times New Roman" w:cs="Times New Roman"/>
+          <w:lang w:eastAsia="pt-BR"/>
+        </w:rPr>
+        <w:t>. 2020;187:10–18. doi:10.1016/j.toxicon.2020.08.016.</w:t>
+      </w:r>
+    </w:p>
+    <w:p>
+      <w:pPr>
+        <w:numPr>
+          <w:ilvl w:val="0"/>
+          <w:numId w:val="1"/>
+        </w:numPr>
+        <w:spacing w:after="0" w:line="240" w:lineRule="auto"/>
+        <w:jc w:val="both"/>
+        <w:rPr>
+          <w:rFonts w:ascii="Times New Roman" w:eastAsia="Times New Roman" w:hAnsi="Times New Roman" w:cs="Times New Roman"/>
+          <w:lang w:eastAsia="pt-BR"/>
+        </w:rPr>
+      </w:pPr>
+      <w:r>
+        <w:rPr>
+          <w:rFonts w:ascii="Times New Roman" w:eastAsia="Times New Roman" w:hAnsi="Times New Roman" w:cs="Times New Roman"/>
+          <w:lang w:eastAsia="pt-BR"/>
+        </w:rPr>
+        <w:t>MINISTÉRIO DA SAÚDE. Guia – Animais peçonhentos do Brasil</w:t>
+      </w:r>
+      <w:r>
+        <w:rPr>
+          <w:rFonts w:ascii="Times New Roman" w:eastAsia="Times New Roman" w:hAnsi="Times New Roman" w:cs="Times New Roman"/>
+          <w:lang w:eastAsia="pt-BR"/>
+        </w:rPr>
+        <w:t>.</w:t>
+      </w:r>
+      <w:r>
+        <w:rPr>
+          <w:rFonts w:ascii="Times New Roman" w:eastAsia="Times New Roman" w:hAnsi="Times New Roman" w:cs="Times New Roman"/>
+          <w:lang w:eastAsia="pt-BR"/>
+        </w:rPr>
+        <w:t xml:space="preserve"> Brasília, 2024. p. 11. Disponível em: </w:t>
+      </w:r>
+      <w:hyperlink r:id="rId6" w:tgtFrame="_new" w:history="1">
         <w:r>
           <w:rPr>
             <w:rStyle w:val="Hyperlink"/>
@@ -1674,51 +1460,21 @@
           </w:rPr>
           <w:t>https://portaldeboaspraticas.iff.fiocruz.br/wp-content/uploads/2024/05/Guia-Animais-peconhentos-do-Brasil.pdf</w:t>
         </w:r>
-      </w:ins>
-      <w:ins w:id="54" w:author="Raícia Caroline de Souza Julião" w:date="2025-11-10T13:14:00Z" w16du:dateUtc="2025-11-10T17:14:00Z">
-        <w:r>
-          <w:rPr>
-            <w:rFonts w:ascii="Times New Roman" w:eastAsia="Times New Roman" w:hAnsi="Times New Roman" w:cs="Times New Roman"/>
-            <w:lang w:eastAsia="pt-BR"/>
-          </w:rPr>
-          <w:fldChar w:fldCharType="end"/>
-        </w:r>
-      </w:ins>
-      <w:ins w:id="55" w:author="Raícia Caroline de Souza Julião" w:date="2025-11-10T13:14:00Z">
-        <w:r>
-          <w:rPr>
-            <w:rFonts w:ascii="Times New Roman" w:eastAsia="Times New Roman" w:hAnsi="Times New Roman" w:cs="Times New Roman"/>
-            <w:lang w:eastAsia="pt-BR"/>
-          </w:rPr>
-          <w:t>. Acesso em:</w:t>
-        </w:r>
-      </w:ins>
-      <w:ins w:id="56" w:author="Raícia Caroline de Souza Julião" w:date="2025-11-10T13:14:00Z" w16du:dateUtc="2025-11-10T17:14:00Z">
-        <w:r>
-          <w:rPr>
-            <w:rFonts w:ascii="Times New Roman" w:eastAsia="Times New Roman" w:hAnsi="Times New Roman" w:cs="Times New Roman"/>
-            <w:lang w:eastAsia="pt-BR"/>
-          </w:rPr>
-          <w:t xml:space="preserve"> 10 de novembro de 2025.</w:t>
-        </w:r>
-      </w:ins>
-    </w:p>
-    <w:p>
-      <w:pPr>
-        <w:spacing w:line="360" w:lineRule="auto"/>
-        <w:jc w:val="both"/>
-        <w:rPr>
-          <w:rFonts w:ascii="Times New Roman" w:hAnsi="Times New Roman" w:cs="Times New Roman"/>
-          <w:bCs/>
-        </w:rPr>
-        <w:pPrChange w:id="57" w:author="Raícia Caroline de Souza Julião" w:date="2025-11-10T12:52:00Z" w16du:dateUtc="2025-11-10T16:52:00Z">
-          <w:pPr>
-            <w:spacing w:line="360" w:lineRule="auto"/>
-            <w:ind w:firstLine="709"/>
-            <w:jc w:val="both"/>
-          </w:pPr>
-        </w:pPrChange>
-      </w:pPr>
+      </w:hyperlink>
+      <w:r>
+        <w:rPr>
+          <w:rFonts w:ascii="Times New Roman" w:eastAsia="Times New Roman" w:hAnsi="Times New Roman" w:cs="Times New Roman"/>
+          <w:lang w:eastAsia="pt-BR"/>
+        </w:rPr>
+        <w:t>. Acesso em:</w:t>
+      </w:r>
+      <w:r>
+        <w:rPr>
+          <w:rFonts w:ascii="Times New Roman" w:eastAsia="Times New Roman" w:hAnsi="Times New Roman" w:cs="Times New Roman"/>
+          <w:lang w:eastAsia="pt-BR"/>
+        </w:rPr>
+        <w:t xml:space="preserve"> 10 de novembro de 2025.</w:t>
+      </w:r>
     </w:p>
     <w:p>
       <w:pPr>
@@ -1738,91 +1494,6 @@
     </w:sectPr>
   </w:body>
 </w:document>
-</file>
-
-<file path=word/comments.xml><?xml version="1.0" encoding="utf-8"?>
-<w:comments xmlns:wpc="http://schemas.microsoft.com/office/word/2010/wordprocessingCanvas" xmlns:cx="http://schemas.microsoft.com/office/drawing/2014/chartex" xmlns:cx1="http://schemas.microsoft.com/office/drawing/2015/9/8/chartex" xmlns:cx2="http://schemas.microsoft.com/office/drawing/2015/10/21/chartex" xmlns:cx3="http://schemas.microsoft.com/office/drawing/2016/5/9/chartex" xmlns:cx4="http://schemas.microsoft.com/office/drawing/2016/5/10/chartex" xmlns:cx5="http://schemas.microsoft.com/office/drawing/2016/5/11/chartex" xmlns:cx6="http://schemas.microsoft.com/office/drawing/2016/5/12/chartex" xmlns:cx7="http://schemas.microsoft.com/office/drawing/2016/5/13/chartex" xmlns:cx8="http://schemas.microsoft.com/office/drawing/2016/5/14/chartex" xmlns:mc="http://schemas.openxmlformats.org/markup-compatibility/2006" xmlns:aink="http://schemas.microsoft.com/office/drawing/2016/ink" xmlns:am3d="http://schemas.microsoft.com/office/drawing/2017/model3d" xmlns:o="urn:schemas-microsoft-com:office:office" xmlns:oel="http://schemas.microsoft.com/office/2019/extlst" xmlns:r="http://schemas.openxmlformats.org/officeDocument/2006/relationships" xmlns:m="http://schemas.openxmlformats.org/officeDocument/2006/math" xmlns:v="urn:schemas-microsoft-com:vml" xmlns:wp14="http://schemas.microsoft.com/office/word/2010/wordprocessingDrawing" xmlns:wp="http://schemas.openxmlformats.org/drawingml/2006/wordprocessingDrawing" xmlns:w10="urn:schemas-microsoft-com:office:word" xmlns:w="http://schemas.openxmlformats.org/wordprocessingml/2006/main" xmlns:w14="http://schemas.microsoft.com/office/word/2010/wordml" xmlns:w15="http://schemas.microsoft.com/office/word/2012/wordml" xmlns:w16cex="http://schemas.microsoft.com/office/word/2018/wordml/cex" xmlns:w16cid="http://schemas.microsoft.com/office/word/2016/wordml/cid" xmlns:w16="http://schemas.microsoft.com/office/word/2018/wordml" xmlns:w16du="http://schemas.microsoft.com/office/word/2023/wordml/word16du" xmlns:w16sdtdh="http://schemas.microsoft.com/office/word/2020/wordml/sdtdatahash" xmlns:w16sdtfl="http://schemas.microsoft.com/office/word/2024/wordml/sdtformatlock" xmlns:w16se="http://schemas.microsoft.com/office/word/2015/wordml/symex" xmlns:wpg="http://schemas.microsoft.com/office/word/2010/wordprocessingGroup" xmlns:wpi="http://schemas.microsoft.com/office/word/2010/wordprocessingInk" xmlns:wne="http://schemas.microsoft.com/office/word/2006/wordml" xmlns:wps="http://schemas.microsoft.com/office/word/2010/wordprocessingShape" mc:Ignorable="w14 w15 w16se w16cid w16 w16cex w16sdtdh w16sdtfl w16du wp14">
-  <w:comment w:id="23" w:author="Camila Shyu Fiorindo" w:date="2025-11-07T09:57:00Z" w:initials="CS">
-    <w:p>
-      <w:pPr>
-        <w:pStyle w:val="Textodecomentrio"/>
-      </w:pPr>
-      <w:r>
-        <w:rPr>
-          <w:rStyle w:val="Refdecomentrio"/>
-        </w:rPr>
-        <w:annotationRef/>
-      </w:r>
-      <w:r>
-        <w:t>Gostei muito de todo o texto. Vou deixar apenas algumas sugestões em modo "revendo".</w:t>
-      </w:r>
-    </w:p>
-    <w:p>
-      <w:pPr>
-        <w:pStyle w:val="Textodecomentrio"/>
-      </w:pPr>
-      <w:r>
-        <w:t>Quanto ao geral, acho legal colocarmos algo sobre as outras espécies como a cascavel, que por mais que tenham menos incidentes são bem comuns também. Irei colocar a baixo um texto sobre.</w:t>
-      </w:r>
-    </w:p>
-  </w:comment>
-  <w:comment w:id="24" w:author="Raícia Caroline de Souza Julião" w:date="2025-11-10T12:34:00Z" w:initials="RC">
-    <w:p>
-      <w:pPr>
-        <w:pStyle w:val="Textodecomentrio"/>
-      </w:pPr>
-      <w:r>
-        <w:rPr>
-          <w:rStyle w:val="Refdecomentrio"/>
-        </w:rPr>
-        <w:annotationRef/>
-      </w:r>
-      <w:r>
-        <w:t>Legal!! Adicionei um pouco sobre aranhas também e escorpião.</w:t>
-      </w:r>
-    </w:p>
-  </w:comment>
-  <w:comment w:id="41" w:author="Raícia Caroline de Souza Julião" w:date="2025-11-10T13:15:00Z" w:initials="RC">
-    <w:p>
-      <w:pPr>
-        <w:pStyle w:val="Textodecomentrio"/>
-      </w:pPr>
-      <w:r>
-        <w:rPr>
-          <w:rStyle w:val="Refdecomentrio"/>
-        </w:rPr>
-        <w:annotationRef/>
-      </w:r>
-      <w:r>
-        <w:t>Falta uma referencia que vc adicionou :)</w:t>
-      </w:r>
-    </w:p>
-  </w:comment>
-</w:comments>
-</file>
-
-<file path=word/commentsExtended.xml><?xml version="1.0" encoding="utf-8"?>
-<w15:commentsEx xmlns:wpc="http://schemas.microsoft.com/office/word/2010/wordprocessingCanvas" xmlns:cx="http://schemas.microsoft.com/office/drawing/2014/chartex" xmlns:cx1="http://schemas.microsoft.com/office/drawing/2015/9/8/chartex" xmlns:cx2="http://schemas.microsoft.com/office/drawing/2015/10/21/chartex" xmlns:cx3="http://schemas.microsoft.com/office/drawing/2016/5/9/chartex" xmlns:cx4="http://schemas.microsoft.com/office/drawing/2016/5/10/chartex" xmlns:cx5="http://schemas.microsoft.com/office/drawing/2016/5/11/chartex" xmlns:cx6="http://schemas.microsoft.com/office/drawing/2016/5/12/chartex" xmlns:cx7="http://schemas.microsoft.com/office/drawing/2016/5/13/chartex" xmlns:cx8="http://schemas.microsoft.com/office/drawing/2016/5/14/chartex" xmlns:mc="http://schemas.openxmlformats.org/markup-compatibility/2006" xmlns:aink="http://schemas.microsoft.com/office/drawing/2016/ink" xmlns:am3d="http://schemas.microsoft.com/office/drawing/2017/model3d" xmlns:o="urn:schemas-microsoft-com:office:office" xmlns:oel="http://schemas.microsoft.com/office/2019/extlst" xmlns:r="http://schemas.openxmlformats.org/officeDocument/2006/relationships" xmlns:m="http://schemas.openxmlformats.org/officeDocument/2006/math" xmlns:v="urn:schemas-microsoft-com:vml" xmlns:wp14="http://schemas.microsoft.com/office/word/2010/wordprocessingDrawing" xmlns:wp="http://schemas.openxmlformats.org/drawingml/2006/wordprocessingDrawing" xmlns:w10="urn:schemas-microsoft-com:office:word" xmlns:w="http://schemas.openxmlformats.org/wordprocessingml/2006/main" xmlns:w14="http://schemas.microsoft.com/office/word/2010/wordml" xmlns:w15="http://schemas.microsoft.com/office/word/2012/wordml" xmlns:w16cex="http://schemas.microsoft.com/office/word/2018/wordml/cex" xmlns:w16cid="http://schemas.microsoft.com/office/word/2016/wordml/cid" xmlns:w16="http://schemas.microsoft.com/office/word/2018/wordml" xmlns:w16du="http://schemas.microsoft.com/office/word/2023/wordml/word16du" xmlns:w16sdtdh="http://schemas.microsoft.com/office/word/2020/wordml/sdtdatahash" xmlns:w16sdtfl="http://schemas.microsoft.com/office/word/2024/wordml/sdtformatlock" xmlns:w16se="http://schemas.microsoft.com/office/word/2015/wordml/symex" xmlns:wpg="http://schemas.microsoft.com/office/word/2010/wordprocessingGroup" xmlns:wpi="http://schemas.microsoft.com/office/word/2010/wordprocessingInk" xmlns:wne="http://schemas.microsoft.com/office/word/2006/wordml" xmlns:wps="http://schemas.microsoft.com/office/word/2010/wordprocessingShape" mc:Ignorable="w14 w15 w16se w16cid w16 w16cex w16sdtdh w16sdtfl w16du wp14">
-  <w15:commentEx w15:paraId="47D3E14F" w15:done="0"/>
-  <w15:commentEx w15:paraId="2A7E0BAD" w15:paraIdParent="47D3E14F" w15:done="0"/>
-  <w15:commentEx w15:paraId="45FBE0A5" w15:done="0"/>
-</w15:commentsEx>
-</file>
-
-<file path=word/commentsExtensible.xml><?xml version="1.0" encoding="utf-8"?>
-<w16cex:commentsExtensible xmlns:wpc="http://schemas.microsoft.com/office/word/2010/wordprocessingCanvas" xmlns:cx="http://schemas.microsoft.com/office/drawing/2014/chartex" xmlns:cx1="http://schemas.microsoft.com/office/drawing/2015/9/8/chartex" xmlns:cx2="http://schemas.microsoft.com/office/drawing/2015/10/21/chartex" xmlns:cx3="http://schemas.microsoft.com/office/drawing/2016/5/9/chartex" xmlns:cx4="http://schemas.microsoft.com/office/drawing/2016/5/10/chartex" xmlns:cx5="http://schemas.microsoft.com/office/drawing/2016/5/11/chartex" xmlns:cx6="http://schemas.microsoft.com/office/drawing/2016/5/12/chartex" xmlns:cx7="http://schemas.microsoft.com/office/drawing/2016/5/13/chartex" xmlns:cx8="http://schemas.microsoft.com/office/drawing/2016/5/14/chartex" xmlns:cr="http://schemas.microsoft.com/office/comments/2020/reactions" xmlns:mc="http://schemas.openxmlformats.org/markup-compatibility/2006" xmlns:aink="http://schemas.microsoft.com/office/drawing/2016/ink" xmlns:am3d="http://schemas.microsoft.com/office/drawing/2017/model3d" xmlns:o="urn:schemas-microsoft-com:office:office" xmlns:oel="http://schemas.microsoft.com/office/2019/extlst" xmlns:r="http://schemas.openxmlformats.org/officeDocument/2006/relationships" xmlns:m="http://schemas.openxmlformats.org/officeDocument/2006/math" xmlns:v="urn:schemas-microsoft-com:vml" xmlns:wp14="http://schemas.microsoft.com/office/word/2010/wordprocessingDrawing" xmlns:wp="http://schemas.openxmlformats.org/drawingml/2006/wordprocessingDrawing" xmlns:w10="urn:schemas-microsoft-com:office:word" xmlns:w="http://schemas.openxmlformats.org/wordprocessingml/2006/main" xmlns:w14="http://schemas.microsoft.com/office/word/2010/wordml" xmlns:w15="http://schemas.microsoft.com/office/word/2012/wordml" xmlns:w16cex="http://schemas.microsoft.com/office/word/2018/wordml/cex" xmlns:w16cid="http://schemas.microsoft.com/office/word/2016/wordml/cid" xmlns:w16="http://schemas.microsoft.com/office/word/2018/wordml" xmlns:w16du="http://schemas.microsoft.com/office/word/2023/wordml/word16du" xmlns:w16sdtdh="http://schemas.microsoft.com/office/word/2020/wordml/sdtdatahash" xmlns:w16sdtfl="http://schemas.microsoft.com/office/word/2024/wordml/sdtformatlock" xmlns:w16se="http://schemas.microsoft.com/office/word/2015/wordml/symex" xmlns:wpg="http://schemas.microsoft.com/office/word/2010/wordprocessingGroup" xmlns:wpi="http://schemas.microsoft.com/office/word/2010/wordprocessingInk" xmlns:wne="http://schemas.microsoft.com/office/word/2006/wordml" xmlns:wps="http://schemas.microsoft.com/office/word/2010/wordprocessingShape" mc:Ignorable="w14 w15 w16se w16cid w16 w16cex w16sdtdh w16sdtfl cr w16du wp14">
-  <w16cex:commentExtensible w16cex:durableId="07B812D5" w16cex:dateUtc="2025-11-07T12:57:00Z"/>
-  <w16cex:commentExtensible w16cex:durableId="6A3C4217" w16cex:dateUtc="2025-11-10T16:34:00Z"/>
-  <w16cex:commentExtensible w16cex:durableId="407B6CF9" w16cex:dateUtc="2025-11-10T17:15:00Z"/>
-</w16cex:commentsExtensible>
-</file>
-
-<file path=word/commentsIds.xml><?xml version="1.0" encoding="utf-8"?>
-<w16cid:commentsIds xmlns:wpc="http://schemas.microsoft.com/office/word/2010/wordprocessingCanvas" xmlns:cx="http://schemas.microsoft.com/office/drawing/2014/chartex" xmlns:cx1="http://schemas.microsoft.com/office/drawing/2015/9/8/chartex" xmlns:cx2="http://schemas.microsoft.com/office/drawing/2015/10/21/chartex" xmlns:cx3="http://schemas.microsoft.com/office/drawing/2016/5/9/chartex" xmlns:cx4="http://schemas.microsoft.com/office/drawing/2016/5/10/chartex" xmlns:cx5="http://schemas.microsoft.com/office/drawing/2016/5/11/chartex" xmlns:cx6="http://schemas.microsoft.com/office/drawing/2016/5/12/chartex" xmlns:cx7="http://schemas.microsoft.com/office/drawing/2016/5/13/chartex" xmlns:cx8="http://schemas.microsoft.com/office/drawing/2016/5/14/chartex" xmlns:mc="http://schemas.openxmlformats.org/markup-compatibility/2006" xmlns:aink="http://schemas.microsoft.com/office/drawing/2016/ink" xmlns:am3d="http://schemas.microsoft.com/office/drawing/2017/model3d" xmlns:o="urn:schemas-microsoft-com:office:office" xmlns:oel="http://schemas.microsoft.com/office/2019/extlst" xmlns:r="http://schemas.openxmlformats.org/officeDocument/2006/relationships" xmlns:m="http://schemas.openxmlformats.org/officeDocument/2006/math" xmlns:v="urn:schemas-microsoft-com:vml" xmlns:wp14="http://schemas.microsoft.com/office/word/2010/wordprocessingDrawing" xmlns:wp="http://schemas.openxmlformats.org/drawingml/2006/wordprocessingDrawing" xmlns:w10="urn:schemas-microsoft-com:office:word" xmlns:w="http://schemas.openxmlformats.org/wordprocessingml/2006/main" xmlns:w14="http://schemas.microsoft.com/office/word/2010/wordml" xmlns:w15="http://schemas.microsoft.com/office/word/2012/wordml" xmlns:w16cex="http://schemas.microsoft.com/office/word/2018/wordml/cex" xmlns:w16cid="http://schemas.microsoft.com/office/word/2016/wordml/cid" xmlns:w16="http://schemas.microsoft.com/office/word/2018/wordml" xmlns:w16du="http://schemas.microsoft.com/office/word/2023/wordml/word16du" xmlns:w16sdtdh="http://schemas.microsoft.com/office/word/2020/wordml/sdtdatahash" xmlns:w16sdtfl="http://schemas.microsoft.com/office/word/2024/wordml/sdtformatlock" xmlns:w16se="http://schemas.microsoft.com/office/word/2015/wordml/symex" xmlns:wpg="http://schemas.microsoft.com/office/word/2010/wordprocessingGroup" xmlns:wpi="http://schemas.microsoft.com/office/word/2010/wordprocessingInk" xmlns:wne="http://schemas.microsoft.com/office/word/2006/wordml" xmlns:wps="http://schemas.microsoft.com/office/word/2010/wordprocessingShape" mc:Ignorable="w14 w15 w16se w16cid w16 w16cex w16sdtdh w16sdtfl w16du wp14">
-  <w16cid:commentId w16cid:paraId="47D3E14F" w16cid:durableId="07B812D5"/>
-  <w16cid:commentId w16cid:paraId="2A7E0BAD" w16cid:durableId="6A3C4217"/>
-  <w16cid:commentId w16cid:paraId="45FBE0A5" w16cid:durableId="407B6CF9"/>
-</w16cid:commentsIds>
 </file>
 
 <file path=word/numbering.xml><?xml version="1.0" encoding="utf-8"?>
@@ -1947,17 +1618,6 @@
     </w:lvlOverride>
   </w:num>
 </w:numbering>
-</file>
-
-<file path=word/people.xml><?xml version="1.0" encoding="utf-8"?>
-<w15:people xmlns:wpc="http://schemas.microsoft.com/office/word/2010/wordprocessingCanvas" xmlns:cx="http://schemas.microsoft.com/office/drawing/2014/chartex" xmlns:cx1="http://schemas.microsoft.com/office/drawing/2015/9/8/chartex" xmlns:cx2="http://schemas.microsoft.com/office/drawing/2015/10/21/chartex" xmlns:cx3="http://schemas.microsoft.com/office/drawing/2016/5/9/chartex" xmlns:cx4="http://schemas.microsoft.com/office/drawing/2016/5/10/chartex" xmlns:cx5="http://schemas.microsoft.com/office/drawing/2016/5/11/chartex" xmlns:cx6="http://schemas.microsoft.com/office/drawing/2016/5/12/chartex" xmlns:cx7="http://schemas.microsoft.com/office/drawing/2016/5/13/chartex" xmlns:cx8="http://schemas.microsoft.com/office/drawing/2016/5/14/chartex" xmlns:mc="http://schemas.openxmlformats.org/markup-compatibility/2006" xmlns:aink="http://schemas.microsoft.com/office/drawing/2016/ink" xmlns:am3d="http://schemas.microsoft.com/office/drawing/2017/model3d" xmlns:o="urn:schemas-microsoft-com:office:office" xmlns:oel="http://schemas.microsoft.com/office/2019/extlst" xmlns:r="http://schemas.openxmlformats.org/officeDocument/2006/relationships" xmlns:m="http://schemas.openxmlformats.org/officeDocument/2006/math" xmlns:v="urn:schemas-microsoft-com:vml" xmlns:wp14="http://schemas.microsoft.com/office/word/2010/wordprocessingDrawing" xmlns:wp="http://schemas.openxmlformats.org/drawingml/2006/wordprocessingDrawing" xmlns:w10="urn:schemas-microsoft-com:office:word" xmlns:w="http://schemas.openxmlformats.org/wordprocessingml/2006/main" xmlns:w14="http://schemas.microsoft.com/office/word/2010/wordml" xmlns:w15="http://schemas.microsoft.com/office/word/2012/wordml" xmlns:w16cex="http://schemas.microsoft.com/office/word/2018/wordml/cex" xmlns:w16cid="http://schemas.microsoft.com/office/word/2016/wordml/cid" xmlns:w16="http://schemas.microsoft.com/office/word/2018/wordml" xmlns:w16du="http://schemas.microsoft.com/office/word/2023/wordml/word16du" xmlns:w16sdtdh="http://schemas.microsoft.com/office/word/2020/wordml/sdtdatahash" xmlns:w16sdtfl="http://schemas.microsoft.com/office/word/2024/wordml/sdtformatlock" xmlns:w16se="http://schemas.microsoft.com/office/word/2015/wordml/symex" xmlns:wpg="http://schemas.microsoft.com/office/word/2010/wordprocessingGroup" xmlns:wpi="http://schemas.microsoft.com/office/word/2010/wordprocessingInk" xmlns:wne="http://schemas.microsoft.com/office/word/2006/wordml" xmlns:wps="http://schemas.microsoft.com/office/word/2010/wordprocessingShape" mc:Ignorable="w14 w15 w16se w16cid w16 w16cex w16sdtdh w16sdtfl w16du wp14">
-  <w15:person w15:author="Raícia Caroline de Souza Julião">
-    <w15:presenceInfo w15:providerId="AD" w15:userId="S::raicia.juliao@unesp.br::26ceb07a-5eef-4e0c-8e89-fd6dc5a21dd2"/>
-  </w15:person>
-  <w15:person w15:author="Camila Shyu Fiorindo">
-    <w15:presenceInfo w15:providerId="AD" w15:userId="S::camila.shyu@unesp.br::73e23c95-b7ee-4959-81fc-c8002772ee68"/>
-  </w15:person>
-</w15:people>
 </file>
 
 <file path=word/styles.xml><?xml version="1.0" encoding="utf-8"?>
@@ -2563,7 +2223,6 @@
   <w:style w:type="character" w:default="1" w:styleId="Fontepargpadro">
     <w:name w:val="Default Paragraph Font"/>
     <w:uiPriority w:val="1"/>
-    <w:semiHidden/>
     <w:unhideWhenUsed/>
   </w:style>
   <w:style w:type="table" w:default="1" w:styleId="Tabelanormal">

</xml_diff>